<commit_message>
finished RFC, just missing Frank name
</commit_message>
<xml_diff>
--- a/client_server/RFC.docx
+++ b/client_server/RFC.docx
@@ -342,7 +342,6 @@
         <w:t xml:space="preserve"> list</w:t>
       </w:r>
     </w:p>
-    <w:p/>
     <w:p>
       <w:pPr>
         <w:rPr>
@@ -364,7 +363,85 @@
     </w:p>
     <w:p>
       <w:r>
-        <w:t>Request Connection:</w:t>
+        <w:t>All requests are terminated with an empty line.</w:t>
+      </w:r>
+    </w:p>
+    <w:p>
+      <w:r>
+        <w:t xml:space="preserve">Request </w:t>
+      </w:r>
+      <w:r>
+        <w:t>c</w:t>
+      </w:r>
+      <w:r>
+        <w:t>onnection:</w:t>
+      </w:r>
+    </w:p>
+    <w:p>
+      <w:pPr>
+        <w:ind w:firstLine="720"/>
+      </w:pPr>
+      <w:r>
+        <w:t>CONNECT</w:t>
+      </w:r>
+    </w:p>
+    <w:p>
+      <w:r>
+        <w:rPr>
+          <w:i/>
+        </w:rPr>
+        <w:lastRenderedPageBreak/>
+        <w:t>Note:</w:t>
+      </w:r>
+      <w:r>
+        <w:t xml:space="preserve"> </w:t>
+      </w:r>
+      <w:r>
+        <w:t>T</w:t>
+      </w:r>
+      <w:r>
+        <w:t>he</w:t>
+      </w:r>
+      <w:r>
+        <w:t xml:space="preserve"> client expects to see a</w:t>
+      </w:r>
+      <w:r>
+        <w:t xml:space="preserve"> request like CONNECT &lt;</w:t>
+      </w:r>
+      <w:r>
+        <w:t xml:space="preserve">IP address&gt; &lt;port number&gt;, </w:t>
+      </w:r>
+      <w:r>
+        <w:t>t</w:t>
+      </w:r>
+      <w:r>
+        <w:t xml:space="preserve">hen </w:t>
+      </w:r>
+      <w:r>
+        <w:t xml:space="preserve">it </w:t>
+      </w:r>
+      <w:r>
+        <w:t>attempt</w:t>
+      </w:r>
+      <w:r>
+        <w:t>s</w:t>
+      </w:r>
+      <w:bookmarkStart w:id="0" w:name="_GoBack"/>
+      <w:bookmarkEnd w:id="0"/>
+      <w:r>
+        <w:t xml:space="preserve"> to send CONNECT</w:t>
+      </w:r>
+      <w:r>
+        <w:t xml:space="preserve"> to</w:t>
+      </w:r>
+      <w:r>
+        <w:t xml:space="preserve"> &lt;port number&gt; </w:t>
+      </w:r>
+      <w:r>
+        <w:t>at</w:t>
+      </w:r>
+      <w:r>
+        <w:t xml:space="preserve"> &lt;IP address&gt;.</w:t>
       </w:r>
     </w:p>
     <w:p>
@@ -378,7 +455,6 @@
         <w:ind w:left="720"/>
       </w:pPr>
       <w:r>
-        <w:lastRenderedPageBreak/>
         <w:t>ISBN &lt;ISBN&gt;</w:t>
       </w:r>
     </w:p>
@@ -617,10 +693,19 @@
         <w:t>Note:</w:t>
       </w:r>
       <w:r>
-        <w:t xml:space="preserve"> if ALL is not used, then at least one of ISBN, TITLE, AUTHOR, PUBLISHER, and YEAR must be</w:t>
+        <w:t xml:space="preserve"> </w:t>
+      </w:r>
+      <w:r>
+        <w:t>I</w:t>
+      </w:r>
+      <w:r>
+        <w:t>f ALL is not used, then at least one of ISBN, TITLE, AUTHOR, PUBLISHER, and YEAR must be</w:t>
       </w:r>
       <w:r>
         <w:t xml:space="preserve"> specified</w:t>
+      </w:r>
+      <w:r>
+        <w:t>.</w:t>
       </w:r>
     </w:p>
     <w:p>
@@ -654,6 +739,7 @@
         <w:spacing w:after="0" w:line="240" w:lineRule="auto"/>
       </w:pPr>
       <w:r>
+        <w:lastRenderedPageBreak/>
         <w:tab/>
         <w:t>&lt;bibliographic information&gt;</w:t>
       </w:r>
@@ -669,7 +755,22 @@
         <w:t>Note:</w:t>
       </w:r>
       <w:r>
-        <w:t xml:space="preserve"> if ALL is not used, then at least one if ISBN, TITLE, AUTHOR, PUBLISHER, and YEAR must be specified</w:t>
+        <w:t xml:space="preserve"> </w:t>
+      </w:r>
+      <w:r>
+        <w:t>I</w:t>
+      </w:r>
+      <w:r>
+        <w:t xml:space="preserve">f ALL is not used, then at least one </w:t>
+      </w:r>
+      <w:r>
+        <w:t>o</w:t>
+      </w:r>
+      <w:r>
+        <w:t>f ISBN, TITLE, AUTHOR, PUBLISHER, and YEAR must be specified</w:t>
+      </w:r>
+      <w:r>
+        <w:t>.</w:t>
       </w:r>
     </w:p>
     <w:p>
@@ -677,18 +778,53 @@
         <w:spacing w:before="240" w:after="0" w:line="240" w:lineRule="auto"/>
       </w:pPr>
       <w:r>
-        <w:lastRenderedPageBreak/>
-        <w:t>The server will request confirmation before records are removed. A response of “Y” will confirm, while a response of “N” will cancel the remove.</w:t>
+        <w:t>The server request</w:t>
+      </w:r>
+      <w:r>
+        <w:t>s</w:t>
+      </w:r>
+      <w:r>
+        <w:t xml:space="preserve"> confirmation before records are removed. A response of “Y” confirm</w:t>
+      </w:r>
+      <w:r>
+        <w:t>s</w:t>
+      </w:r>
+      <w:r>
+        <w:t>, while a response of “N” cancel</w:t>
+      </w:r>
+      <w:r>
+        <w:t>s</w:t>
+      </w:r>
+      <w:r>
+        <w:t xml:space="preserve"> the remove.</w:t>
       </w:r>
     </w:p>
     <w:p>
       <w:pPr>
         <w:spacing w:before="240" w:after="0" w:line="240" w:lineRule="auto"/>
       </w:pPr>
+      <w:r>
+        <w:rPr>
+          <w:i/>
+        </w:rPr>
+        <w:t>Note:</w:t>
+      </w:r>
+      <w:r>
+        <w:t xml:space="preserve"> A CLOSE request cause</w:t>
+      </w:r>
+      <w:r>
+        <w:t>s</w:t>
+      </w:r>
+      <w:r>
+        <w:t xml:space="preserve"> the client to close its connection to the server.</w:t>
+      </w:r>
     </w:p>
     <w:p>
       <w:pPr>
         <w:spacing w:before="240" w:after="0" w:line="240" w:lineRule="auto"/>
+        <w:rPr>
+          <w:b/>
+        </w:rPr>
       </w:pPr>
       <w:r>
         <w:rPr>
@@ -699,6 +835,14 @@
     </w:p>
     <w:p>
       <w:pPr>
+        <w:spacing w:before="240"/>
+      </w:pPr>
+      <w:r>
+        <w:t>All requests are terminated with an empty line.</w:t>
+      </w:r>
+    </w:p>
+    <w:p>
+      <w:pPr>
         <w:spacing w:before="240" w:after="0" w:line="240" w:lineRule="auto"/>
       </w:pPr>
       <w:r>
@@ -710,7 +854,19 @@
         <w:spacing w:before="240" w:after="0" w:line="240" w:lineRule="auto"/>
       </w:pPr>
       <w:r>
+        <w:tab/>
+        <w:t>SUCCESS: Connection accepted</w:t>
+      </w:r>
+    </w:p>
+    <w:p>
+      <w:pPr>
+        <w:spacing w:before="240" w:after="0" w:line="240" w:lineRule="auto"/>
+      </w:pPr>
+      <w:r>
         <w:t>SUBMIT</w:t>
+      </w:r>
+      <w:r>
+        <w:t>:</w:t>
       </w:r>
     </w:p>
     <w:p>
@@ -750,10 +906,14 @@
       <w:r>
         <w:t>UPDATE</w:t>
       </w:r>
+      <w:r>
+        <w:t>:</w:t>
+      </w:r>
     </w:p>
     <w:p>
       <w:pPr>
         <w:spacing w:before="240" w:after="0" w:line="240" w:lineRule="auto"/>
+        <w:ind w:firstLine="720"/>
       </w:pPr>
       <w:r>
         <w:t>SUCCESS: Record(s) updated</w:t>
@@ -766,36 +926,104 @@
       <w:r>
         <w:t>GET</w:t>
       </w:r>
+      <w:r>
+        <w:t xml:space="preserve"> </w:t>
+      </w:r>
+      <w:r>
+        <w:t>–</w:t>
+      </w:r>
+      <w:r>
+        <w:t xml:space="preserve"> default</w:t>
+      </w:r>
+      <w:r>
+        <w:t>:</w:t>
+      </w:r>
     </w:p>
     <w:p>
       <w:pPr>
         <w:spacing w:before="240" w:after="0" w:line="240" w:lineRule="auto"/>
+        <w:ind w:left="720"/>
+      </w:pPr>
+      <w:r>
+        <w:t>SUCCESS: &lt;x&gt; records retrieved</w:t>
+      </w:r>
+    </w:p>
+    <w:p>
+      <w:pPr>
+        <w:spacing w:after="0" w:line="240" w:lineRule="auto"/>
+        <w:ind w:left="720"/>
       </w:pPr>
       <w:r>
         <w:t>ISBN</w:t>
+      </w:r>
+      <w:r>
+        <w:t xml:space="preserve"> &lt;ISBN&gt;</w:t>
       </w:r>
       <w:r>
         <w:br/>
         <w:t>TITLE</w:t>
       </w:r>
       <w:r>
+        <w:t xml:space="preserve"> &lt;title&gt;</w:t>
+      </w:r>
+      <w:r>
         <w:br/>
         <w:t>AUTHOR</w:t>
       </w:r>
       <w:r>
+        <w:t xml:space="preserve"> &lt;author&gt;</w:t>
+      </w:r>
+      <w:r>
         <w:br/>
         <w:t>YEAR</w:t>
       </w:r>
       <w:r>
+        <w:t xml:space="preserve"> &lt;year&gt;</w:t>
+      </w:r>
+      <w:r>
         <w:br/>
         <w:t>PUBLISHER</w:t>
       </w:r>
+      <w:r>
+        <w:t xml:space="preserve"> &lt;publisher&gt;</w:t>
+      </w:r>
     </w:p>
     <w:p>
       <w:pPr>
         <w:spacing w:before="240" w:after="0" w:line="240" w:lineRule="auto"/>
       </w:pPr>
       <w:r>
+        <w:t xml:space="preserve">GET </w:t>
+      </w:r>
+      <w:r>
+        <w:t>–</w:t>
+      </w:r>
+      <w:r>
+        <w:t xml:space="preserve"> </w:t>
+      </w:r>
+      <w:r>
+        <w:t>BIBTEX</w:t>
+      </w:r>
+      <w:r>
+        <w:t>:</w:t>
+      </w:r>
+    </w:p>
+    <w:p>
+      <w:pPr>
+        <w:spacing w:before="240" w:after="0" w:line="240" w:lineRule="auto"/>
+        <w:ind w:left="720"/>
+      </w:pPr>
+      <w:r>
+        <w:lastRenderedPageBreak/>
+        <w:t>SUCCESS: &lt;x&gt; records retrieved</w:t>
+      </w:r>
+    </w:p>
+    <w:p>
+      <w:pPr>
+        <w:spacing w:after="0" w:line="240" w:lineRule="auto"/>
+        <w:ind w:left="720"/>
+      </w:pPr>
+      <w:r>
         <w:t>@</w:t>
       </w:r>
       <w:proofErr w:type="gramStart"/>
@@ -807,6 +1035,7 @@
     <w:p>
       <w:pPr>
         <w:spacing w:after="0" w:line="240" w:lineRule="auto"/>
+        <w:ind w:left="720"/>
       </w:pPr>
       <w:proofErr w:type="spellStart"/>
       <w:r>
@@ -828,38 +1057,44 @@
     <w:p>
       <w:pPr>
         <w:spacing w:after="0" w:line="240" w:lineRule="auto"/>
-      </w:pPr>
-      <w:r>
-        <w:t>title = {</w:t>
-      </w:r>
-      <w:r>
-        <w:t>&lt;title&gt;</w:t>
-      </w:r>
-      <w:r>
-        <w:t>},</w:t>
+        <w:ind w:left="720"/>
+      </w:pPr>
+      <w:r>
+        <w:t>title = {&lt;title&gt;},</w:t>
       </w:r>
     </w:p>
     <w:p>
       <w:pPr>
         <w:spacing w:after="0" w:line="240" w:lineRule="auto"/>
-      </w:pPr>
-      <w:r>
-        <w:t>author = {&lt;author</w:t>
-      </w:r>
-      <w:r>
-        <w:t>&gt;</w:t>
-      </w:r>
-      <w:r>
-        <w:t>},</w:t>
+        <w:ind w:left="720"/>
+      </w:pPr>
+      <w:r>
+        <w:t>author = {&lt;author&gt;},</w:t>
       </w:r>
     </w:p>
     <w:p>
       <w:pPr>
         <w:spacing w:after="0" w:line="240" w:lineRule="auto"/>
-      </w:pPr>
-      <w:r>
-        <w:t>year = {&lt;year&gt;</w:t>
-      </w:r>
+        <w:ind w:left="720"/>
+      </w:pPr>
+      <w:r>
+        <w:t>year = {&lt;year&gt;}</w:t>
+      </w:r>
+    </w:p>
+    <w:p>
+      <w:pPr>
+        <w:spacing w:after="0" w:line="240" w:lineRule="auto"/>
+        <w:ind w:left="720"/>
+      </w:pPr>
+      <w:r>
+        <w:t>publisher = {&lt;publisher&gt;},</w:t>
+      </w:r>
+    </w:p>
+    <w:p>
+      <w:pPr>
+        <w:spacing w:after="0" w:line="240" w:lineRule="auto"/>
+        <w:ind w:left="720"/>
+      </w:pPr>
       <w:r>
         <w:t>}</w:t>
       </w:r>
@@ -867,33 +1102,113 @@
     <w:p>
       <w:pPr>
         <w:spacing w:after="0" w:line="240" w:lineRule="auto"/>
-      </w:pPr>
-      <w:r>
-        <w:t>publish</w:t>
-      </w:r>
-      <w:r>
-        <w:t>er = {&lt;publisher&gt;</w:t>
-      </w:r>
-      <w:r>
-        <w:t>},</w:t>
-      </w:r>
+        <w:ind w:left="720"/>
+      </w:pPr>
     </w:p>
     <w:p>
       <w:pPr>
         <w:spacing w:after="0" w:line="240" w:lineRule="auto"/>
       </w:pPr>
       <w:r>
-        <w:t>}</w:t>
-      </w:r>
-      <w:bookmarkStart w:id="0" w:name="_GoBack"/>
-      <w:bookmarkEnd w:id="0"/>
+        <w:rPr>
+          <w:i/>
+        </w:rPr>
+        <w:t>Note:</w:t>
+      </w:r>
+      <w:r>
+        <w:t xml:space="preserve"> </w:t>
+      </w:r>
+      <w:r>
+        <w:t xml:space="preserve">Additional records appear immediately </w:t>
+      </w:r>
+      <w:r>
+        <w:t xml:space="preserve">under </w:t>
+      </w:r>
+      <w:r>
+        <w:t xml:space="preserve">the </w:t>
+      </w:r>
+      <w:r>
+        <w:t>firs</w:t>
+      </w:r>
+      <w:r>
+        <w:t>t record in the requested format</w:t>
+      </w:r>
+      <w:r>
+        <w:t>.</w:t>
+      </w:r>
     </w:p>
     <w:p>
       <w:pPr>
         <w:spacing w:before="240" w:after="0" w:line="240" w:lineRule="auto"/>
       </w:pPr>
       <w:r>
-        <w:br/>
+        <w:t>REMOVE</w:t>
+      </w:r>
+      <w:r>
+        <w:t>:</w:t>
+      </w:r>
+    </w:p>
+    <w:p>
+      <w:pPr>
+        <w:spacing w:before="240" w:after="0" w:line="240" w:lineRule="auto"/>
+        <w:ind w:firstLine="720"/>
+      </w:pPr>
+      <w:r>
+        <w:t>Please confirm the removal of &lt;x&gt; records (Y/N)</w:t>
+      </w:r>
+    </w:p>
+    <w:p>
+      <w:pPr>
+        <w:spacing w:before="240" w:after="0" w:line="240" w:lineRule="auto"/>
+      </w:pPr>
+      <w:r>
+        <w:t xml:space="preserve">Then </w:t>
+      </w:r>
+      <w:r>
+        <w:t>1</w:t>
+      </w:r>
+      <w:r>
+        <w:t xml:space="preserve"> of:</w:t>
+      </w:r>
+    </w:p>
+    <w:p>
+      <w:pPr>
+        <w:spacing w:before="240" w:after="0" w:line="240" w:lineRule="auto"/>
+        <w:ind w:left="720"/>
+      </w:pPr>
+      <w:r>
+        <w:t>SUCCESS: Records removed</w:t>
+      </w:r>
+    </w:p>
+    <w:p>
+      <w:pPr>
+        <w:spacing w:after="0" w:line="240" w:lineRule="auto"/>
+        <w:ind w:left="720"/>
+      </w:pPr>
+      <w:r>
+        <w:t>SUCCESS: Remove cancelled</w:t>
+      </w:r>
+    </w:p>
+    <w:p>
+      <w:pPr>
+        <w:spacing w:after="0" w:line="240" w:lineRule="auto"/>
+        <w:ind w:left="720"/>
+      </w:pPr>
+    </w:p>
+    <w:p>
+      <w:pPr>
+        <w:spacing w:after="0" w:line="240" w:lineRule="auto"/>
+      </w:pPr>
+      <w:r>
+        <w:t>Errors messages for all requests:</w:t>
+      </w:r>
+    </w:p>
+    <w:p>
+      <w:pPr>
+        <w:spacing w:before="240" w:after="0" w:line="240" w:lineRule="auto"/>
+        <w:ind w:left="720"/>
+      </w:pPr>
+      <w:r>
         <w:t>ERROR: Invalid request &lt;request&gt;</w:t>
       </w:r>
       <w:r>
@@ -910,11 +1225,23 @@
         <w:br/>
       </w:r>
       <w:r>
-        <w:lastRenderedPageBreak/>
         <w:t>ERROR: Invalid ISBN</w:t>
       </w:r>
-      <w:r>
-        <w:br/>
+    </w:p>
+    <w:p>
+      <w:pPr>
+        <w:spacing w:before="240" w:after="0" w:line="240" w:lineRule="auto"/>
+      </w:pPr>
+      <w:r>
+        <w:t>Error messages for UPDATE, GET, REMOVE:</w:t>
+      </w:r>
+    </w:p>
+    <w:p>
+      <w:pPr>
+        <w:spacing w:before="240" w:after="0" w:line="240" w:lineRule="auto"/>
+        <w:ind w:firstLine="720"/>
+      </w:pPr>
+      <w:r>
         <w:t xml:space="preserve">ERROR: </w:t>
       </w:r>
       <w:r>
@@ -947,11 +1274,27 @@
       </w:r>
     </w:p>
     <w:p>
-      <w:pPr>
-        <w:rPr>
-          <w:b/>
-        </w:rPr>
-      </w:pPr>
+      <w:r>
+        <w:t xml:space="preserve">Only 1 thread at a time </w:t>
+      </w:r>
+      <w:r>
+        <w:t>is</w:t>
+      </w:r>
+      <w:r>
+        <w:t xml:space="preserve"> allowed to execute in the sections of code that modify records (i.e. creating, updating, or removing a record)</w:t>
+      </w:r>
+      <w:r>
+        <w:t xml:space="preserve">. If such an operation </w:t>
+      </w:r>
+      <w:r>
+        <w:t xml:space="preserve">is occurring, threads trying to retrieve information for a GET request </w:t>
+      </w:r>
+      <w:r>
+        <w:t>are</w:t>
+      </w:r>
+      <w:r>
+        <w:t xml:space="preserve"> blocked.</w:t>
+      </w:r>
     </w:p>
     <w:p>
       <w:pPr>
@@ -967,11 +1310,57 @@
       </w:r>
     </w:p>
     <w:p>
-      <w:pPr>
-        <w:rPr>
-          <w:b/>
-        </w:rPr>
-      </w:pPr>
+      <w:r>
+        <w:lastRenderedPageBreak/>
+        <w:t>Errors that the client generates:</w:t>
+      </w:r>
+    </w:p>
+    <w:p>
+      <w:pPr>
+        <w:pStyle w:val="ListParagraph"/>
+        <w:numPr>
+          <w:ilvl w:val="0"/>
+          <w:numId w:val="10"/>
+        </w:numPr>
+      </w:pPr>
+      <w:r>
+        <w:t>ERROR: Unable to connect to IP address &lt;IP address&gt; at port &lt;port&gt;</w:t>
+      </w:r>
+    </w:p>
+    <w:p>
+      <w:pPr>
+        <w:pStyle w:val="ListParagraph"/>
+        <w:numPr>
+          <w:ilvl w:val="0"/>
+          <w:numId w:val="10"/>
+        </w:numPr>
+      </w:pPr>
+      <w:r>
+        <w:t>ERROR: Invalid ISBN</w:t>
+      </w:r>
+    </w:p>
+    <w:p>
+      <w:pPr>
+        <w:pStyle w:val="ListParagraph"/>
+        <w:numPr>
+          <w:ilvl w:val="0"/>
+          <w:numId w:val="10"/>
+        </w:numPr>
+      </w:pPr>
+      <w:r>
+        <w:t>ERROR: Connection to server lost</w:t>
+      </w:r>
+    </w:p>
+    <w:p>
+      <w:r>
+        <w:t xml:space="preserve">Uncaught client errors are printed to the console/GUI. Uncaught server </w:t>
+      </w:r>
+      <w:r>
+        <w:t xml:space="preserve">errors </w:t>
+      </w:r>
+      <w:r>
+        <w:t>are printed to the console.</w:t>
+      </w:r>
     </w:p>
     <w:p>
       <w:pPr>
@@ -984,6 +1373,76 @@
           <w:b/>
         </w:rPr>
         <w:t>Server-side Data Structures:</w:t>
+      </w:r>
+    </w:p>
+    <w:p>
+      <w:r>
+        <w:t>Bibliography:</w:t>
+      </w:r>
+      <w:r>
+        <w:t xml:space="preserve"> </w:t>
+      </w:r>
+    </w:p>
+    <w:p>
+      <w:pPr>
+        <w:pStyle w:val="ListParagraph"/>
+        <w:numPr>
+          <w:ilvl w:val="0"/>
+          <w:numId w:val="13"/>
+        </w:numPr>
+      </w:pPr>
+      <w:r>
+        <w:t>List of</w:t>
+      </w:r>
+      <w:r>
+        <w:t xml:space="preserve"> book</w:t>
+      </w:r>
+      <w:r>
+        <w:t xml:space="preserve"> records. Empty when server is </w:t>
+      </w:r>
+      <w:r>
+        <w:t>started</w:t>
+      </w:r>
+    </w:p>
+    <w:p>
+      <w:pPr>
+        <w:pStyle w:val="ListParagraph"/>
+        <w:numPr>
+          <w:ilvl w:val="0"/>
+          <w:numId w:val="13"/>
+        </w:numPr>
+      </w:pPr>
+      <w:r>
+        <w:t>Ensures ISBNs of books are unique</w:t>
+      </w:r>
+    </w:p>
+    <w:p>
+      <w:r>
+        <w:t xml:space="preserve">Book: </w:t>
+      </w:r>
+    </w:p>
+    <w:p>
+      <w:pPr>
+        <w:pStyle w:val="ListParagraph"/>
+        <w:numPr>
+          <w:ilvl w:val="0"/>
+          <w:numId w:val="14"/>
+        </w:numPr>
+      </w:pPr>
+      <w:r>
+        <w:t>An array containing the attributes of a book record</w:t>
+      </w:r>
+    </w:p>
+    <w:p>
+      <w:pPr>
+        <w:pStyle w:val="ListParagraph"/>
+        <w:numPr>
+          <w:ilvl w:val="0"/>
+          <w:numId w:val="14"/>
+        </w:numPr>
+      </w:pPr>
+      <w:r>
+        <w:t>Attributes: ISBN, title, author, publisher, year. ISBN must have a value.</w:t>
       </w:r>
     </w:p>
     <w:sectPr>
@@ -999,6 +1458,458 @@
 <file path=word/numbering.xml><?xml version="1.0" encoding="utf-8"?>
 <w:numbering xmlns:wpc="http://schemas.microsoft.com/office/word/2010/wordprocessingCanvas" xmlns:cx="http://schemas.microsoft.com/office/drawing/2014/chartex" xmlns:cx1="http://schemas.microsoft.com/office/drawing/2015/9/8/chartex" xmlns:cx2="http://schemas.microsoft.com/office/drawing/2015/10/21/chartex" xmlns:cx3="http://schemas.microsoft.com/office/drawing/2016/5/9/chartex" xmlns:cx4="http://schemas.microsoft.com/office/drawing/2016/5/10/chartex" xmlns:cx5="http://schemas.microsoft.com/office/drawing/2016/5/11/chartex" xmlns:cx6="http://schemas.microsoft.com/office/drawing/2016/5/12/chartex" xmlns:cx7="http://schemas.microsoft.com/office/drawing/2016/5/13/chartex" xmlns:cx8="http://schemas.microsoft.com/office/drawing/2016/5/14/chartex" xmlns:mc="http://schemas.openxmlformats.org/markup-compatibility/2006" xmlns:aink="http://schemas.microsoft.com/office/drawing/2016/ink" xmlns:am3d="http://schemas.microsoft.com/office/drawing/2017/model3d" xmlns:o="urn:schemas-microsoft-com:office:office" xmlns:r="http://schemas.openxmlformats.org/officeDocument/2006/relationships" xmlns:m="http://schemas.openxmlformats.org/officeDocument/2006/math" xmlns:v="urn:schemas-microsoft-com:vml" xmlns:wp14="http://schemas.microsoft.com/office/word/2010/wordprocessingDrawing" xmlns:wp="http://schemas.openxmlformats.org/drawingml/2006/wordprocessingDrawing" xmlns:w10="urn:schemas-microsoft-com:office:word" xmlns:w="http://schemas.openxmlformats.org/wordprocessingml/2006/main" xmlns:w14="http://schemas.microsoft.com/office/word/2010/wordml" xmlns:w15="http://schemas.microsoft.com/office/word/2012/wordml" xmlns:w16cid="http://schemas.microsoft.com/office/word/2016/wordml/cid" xmlns:w16se="http://schemas.microsoft.com/office/word/2015/wordml/symex" xmlns:wpg="http://schemas.microsoft.com/office/word/2010/wordprocessingGroup" xmlns:wpi="http://schemas.microsoft.com/office/word/2010/wordprocessingInk" xmlns:wne="http://schemas.microsoft.com/office/word/2006/wordml" xmlns:wps="http://schemas.microsoft.com/office/word/2010/wordprocessingShape" mc:Ignorable="w14 w15 w16se w16cid wp14">
   <w:abstractNum w:abstractNumId="0" w15:restartNumberingAfterBreak="0">
+    <w:nsid w:val="03F918C1"/>
+    <w:multiLevelType w:val="hybridMultilevel"/>
+    <w:tmpl w:val="BD700996"/>
+    <w:lvl w:ilvl="0" w:tplc="10090001">
+      <w:start w:val="1"/>
+      <w:numFmt w:val="bullet"/>
+      <w:lvlText w:val=""/>
+      <w:lvlJc w:val="left"/>
+      <w:pPr>
+        <w:ind w:left="720" w:hanging="360"/>
+      </w:pPr>
+      <w:rPr>
+        <w:rFonts w:ascii="Symbol" w:hAnsi="Symbol" w:hint="default"/>
+      </w:rPr>
+    </w:lvl>
+    <w:lvl w:ilvl="1" w:tplc="10090003" w:tentative="1">
+      <w:start w:val="1"/>
+      <w:numFmt w:val="bullet"/>
+      <w:lvlText w:val="o"/>
+      <w:lvlJc w:val="left"/>
+      <w:pPr>
+        <w:ind w:left="1440" w:hanging="360"/>
+      </w:pPr>
+      <w:rPr>
+        <w:rFonts w:ascii="Courier New" w:hAnsi="Courier New" w:cs="Courier New" w:hint="default"/>
+      </w:rPr>
+    </w:lvl>
+    <w:lvl w:ilvl="2" w:tplc="10090005" w:tentative="1">
+      <w:start w:val="1"/>
+      <w:numFmt w:val="bullet"/>
+      <w:lvlText w:val=""/>
+      <w:lvlJc w:val="left"/>
+      <w:pPr>
+        <w:ind w:left="2160" w:hanging="360"/>
+      </w:pPr>
+      <w:rPr>
+        <w:rFonts w:ascii="Wingdings" w:hAnsi="Wingdings" w:hint="default"/>
+      </w:rPr>
+    </w:lvl>
+    <w:lvl w:ilvl="3" w:tplc="10090001" w:tentative="1">
+      <w:start w:val="1"/>
+      <w:numFmt w:val="bullet"/>
+      <w:lvlText w:val=""/>
+      <w:lvlJc w:val="left"/>
+      <w:pPr>
+        <w:ind w:left="2880" w:hanging="360"/>
+      </w:pPr>
+      <w:rPr>
+        <w:rFonts w:ascii="Symbol" w:hAnsi="Symbol" w:hint="default"/>
+      </w:rPr>
+    </w:lvl>
+    <w:lvl w:ilvl="4" w:tplc="10090003" w:tentative="1">
+      <w:start w:val="1"/>
+      <w:numFmt w:val="bullet"/>
+      <w:lvlText w:val="o"/>
+      <w:lvlJc w:val="left"/>
+      <w:pPr>
+        <w:ind w:left="3600" w:hanging="360"/>
+      </w:pPr>
+      <w:rPr>
+        <w:rFonts w:ascii="Courier New" w:hAnsi="Courier New" w:cs="Courier New" w:hint="default"/>
+      </w:rPr>
+    </w:lvl>
+    <w:lvl w:ilvl="5" w:tplc="10090005" w:tentative="1">
+      <w:start w:val="1"/>
+      <w:numFmt w:val="bullet"/>
+      <w:lvlText w:val=""/>
+      <w:lvlJc w:val="left"/>
+      <w:pPr>
+        <w:ind w:left="4320" w:hanging="360"/>
+      </w:pPr>
+      <w:rPr>
+        <w:rFonts w:ascii="Wingdings" w:hAnsi="Wingdings" w:hint="default"/>
+      </w:rPr>
+    </w:lvl>
+    <w:lvl w:ilvl="6" w:tplc="10090001" w:tentative="1">
+      <w:start w:val="1"/>
+      <w:numFmt w:val="bullet"/>
+      <w:lvlText w:val=""/>
+      <w:lvlJc w:val="left"/>
+      <w:pPr>
+        <w:ind w:left="5040" w:hanging="360"/>
+      </w:pPr>
+      <w:rPr>
+        <w:rFonts w:ascii="Symbol" w:hAnsi="Symbol" w:hint="default"/>
+      </w:rPr>
+    </w:lvl>
+    <w:lvl w:ilvl="7" w:tplc="10090003" w:tentative="1">
+      <w:start w:val="1"/>
+      <w:numFmt w:val="bullet"/>
+      <w:lvlText w:val="o"/>
+      <w:lvlJc w:val="left"/>
+      <w:pPr>
+        <w:ind w:left="5760" w:hanging="360"/>
+      </w:pPr>
+      <w:rPr>
+        <w:rFonts w:ascii="Courier New" w:hAnsi="Courier New" w:cs="Courier New" w:hint="default"/>
+      </w:rPr>
+    </w:lvl>
+    <w:lvl w:ilvl="8" w:tplc="10090005" w:tentative="1">
+      <w:start w:val="1"/>
+      <w:numFmt w:val="bullet"/>
+      <w:lvlText w:val=""/>
+      <w:lvlJc w:val="left"/>
+      <w:pPr>
+        <w:ind w:left="6480" w:hanging="360"/>
+      </w:pPr>
+      <w:rPr>
+        <w:rFonts w:ascii="Wingdings" w:hAnsi="Wingdings" w:hint="default"/>
+      </w:rPr>
+    </w:lvl>
+  </w:abstractNum>
+  <w:abstractNum w:abstractNumId="1" w15:restartNumberingAfterBreak="0">
+    <w:nsid w:val="05471EE3"/>
+    <w:multiLevelType w:val="hybridMultilevel"/>
+    <w:tmpl w:val="4878B874"/>
+    <w:lvl w:ilvl="0" w:tplc="10090001">
+      <w:start w:val="1"/>
+      <w:numFmt w:val="bullet"/>
+      <w:lvlText w:val=""/>
+      <w:lvlJc w:val="left"/>
+      <w:pPr>
+        <w:ind w:left="720" w:hanging="360"/>
+      </w:pPr>
+      <w:rPr>
+        <w:rFonts w:ascii="Symbol" w:hAnsi="Symbol" w:hint="default"/>
+      </w:rPr>
+    </w:lvl>
+    <w:lvl w:ilvl="1" w:tplc="10090003" w:tentative="1">
+      <w:start w:val="1"/>
+      <w:numFmt w:val="bullet"/>
+      <w:lvlText w:val="o"/>
+      <w:lvlJc w:val="left"/>
+      <w:pPr>
+        <w:ind w:left="1440" w:hanging="360"/>
+      </w:pPr>
+      <w:rPr>
+        <w:rFonts w:ascii="Courier New" w:hAnsi="Courier New" w:cs="Courier New" w:hint="default"/>
+      </w:rPr>
+    </w:lvl>
+    <w:lvl w:ilvl="2" w:tplc="10090005" w:tentative="1">
+      <w:start w:val="1"/>
+      <w:numFmt w:val="bullet"/>
+      <w:lvlText w:val=""/>
+      <w:lvlJc w:val="left"/>
+      <w:pPr>
+        <w:ind w:left="2160" w:hanging="360"/>
+      </w:pPr>
+      <w:rPr>
+        <w:rFonts w:ascii="Wingdings" w:hAnsi="Wingdings" w:hint="default"/>
+      </w:rPr>
+    </w:lvl>
+    <w:lvl w:ilvl="3" w:tplc="10090001" w:tentative="1">
+      <w:start w:val="1"/>
+      <w:numFmt w:val="bullet"/>
+      <w:lvlText w:val=""/>
+      <w:lvlJc w:val="left"/>
+      <w:pPr>
+        <w:ind w:left="2880" w:hanging="360"/>
+      </w:pPr>
+      <w:rPr>
+        <w:rFonts w:ascii="Symbol" w:hAnsi="Symbol" w:hint="default"/>
+      </w:rPr>
+    </w:lvl>
+    <w:lvl w:ilvl="4" w:tplc="10090003" w:tentative="1">
+      <w:start w:val="1"/>
+      <w:numFmt w:val="bullet"/>
+      <w:lvlText w:val="o"/>
+      <w:lvlJc w:val="left"/>
+      <w:pPr>
+        <w:ind w:left="3600" w:hanging="360"/>
+      </w:pPr>
+      <w:rPr>
+        <w:rFonts w:ascii="Courier New" w:hAnsi="Courier New" w:cs="Courier New" w:hint="default"/>
+      </w:rPr>
+    </w:lvl>
+    <w:lvl w:ilvl="5" w:tplc="10090005" w:tentative="1">
+      <w:start w:val="1"/>
+      <w:numFmt w:val="bullet"/>
+      <w:lvlText w:val=""/>
+      <w:lvlJc w:val="left"/>
+      <w:pPr>
+        <w:ind w:left="4320" w:hanging="360"/>
+      </w:pPr>
+      <w:rPr>
+        <w:rFonts w:ascii="Wingdings" w:hAnsi="Wingdings" w:hint="default"/>
+      </w:rPr>
+    </w:lvl>
+    <w:lvl w:ilvl="6" w:tplc="10090001" w:tentative="1">
+      <w:start w:val="1"/>
+      <w:numFmt w:val="bullet"/>
+      <w:lvlText w:val=""/>
+      <w:lvlJc w:val="left"/>
+      <w:pPr>
+        <w:ind w:left="5040" w:hanging="360"/>
+      </w:pPr>
+      <w:rPr>
+        <w:rFonts w:ascii="Symbol" w:hAnsi="Symbol" w:hint="default"/>
+      </w:rPr>
+    </w:lvl>
+    <w:lvl w:ilvl="7" w:tplc="10090003" w:tentative="1">
+      <w:start w:val="1"/>
+      <w:numFmt w:val="bullet"/>
+      <w:lvlText w:val="o"/>
+      <w:lvlJc w:val="left"/>
+      <w:pPr>
+        <w:ind w:left="5760" w:hanging="360"/>
+      </w:pPr>
+      <w:rPr>
+        <w:rFonts w:ascii="Courier New" w:hAnsi="Courier New" w:cs="Courier New" w:hint="default"/>
+      </w:rPr>
+    </w:lvl>
+    <w:lvl w:ilvl="8" w:tplc="10090005" w:tentative="1">
+      <w:start w:val="1"/>
+      <w:numFmt w:val="bullet"/>
+      <w:lvlText w:val=""/>
+      <w:lvlJc w:val="left"/>
+      <w:pPr>
+        <w:ind w:left="6480" w:hanging="360"/>
+      </w:pPr>
+      <w:rPr>
+        <w:rFonts w:ascii="Wingdings" w:hAnsi="Wingdings" w:hint="default"/>
+      </w:rPr>
+    </w:lvl>
+  </w:abstractNum>
+  <w:abstractNum w:abstractNumId="2" w15:restartNumberingAfterBreak="0">
+    <w:nsid w:val="10634A4B"/>
+    <w:multiLevelType w:val="hybridMultilevel"/>
+    <w:tmpl w:val="E2A44EF4"/>
+    <w:lvl w:ilvl="0" w:tplc="10090001">
+      <w:start w:val="1"/>
+      <w:numFmt w:val="bullet"/>
+      <w:lvlText w:val=""/>
+      <w:lvlJc w:val="left"/>
+      <w:pPr>
+        <w:ind w:left="720" w:hanging="360"/>
+      </w:pPr>
+      <w:rPr>
+        <w:rFonts w:ascii="Symbol" w:hAnsi="Symbol" w:hint="default"/>
+      </w:rPr>
+    </w:lvl>
+    <w:lvl w:ilvl="1" w:tplc="10090003" w:tentative="1">
+      <w:start w:val="1"/>
+      <w:numFmt w:val="bullet"/>
+      <w:lvlText w:val="o"/>
+      <w:lvlJc w:val="left"/>
+      <w:pPr>
+        <w:ind w:left="1440" w:hanging="360"/>
+      </w:pPr>
+      <w:rPr>
+        <w:rFonts w:ascii="Courier New" w:hAnsi="Courier New" w:cs="Courier New" w:hint="default"/>
+      </w:rPr>
+    </w:lvl>
+    <w:lvl w:ilvl="2" w:tplc="10090005" w:tentative="1">
+      <w:start w:val="1"/>
+      <w:numFmt w:val="bullet"/>
+      <w:lvlText w:val=""/>
+      <w:lvlJc w:val="left"/>
+      <w:pPr>
+        <w:ind w:left="2160" w:hanging="360"/>
+      </w:pPr>
+      <w:rPr>
+        <w:rFonts w:ascii="Wingdings" w:hAnsi="Wingdings" w:hint="default"/>
+      </w:rPr>
+    </w:lvl>
+    <w:lvl w:ilvl="3" w:tplc="10090001" w:tentative="1">
+      <w:start w:val="1"/>
+      <w:numFmt w:val="bullet"/>
+      <w:lvlText w:val=""/>
+      <w:lvlJc w:val="left"/>
+      <w:pPr>
+        <w:ind w:left="2880" w:hanging="360"/>
+      </w:pPr>
+      <w:rPr>
+        <w:rFonts w:ascii="Symbol" w:hAnsi="Symbol" w:hint="default"/>
+      </w:rPr>
+    </w:lvl>
+    <w:lvl w:ilvl="4" w:tplc="10090003" w:tentative="1">
+      <w:start w:val="1"/>
+      <w:numFmt w:val="bullet"/>
+      <w:lvlText w:val="o"/>
+      <w:lvlJc w:val="left"/>
+      <w:pPr>
+        <w:ind w:left="3600" w:hanging="360"/>
+      </w:pPr>
+      <w:rPr>
+        <w:rFonts w:ascii="Courier New" w:hAnsi="Courier New" w:cs="Courier New" w:hint="default"/>
+      </w:rPr>
+    </w:lvl>
+    <w:lvl w:ilvl="5" w:tplc="10090005" w:tentative="1">
+      <w:start w:val="1"/>
+      <w:numFmt w:val="bullet"/>
+      <w:lvlText w:val=""/>
+      <w:lvlJc w:val="left"/>
+      <w:pPr>
+        <w:ind w:left="4320" w:hanging="360"/>
+      </w:pPr>
+      <w:rPr>
+        <w:rFonts w:ascii="Wingdings" w:hAnsi="Wingdings" w:hint="default"/>
+      </w:rPr>
+    </w:lvl>
+    <w:lvl w:ilvl="6" w:tplc="10090001" w:tentative="1">
+      <w:start w:val="1"/>
+      <w:numFmt w:val="bullet"/>
+      <w:lvlText w:val=""/>
+      <w:lvlJc w:val="left"/>
+      <w:pPr>
+        <w:ind w:left="5040" w:hanging="360"/>
+      </w:pPr>
+      <w:rPr>
+        <w:rFonts w:ascii="Symbol" w:hAnsi="Symbol" w:hint="default"/>
+      </w:rPr>
+    </w:lvl>
+    <w:lvl w:ilvl="7" w:tplc="10090003" w:tentative="1">
+      <w:start w:val="1"/>
+      <w:numFmt w:val="bullet"/>
+      <w:lvlText w:val="o"/>
+      <w:lvlJc w:val="left"/>
+      <w:pPr>
+        <w:ind w:left="5760" w:hanging="360"/>
+      </w:pPr>
+      <w:rPr>
+        <w:rFonts w:ascii="Courier New" w:hAnsi="Courier New" w:cs="Courier New" w:hint="default"/>
+      </w:rPr>
+    </w:lvl>
+    <w:lvl w:ilvl="8" w:tplc="10090005" w:tentative="1">
+      <w:start w:val="1"/>
+      <w:numFmt w:val="bullet"/>
+      <w:lvlText w:val=""/>
+      <w:lvlJc w:val="left"/>
+      <w:pPr>
+        <w:ind w:left="6480" w:hanging="360"/>
+      </w:pPr>
+      <w:rPr>
+        <w:rFonts w:ascii="Wingdings" w:hAnsi="Wingdings" w:hint="default"/>
+      </w:rPr>
+    </w:lvl>
+  </w:abstractNum>
+  <w:abstractNum w:abstractNumId="3" w15:restartNumberingAfterBreak="0">
+    <w:nsid w:val="19796F73"/>
+    <w:multiLevelType w:val="hybridMultilevel"/>
+    <w:tmpl w:val="BE6815C2"/>
+    <w:lvl w:ilvl="0" w:tplc="10090001">
+      <w:start w:val="1"/>
+      <w:numFmt w:val="bullet"/>
+      <w:lvlText w:val=""/>
+      <w:lvlJc w:val="left"/>
+      <w:pPr>
+        <w:ind w:left="720" w:hanging="360"/>
+      </w:pPr>
+      <w:rPr>
+        <w:rFonts w:ascii="Symbol" w:hAnsi="Symbol" w:hint="default"/>
+      </w:rPr>
+    </w:lvl>
+    <w:lvl w:ilvl="1" w:tplc="10090003" w:tentative="1">
+      <w:start w:val="1"/>
+      <w:numFmt w:val="bullet"/>
+      <w:lvlText w:val="o"/>
+      <w:lvlJc w:val="left"/>
+      <w:pPr>
+        <w:ind w:left="1440" w:hanging="360"/>
+      </w:pPr>
+      <w:rPr>
+        <w:rFonts w:ascii="Courier New" w:hAnsi="Courier New" w:cs="Courier New" w:hint="default"/>
+      </w:rPr>
+    </w:lvl>
+    <w:lvl w:ilvl="2" w:tplc="10090005" w:tentative="1">
+      <w:start w:val="1"/>
+      <w:numFmt w:val="bullet"/>
+      <w:lvlText w:val=""/>
+      <w:lvlJc w:val="left"/>
+      <w:pPr>
+        <w:ind w:left="2160" w:hanging="360"/>
+      </w:pPr>
+      <w:rPr>
+        <w:rFonts w:ascii="Wingdings" w:hAnsi="Wingdings" w:hint="default"/>
+      </w:rPr>
+    </w:lvl>
+    <w:lvl w:ilvl="3" w:tplc="10090001" w:tentative="1">
+      <w:start w:val="1"/>
+      <w:numFmt w:val="bullet"/>
+      <w:lvlText w:val=""/>
+      <w:lvlJc w:val="left"/>
+      <w:pPr>
+        <w:ind w:left="2880" w:hanging="360"/>
+      </w:pPr>
+      <w:rPr>
+        <w:rFonts w:ascii="Symbol" w:hAnsi="Symbol" w:hint="default"/>
+      </w:rPr>
+    </w:lvl>
+    <w:lvl w:ilvl="4" w:tplc="10090003" w:tentative="1">
+      <w:start w:val="1"/>
+      <w:numFmt w:val="bullet"/>
+      <w:lvlText w:val="o"/>
+      <w:lvlJc w:val="left"/>
+      <w:pPr>
+        <w:ind w:left="3600" w:hanging="360"/>
+      </w:pPr>
+      <w:rPr>
+        <w:rFonts w:ascii="Courier New" w:hAnsi="Courier New" w:cs="Courier New" w:hint="default"/>
+      </w:rPr>
+    </w:lvl>
+    <w:lvl w:ilvl="5" w:tplc="10090005" w:tentative="1">
+      <w:start w:val="1"/>
+      <w:numFmt w:val="bullet"/>
+      <w:lvlText w:val=""/>
+      <w:lvlJc w:val="left"/>
+      <w:pPr>
+        <w:ind w:left="4320" w:hanging="360"/>
+      </w:pPr>
+      <w:rPr>
+        <w:rFonts w:ascii="Wingdings" w:hAnsi="Wingdings" w:hint="default"/>
+      </w:rPr>
+    </w:lvl>
+    <w:lvl w:ilvl="6" w:tplc="10090001" w:tentative="1">
+      <w:start w:val="1"/>
+      <w:numFmt w:val="bullet"/>
+      <w:lvlText w:val=""/>
+      <w:lvlJc w:val="left"/>
+      <w:pPr>
+        <w:ind w:left="5040" w:hanging="360"/>
+      </w:pPr>
+      <w:rPr>
+        <w:rFonts w:ascii="Symbol" w:hAnsi="Symbol" w:hint="default"/>
+      </w:rPr>
+    </w:lvl>
+    <w:lvl w:ilvl="7" w:tplc="10090003" w:tentative="1">
+      <w:start w:val="1"/>
+      <w:numFmt w:val="bullet"/>
+      <w:lvlText w:val="o"/>
+      <w:lvlJc w:val="left"/>
+      <w:pPr>
+        <w:ind w:left="5760" w:hanging="360"/>
+      </w:pPr>
+      <w:rPr>
+        <w:rFonts w:ascii="Courier New" w:hAnsi="Courier New" w:cs="Courier New" w:hint="default"/>
+      </w:rPr>
+    </w:lvl>
+    <w:lvl w:ilvl="8" w:tplc="10090005" w:tentative="1">
+      <w:start w:val="1"/>
+      <w:numFmt w:val="bullet"/>
+      <w:lvlText w:val=""/>
+      <w:lvlJc w:val="left"/>
+      <w:pPr>
+        <w:ind w:left="6480" w:hanging="360"/>
+      </w:pPr>
+      <w:rPr>
+        <w:rFonts w:ascii="Wingdings" w:hAnsi="Wingdings" w:hint="default"/>
+      </w:rPr>
+    </w:lvl>
+  </w:abstractNum>
+  <w:abstractNum w:abstractNumId="4" w15:restartNumberingAfterBreak="0">
     <w:nsid w:val="1F966CBB"/>
     <w:multiLevelType w:val="hybridMultilevel"/>
     <w:tmpl w:val="2D04385C"/>
@@ -1084,7 +1995,7 @@
       </w:pPr>
     </w:lvl>
   </w:abstractNum>
-  <w:abstractNum w:abstractNumId="1" w15:restartNumberingAfterBreak="0">
+  <w:abstractNum w:abstractNumId="5" w15:restartNumberingAfterBreak="0">
     <w:nsid w:val="25D04327"/>
     <w:multiLevelType w:val="hybridMultilevel"/>
     <w:tmpl w:val="FBBCF6F6"/>
@@ -1170,7 +2081,7 @@
       </w:pPr>
     </w:lvl>
   </w:abstractNum>
-  <w:abstractNum w:abstractNumId="2" w15:restartNumberingAfterBreak="0">
+  <w:abstractNum w:abstractNumId="6" w15:restartNumberingAfterBreak="0">
     <w:nsid w:val="321B6F2F"/>
     <w:multiLevelType w:val="hybridMultilevel"/>
     <w:tmpl w:val="5EF67DCC"/>
@@ -1283,7 +2194,7 @@
       </w:rPr>
     </w:lvl>
   </w:abstractNum>
-  <w:abstractNum w:abstractNumId="3" w15:restartNumberingAfterBreak="0">
+  <w:abstractNum w:abstractNumId="7" w15:restartNumberingAfterBreak="0">
     <w:nsid w:val="365C12FC"/>
     <w:multiLevelType w:val="hybridMultilevel"/>
     <w:tmpl w:val="257EC6F4"/>
@@ -1396,7 +2307,7 @@
       </w:rPr>
     </w:lvl>
   </w:abstractNum>
-  <w:abstractNum w:abstractNumId="4" w15:restartNumberingAfterBreak="0">
+  <w:abstractNum w:abstractNumId="8" w15:restartNumberingAfterBreak="0">
     <w:nsid w:val="3C595AE6"/>
     <w:multiLevelType w:val="hybridMultilevel"/>
     <w:tmpl w:val="DF3814EC"/>
@@ -1509,7 +2420,7 @@
       </w:rPr>
     </w:lvl>
   </w:abstractNum>
-  <w:abstractNum w:abstractNumId="5" w15:restartNumberingAfterBreak="0">
+  <w:abstractNum w:abstractNumId="9" w15:restartNumberingAfterBreak="0">
     <w:nsid w:val="5DDD3733"/>
     <w:multiLevelType w:val="hybridMultilevel"/>
     <w:tmpl w:val="8926DF98"/>
@@ -1598,7 +2509,120 @@
       </w:pPr>
     </w:lvl>
   </w:abstractNum>
-  <w:abstractNum w:abstractNumId="6" w15:restartNumberingAfterBreak="0">
+  <w:abstractNum w:abstractNumId="10" w15:restartNumberingAfterBreak="0">
+    <w:nsid w:val="667D1846"/>
+    <w:multiLevelType w:val="hybridMultilevel"/>
+    <w:tmpl w:val="F0601D52"/>
+    <w:lvl w:ilvl="0" w:tplc="10090001">
+      <w:start w:val="1"/>
+      <w:numFmt w:val="bullet"/>
+      <w:lvlText w:val=""/>
+      <w:lvlJc w:val="left"/>
+      <w:pPr>
+        <w:ind w:left="720" w:hanging="360"/>
+      </w:pPr>
+      <w:rPr>
+        <w:rFonts w:ascii="Symbol" w:hAnsi="Symbol" w:hint="default"/>
+      </w:rPr>
+    </w:lvl>
+    <w:lvl w:ilvl="1" w:tplc="10090003" w:tentative="1">
+      <w:start w:val="1"/>
+      <w:numFmt w:val="bullet"/>
+      <w:lvlText w:val="o"/>
+      <w:lvlJc w:val="left"/>
+      <w:pPr>
+        <w:ind w:left="1440" w:hanging="360"/>
+      </w:pPr>
+      <w:rPr>
+        <w:rFonts w:ascii="Courier New" w:hAnsi="Courier New" w:cs="Courier New" w:hint="default"/>
+      </w:rPr>
+    </w:lvl>
+    <w:lvl w:ilvl="2" w:tplc="10090005" w:tentative="1">
+      <w:start w:val="1"/>
+      <w:numFmt w:val="bullet"/>
+      <w:lvlText w:val=""/>
+      <w:lvlJc w:val="left"/>
+      <w:pPr>
+        <w:ind w:left="2160" w:hanging="360"/>
+      </w:pPr>
+      <w:rPr>
+        <w:rFonts w:ascii="Wingdings" w:hAnsi="Wingdings" w:hint="default"/>
+      </w:rPr>
+    </w:lvl>
+    <w:lvl w:ilvl="3" w:tplc="10090001" w:tentative="1">
+      <w:start w:val="1"/>
+      <w:numFmt w:val="bullet"/>
+      <w:lvlText w:val=""/>
+      <w:lvlJc w:val="left"/>
+      <w:pPr>
+        <w:ind w:left="2880" w:hanging="360"/>
+      </w:pPr>
+      <w:rPr>
+        <w:rFonts w:ascii="Symbol" w:hAnsi="Symbol" w:hint="default"/>
+      </w:rPr>
+    </w:lvl>
+    <w:lvl w:ilvl="4" w:tplc="10090003" w:tentative="1">
+      <w:start w:val="1"/>
+      <w:numFmt w:val="bullet"/>
+      <w:lvlText w:val="o"/>
+      <w:lvlJc w:val="left"/>
+      <w:pPr>
+        <w:ind w:left="3600" w:hanging="360"/>
+      </w:pPr>
+      <w:rPr>
+        <w:rFonts w:ascii="Courier New" w:hAnsi="Courier New" w:cs="Courier New" w:hint="default"/>
+      </w:rPr>
+    </w:lvl>
+    <w:lvl w:ilvl="5" w:tplc="10090005" w:tentative="1">
+      <w:start w:val="1"/>
+      <w:numFmt w:val="bullet"/>
+      <w:lvlText w:val=""/>
+      <w:lvlJc w:val="left"/>
+      <w:pPr>
+        <w:ind w:left="4320" w:hanging="360"/>
+      </w:pPr>
+      <w:rPr>
+        <w:rFonts w:ascii="Wingdings" w:hAnsi="Wingdings" w:hint="default"/>
+      </w:rPr>
+    </w:lvl>
+    <w:lvl w:ilvl="6" w:tplc="10090001" w:tentative="1">
+      <w:start w:val="1"/>
+      <w:numFmt w:val="bullet"/>
+      <w:lvlText w:val=""/>
+      <w:lvlJc w:val="left"/>
+      <w:pPr>
+        <w:ind w:left="5040" w:hanging="360"/>
+      </w:pPr>
+      <w:rPr>
+        <w:rFonts w:ascii="Symbol" w:hAnsi="Symbol" w:hint="default"/>
+      </w:rPr>
+    </w:lvl>
+    <w:lvl w:ilvl="7" w:tplc="10090003" w:tentative="1">
+      <w:start w:val="1"/>
+      <w:numFmt w:val="bullet"/>
+      <w:lvlText w:val="o"/>
+      <w:lvlJc w:val="left"/>
+      <w:pPr>
+        <w:ind w:left="5760" w:hanging="360"/>
+      </w:pPr>
+      <w:rPr>
+        <w:rFonts w:ascii="Courier New" w:hAnsi="Courier New" w:cs="Courier New" w:hint="default"/>
+      </w:rPr>
+    </w:lvl>
+    <w:lvl w:ilvl="8" w:tplc="10090005" w:tentative="1">
+      <w:start w:val="1"/>
+      <w:numFmt w:val="bullet"/>
+      <w:lvlText w:val=""/>
+      <w:lvlJc w:val="left"/>
+      <w:pPr>
+        <w:ind w:left="6480" w:hanging="360"/>
+      </w:pPr>
+      <w:rPr>
+        <w:rFonts w:ascii="Wingdings" w:hAnsi="Wingdings" w:hint="default"/>
+      </w:rPr>
+    </w:lvl>
+  </w:abstractNum>
+  <w:abstractNum w:abstractNumId="11" w15:restartNumberingAfterBreak="0">
     <w:nsid w:val="744A0397"/>
     <w:multiLevelType w:val="hybridMultilevel"/>
     <w:tmpl w:val="F32A2624"/>
@@ -1690,7 +2714,7 @@
       </w:pPr>
     </w:lvl>
   </w:abstractNum>
-  <w:abstractNum w:abstractNumId="7" w15:restartNumberingAfterBreak="0">
+  <w:abstractNum w:abstractNumId="12" w15:restartNumberingAfterBreak="0">
     <w:nsid w:val="762A6A69"/>
     <w:multiLevelType w:val="hybridMultilevel"/>
     <w:tmpl w:val="176ABEF4"/>
@@ -1803,7 +2827,7 @@
       </w:rPr>
     </w:lvl>
   </w:abstractNum>
-  <w:abstractNum w:abstractNumId="8" w15:restartNumberingAfterBreak="0">
+  <w:abstractNum w:abstractNumId="13" w15:restartNumberingAfterBreak="0">
     <w:nsid w:val="7DF14CD7"/>
     <w:multiLevelType w:val="hybridMultilevel"/>
     <w:tmpl w:val="584247F8"/>
@@ -1896,30 +2920,45 @@
     </w:lvl>
   </w:abstractNum>
   <w:num w:numId="1">
+    <w:abstractNumId w:val="12"/>
+  </w:num>
+  <w:num w:numId="2">
+    <w:abstractNumId w:val="5"/>
+  </w:num>
+  <w:num w:numId="3">
+    <w:abstractNumId w:val="9"/>
+  </w:num>
+  <w:num w:numId="4">
+    <w:abstractNumId w:val="4"/>
+  </w:num>
+  <w:num w:numId="5">
+    <w:abstractNumId w:val="11"/>
+  </w:num>
+  <w:num w:numId="6">
+    <w:abstractNumId w:val="13"/>
+  </w:num>
+  <w:num w:numId="7">
+    <w:abstractNumId w:val="8"/>
+  </w:num>
+  <w:num w:numId="8">
     <w:abstractNumId w:val="7"/>
   </w:num>
-  <w:num w:numId="2">
+  <w:num w:numId="9">
+    <w:abstractNumId w:val="6"/>
+  </w:num>
+  <w:num w:numId="10">
     <w:abstractNumId w:val="1"/>
   </w:num>
-  <w:num w:numId="3">
-    <w:abstractNumId w:val="5"/>
-  </w:num>
-  <w:num w:numId="4">
+  <w:num w:numId="11">
     <w:abstractNumId w:val="0"/>
   </w:num>
-  <w:num w:numId="5">
-    <w:abstractNumId w:val="6"/>
+  <w:num w:numId="12">
+    <w:abstractNumId w:val="10"/>
   </w:num>
-  <w:num w:numId="6">
-    <w:abstractNumId w:val="8"/>
-  </w:num>
-  <w:num w:numId="7">
-    <w:abstractNumId w:val="4"/>
-  </w:num>
-  <w:num w:numId="8">
+  <w:num w:numId="13">
     <w:abstractNumId w:val="3"/>
   </w:num>
-  <w:num w:numId="9">
+  <w:num w:numId="14">
     <w:abstractNumId w:val="2"/>
   </w:num>
 </w:numbering>

</xml_diff>

<commit_message>
minor edits to RFC
</commit_message>
<xml_diff>
--- a/client_server/RFC.docx
+++ b/client_server/RFC.docx
@@ -28,6 +28,9 @@
       </w:r>
       <w:r>
         <w:t xml:space="preserve"> Frank</w:t>
+      </w:r>
+      <w:r>
+        <w:t xml:space="preserve"> Khalil, khal6600, 160226600</w:t>
       </w:r>
     </w:p>
     <w:p>
@@ -98,7 +101,15 @@
         <w:t>SUBMIT</w:t>
       </w:r>
       <w:r>
-        <w:t>, UPDATE, GET, and REMOVE</w:t>
+        <w:t xml:space="preserve">, </w:t>
+      </w:r>
+      <w:bookmarkStart w:id="0" w:name="_GoBack"/>
+      <w:r>
+        <w:t>UPDATE</w:t>
+      </w:r>
+      <w:bookmarkEnd w:id="0"/>
+      <w:r>
+        <w:t>, GET, and REMOVE</w:t>
       </w:r>
       <w:r>
         <w:t xml:space="preserve"> </w:t>
@@ -231,7 +242,7 @@
         <w:pStyle w:val="ListParagraph"/>
         <w:numPr>
           <w:ilvl w:val="0"/>
-          <w:numId w:val="6"/>
+          <w:numId w:val="15"/>
         </w:numPr>
       </w:pPr>
       <w:r>
@@ -255,7 +266,7 @@
         <w:pStyle w:val="ListParagraph"/>
         <w:numPr>
           <w:ilvl w:val="0"/>
-          <w:numId w:val="6"/>
+          <w:numId w:val="15"/>
         </w:numPr>
       </w:pPr>
       <w:r>
@@ -276,7 +287,7 @@
         <w:pStyle w:val="ListParagraph"/>
         <w:numPr>
           <w:ilvl w:val="0"/>
-          <w:numId w:val="6"/>
+          <w:numId w:val="15"/>
         </w:numPr>
       </w:pPr>
       <w:r>
@@ -326,7 +337,7 @@
         <w:pStyle w:val="ListParagraph"/>
         <w:numPr>
           <w:ilvl w:val="0"/>
-          <w:numId w:val="6"/>
+          <w:numId w:val="15"/>
         </w:numPr>
       </w:pPr>
       <w:r>
@@ -426,8 +437,6 @@
       <w:r>
         <w:t>s</w:t>
       </w:r>
-      <w:bookmarkStart w:id="0" w:name="_GoBack"/>
-      <w:bookmarkEnd w:id="0"/>
       <w:r>
         <w:t xml:space="preserve"> to send CONNECT</w:t>
       </w:r>
@@ -2623,28 +2632,28 @@
     </w:lvl>
   </w:abstractNum>
   <w:abstractNum w:abstractNumId="11" w15:restartNumberingAfterBreak="0">
-    <w:nsid w:val="744A0397"/>
+    <w:nsid w:val="6B34658C"/>
     <w:multiLevelType w:val="hybridMultilevel"/>
-    <w:tmpl w:val="F32A2624"/>
-    <w:lvl w:ilvl="0" w:tplc="10090001">
+    <w:tmpl w:val="0034203A"/>
+    <w:lvl w:ilvl="0" w:tplc="10090003">
+      <w:start w:val="1"/>
+      <w:numFmt w:val="bullet"/>
+      <w:lvlText w:val="o"/>
+      <w:lvlJc w:val="left"/>
+      <w:pPr>
+        <w:ind w:left="1080" w:hanging="360"/>
+      </w:pPr>
+      <w:rPr>
+        <w:rFonts w:ascii="Courier New" w:hAnsi="Courier New" w:cs="Courier New" w:hint="default"/>
+      </w:rPr>
+    </w:lvl>
+    <w:lvl w:ilvl="1" w:tplc="10090001">
       <w:start w:val="1"/>
       <w:numFmt w:val="bullet"/>
       <w:lvlText w:val=""/>
       <w:lvlJc w:val="left"/>
       <w:pPr>
-        <w:ind w:left="720" w:hanging="360"/>
-      </w:pPr>
-      <w:rPr>
-        <w:rFonts w:ascii="Symbol" w:hAnsi="Symbol" w:hint="default"/>
-      </w:rPr>
-    </w:lvl>
-    <w:lvl w:ilvl="1" w:tplc="10090001">
-      <w:start w:val="1"/>
-      <w:numFmt w:val="bullet"/>
-      <w:lvlText w:val=""/>
-      <w:lvlJc w:val="left"/>
-      <w:pPr>
-        <w:ind w:left="1440" w:hanging="360"/>
+        <w:ind w:left="1800" w:hanging="360"/>
       </w:pPr>
       <w:rPr>
         <w:rFonts w:ascii="Symbol" w:hAnsi="Symbol" w:hint="default"/>
@@ -2656,7 +2665,7 @@
       <w:lvlText w:val="%3."/>
       <w:lvlJc w:val="right"/>
       <w:pPr>
-        <w:ind w:left="2160" w:hanging="180"/>
+        <w:ind w:left="2520" w:hanging="180"/>
       </w:pPr>
     </w:lvl>
     <w:lvl w:ilvl="3" w:tplc="1009000F" w:tentative="1">
@@ -2665,7 +2674,7 @@
       <w:lvlText w:val="%4."/>
       <w:lvlJc w:val="left"/>
       <w:pPr>
-        <w:ind w:left="2880" w:hanging="360"/>
+        <w:ind w:left="3240" w:hanging="360"/>
       </w:pPr>
     </w:lvl>
     <w:lvl w:ilvl="4" w:tplc="10090019" w:tentative="1">
@@ -2674,7 +2683,7 @@
       <w:lvlText w:val="%5."/>
       <w:lvlJc w:val="left"/>
       <w:pPr>
-        <w:ind w:left="3600" w:hanging="360"/>
+        <w:ind w:left="3960" w:hanging="360"/>
       </w:pPr>
     </w:lvl>
     <w:lvl w:ilvl="5" w:tplc="1009001B" w:tentative="1">
@@ -2683,7 +2692,7 @@
       <w:lvlText w:val="%6."/>
       <w:lvlJc w:val="right"/>
       <w:pPr>
-        <w:ind w:left="4320" w:hanging="180"/>
+        <w:ind w:left="4680" w:hanging="180"/>
       </w:pPr>
     </w:lvl>
     <w:lvl w:ilvl="6" w:tplc="1009000F" w:tentative="1">
@@ -2692,7 +2701,7 @@
       <w:lvlText w:val="%7."/>
       <w:lvlJc w:val="left"/>
       <w:pPr>
-        <w:ind w:left="5040" w:hanging="360"/>
+        <w:ind w:left="5400" w:hanging="360"/>
       </w:pPr>
     </w:lvl>
     <w:lvl w:ilvl="7" w:tplc="10090019" w:tentative="1">
@@ -2701,7 +2710,7 @@
       <w:lvlText w:val="%8."/>
       <w:lvlJc w:val="left"/>
       <w:pPr>
-        <w:ind w:left="5760" w:hanging="360"/>
+        <w:ind w:left="6120" w:hanging="360"/>
       </w:pPr>
     </w:lvl>
     <w:lvl w:ilvl="8" w:tplc="1009001B" w:tentative="1">
@@ -2710,11 +2719,103 @@
       <w:lvlText w:val="%9."/>
       <w:lvlJc w:val="right"/>
       <w:pPr>
-        <w:ind w:left="6480" w:hanging="180"/>
+        <w:ind w:left="6840" w:hanging="180"/>
       </w:pPr>
     </w:lvl>
   </w:abstractNum>
   <w:abstractNum w:abstractNumId="12" w15:restartNumberingAfterBreak="0">
+    <w:nsid w:val="744A0397"/>
+    <w:multiLevelType w:val="hybridMultilevel"/>
+    <w:tmpl w:val="F8CC3238"/>
+    <w:lvl w:ilvl="0" w:tplc="10090001">
+      <w:start w:val="1"/>
+      <w:numFmt w:val="bullet"/>
+      <w:lvlText w:val=""/>
+      <w:lvlJc w:val="left"/>
+      <w:pPr>
+        <w:ind w:left="720" w:hanging="360"/>
+      </w:pPr>
+      <w:rPr>
+        <w:rFonts w:ascii="Symbol" w:hAnsi="Symbol" w:hint="default"/>
+      </w:rPr>
+    </w:lvl>
+    <w:lvl w:ilvl="1" w:tplc="10090003">
+      <w:start w:val="1"/>
+      <w:numFmt w:val="bullet"/>
+      <w:lvlText w:val="o"/>
+      <w:lvlJc w:val="left"/>
+      <w:pPr>
+        <w:ind w:left="1440" w:hanging="360"/>
+      </w:pPr>
+      <w:rPr>
+        <w:rFonts w:ascii="Courier New" w:hAnsi="Courier New" w:cs="Courier New" w:hint="default"/>
+      </w:rPr>
+    </w:lvl>
+    <w:lvl w:ilvl="2" w:tplc="1009001B" w:tentative="1">
+      <w:start w:val="1"/>
+      <w:numFmt w:val="lowerRoman"/>
+      <w:lvlText w:val="%3."/>
+      <w:lvlJc w:val="right"/>
+      <w:pPr>
+        <w:ind w:left="2160" w:hanging="180"/>
+      </w:pPr>
+    </w:lvl>
+    <w:lvl w:ilvl="3" w:tplc="1009000F" w:tentative="1">
+      <w:start w:val="1"/>
+      <w:numFmt w:val="decimal"/>
+      <w:lvlText w:val="%4."/>
+      <w:lvlJc w:val="left"/>
+      <w:pPr>
+        <w:ind w:left="2880" w:hanging="360"/>
+      </w:pPr>
+    </w:lvl>
+    <w:lvl w:ilvl="4" w:tplc="10090019" w:tentative="1">
+      <w:start w:val="1"/>
+      <w:numFmt w:val="lowerLetter"/>
+      <w:lvlText w:val="%5."/>
+      <w:lvlJc w:val="left"/>
+      <w:pPr>
+        <w:ind w:left="3600" w:hanging="360"/>
+      </w:pPr>
+    </w:lvl>
+    <w:lvl w:ilvl="5" w:tplc="1009001B" w:tentative="1">
+      <w:start w:val="1"/>
+      <w:numFmt w:val="lowerRoman"/>
+      <w:lvlText w:val="%6."/>
+      <w:lvlJc w:val="right"/>
+      <w:pPr>
+        <w:ind w:left="4320" w:hanging="180"/>
+      </w:pPr>
+    </w:lvl>
+    <w:lvl w:ilvl="6" w:tplc="1009000F" w:tentative="1">
+      <w:start w:val="1"/>
+      <w:numFmt w:val="decimal"/>
+      <w:lvlText w:val="%7."/>
+      <w:lvlJc w:val="left"/>
+      <w:pPr>
+        <w:ind w:left="5040" w:hanging="360"/>
+      </w:pPr>
+    </w:lvl>
+    <w:lvl w:ilvl="7" w:tplc="10090019" w:tentative="1">
+      <w:start w:val="1"/>
+      <w:numFmt w:val="lowerLetter"/>
+      <w:lvlText w:val="%8."/>
+      <w:lvlJc w:val="left"/>
+      <w:pPr>
+        <w:ind w:left="5760" w:hanging="360"/>
+      </w:pPr>
+    </w:lvl>
+    <w:lvl w:ilvl="8" w:tplc="1009001B" w:tentative="1">
+      <w:start w:val="1"/>
+      <w:numFmt w:val="lowerRoman"/>
+      <w:lvlText w:val="%9."/>
+      <w:lvlJc w:val="right"/>
+      <w:pPr>
+        <w:ind w:left="6480" w:hanging="180"/>
+      </w:pPr>
+    </w:lvl>
+  </w:abstractNum>
+  <w:abstractNum w:abstractNumId="13" w15:restartNumberingAfterBreak="0">
     <w:nsid w:val="762A6A69"/>
     <w:multiLevelType w:val="hybridMultilevel"/>
     <w:tmpl w:val="176ABEF4"/>
@@ -2827,7 +2928,7 @@
       </w:rPr>
     </w:lvl>
   </w:abstractNum>
-  <w:abstractNum w:abstractNumId="13" w15:restartNumberingAfterBreak="0">
+  <w:abstractNum w:abstractNumId="14" w15:restartNumberingAfterBreak="0">
     <w:nsid w:val="7DF14CD7"/>
     <w:multiLevelType w:val="hybridMultilevel"/>
     <w:tmpl w:val="584247F8"/>
@@ -2920,7 +3021,7 @@
     </w:lvl>
   </w:abstractNum>
   <w:num w:numId="1">
-    <w:abstractNumId w:val="12"/>
+    <w:abstractNumId w:val="13"/>
   </w:num>
   <w:num w:numId="2">
     <w:abstractNumId w:val="5"/>
@@ -2932,10 +3033,10 @@
     <w:abstractNumId w:val="4"/>
   </w:num>
   <w:num w:numId="5">
-    <w:abstractNumId w:val="11"/>
+    <w:abstractNumId w:val="12"/>
   </w:num>
   <w:num w:numId="6">
-    <w:abstractNumId w:val="13"/>
+    <w:abstractNumId w:val="14"/>
   </w:num>
   <w:num w:numId="7">
     <w:abstractNumId w:val="8"/>
@@ -2960,6 +3061,9 @@
   </w:num>
   <w:num w:numId="14">
     <w:abstractNumId w:val="2"/>
+  </w:num>
+  <w:num w:numId="15">
+    <w:abstractNumId w:val="11"/>
   </w:num>
 </w:numbering>
 </file>

</xml_diff>

<commit_message>
small updates to RFC, removed unneeded files, added server file, added gitignore
</commit_message>
<xml_diff>
--- a/client_server/RFC.docx
+++ b/client_server/RFC.docx
@@ -101,15 +101,7 @@
         <w:t>SUBMIT</w:t>
       </w:r>
       <w:r>
-        <w:t xml:space="preserve">, </w:t>
-      </w:r>
-      <w:bookmarkStart w:id="0" w:name="_GoBack"/>
-      <w:r>
-        <w:t>UPDATE</w:t>
-      </w:r>
-      <w:bookmarkEnd w:id="0"/>
-      <w:r>
-        <w:t>, GET, and REMOVE</w:t>
+        <w:t>, UPDATE, GET, and REMOVE</w:t>
       </w:r>
       <w:r>
         <w:t xml:space="preserve"> </w:t>
@@ -321,15 +313,7 @@
         <w:t>request</w:t>
       </w:r>
       <w:r>
-        <w:t xml:space="preserve">. Client may request list in </w:t>
-      </w:r>
-      <w:proofErr w:type="spellStart"/>
-      <w:r>
-        <w:t>BibTeX</w:t>
-      </w:r>
-      <w:proofErr w:type="spellEnd"/>
-      <w:r>
-        <w:t xml:space="preserve"> format</w:t>
+        <w:t>. Client may request list in BibTeX format</w:t>
       </w:r>
     </w:p>
     <w:p>
@@ -376,9 +360,18 @@
       <w:r>
         <w:t>All requests are terminated with an empty line.</w:t>
       </w:r>
-    </w:p>
-    <w:p>
-      <w:r>
+      <w:r>
+        <w:t xml:space="preserve"> All elements a request are terminated with a newline character (‘\n’), so ‘\’ (like “\\n”) must be used as an escape character in order to send ‘\n’ as content.</w:t>
+      </w:r>
+      <w:bookmarkStart w:id="0" w:name="_GoBack"/>
+      <w:bookmarkEnd w:id="0"/>
+      <w:r>
+        <w:t xml:space="preserve"> </w:t>
+      </w:r>
+    </w:p>
+    <w:p>
+      <w:r>
+        <w:lastRenderedPageBreak/>
         <w:t xml:space="preserve">Request </w:t>
       </w:r>
       <w:r>
@@ -401,7 +394,6 @@
         <w:rPr>
           <w:i/>
         </w:rPr>
-        <w:lastRenderedPageBreak/>
         <w:t>Note:</w:t>
       </w:r>
       <w:r>
@@ -680,15 +672,7 @@
         <w:t xml:space="preserve"> </w:t>
       </w:r>
       <w:r>
-        <w:t xml:space="preserve">asks server to return records in the </w:t>
-      </w:r>
-      <w:proofErr w:type="spellStart"/>
-      <w:r>
-        <w:t>BibTeX</w:t>
-      </w:r>
-      <w:proofErr w:type="spellEnd"/>
-      <w:r>
-        <w:t xml:space="preserve"> format</w:t>
+        <w:t>asks server to return records in the BibTeX format</w:t>
       </w:r>
     </w:p>
     <w:p>
@@ -730,6 +714,7 @@
         <w:spacing w:before="240" w:after="0" w:line="240" w:lineRule="auto"/>
       </w:pPr>
       <w:r>
+        <w:lastRenderedPageBreak/>
         <w:tab/>
         <w:t>REMOVE</w:t>
       </w:r>
@@ -748,7 +733,6 @@
         <w:spacing w:after="0" w:line="240" w:lineRule="auto"/>
       </w:pPr>
       <w:r>
-        <w:lastRenderedPageBreak/>
         <w:tab/>
         <w:t>&lt;bibliographic information&gt;</w:t>
       </w:r>
@@ -1002,6 +986,7 @@
         <w:spacing w:before="240" w:after="0" w:line="240" w:lineRule="auto"/>
       </w:pPr>
       <w:r>
+        <w:lastRenderedPageBreak/>
         <w:t xml:space="preserve">GET </w:t>
       </w:r>
       <w:r>
@@ -1023,7 +1008,6 @@
         <w:ind w:left="720"/>
       </w:pPr>
       <w:r>
-        <w:lastRenderedPageBreak/>
         <w:t>SUCCESS: &lt;x&gt; records retrieved</w:t>
       </w:r>
     </w:p>
@@ -1033,34 +1017,16 @@
         <w:ind w:left="720"/>
       </w:pPr>
       <w:r>
-        <w:t>@</w:t>
-      </w:r>
-      <w:proofErr w:type="gramStart"/>
-      <w:r>
-        <w:t>book{</w:t>
-      </w:r>
-      <w:proofErr w:type="gramEnd"/>
+        <w:t>@book{</w:t>
+      </w:r>
     </w:p>
     <w:p>
       <w:pPr>
         <w:spacing w:after="0" w:line="240" w:lineRule="auto"/>
         <w:ind w:left="720"/>
       </w:pPr>
-      <w:proofErr w:type="spellStart"/>
-      <w:r>
-        <w:t>isbn</w:t>
-      </w:r>
-      <w:proofErr w:type="spellEnd"/>
-      <w:r>
-        <w:t>={&lt;</w:t>
-      </w:r>
-      <w:proofErr w:type="spellStart"/>
-      <w:r>
-        <w:t>isbn</w:t>
-      </w:r>
-      <w:proofErr w:type="spellEnd"/>
-      <w:r>
-        <w:t>&gt;}</w:t>
+      <w:r>
+        <w:t>isbn={&lt;isbn&gt;}</w:t>
       </w:r>
     </w:p>
     <w:p>
@@ -1235,6 +1201,10 @@
       </w:r>
       <w:r>
         <w:t>ERROR: Invalid ISBN</w:t>
+      </w:r>
+      <w:r>
+        <w:br/>
+        <w:t>ERROR: Request timed-out after 2 seconds. No empty line signaling end of request recieved</w:t>
       </w:r>
     </w:p>
     <w:p>
@@ -1284,6 +1254,7 @@
     </w:p>
     <w:p>
       <w:r>
+        <w:lastRenderedPageBreak/>
         <w:t xml:space="preserve">Only 1 thread at a time </w:t>
       </w:r>
       <w:r>
@@ -1320,7 +1291,6 @@
     </w:p>
     <w:p>
       <w:r>
-        <w:lastRenderedPageBreak/>
         <w:t>Errors that the client generates:</w:t>
       </w:r>
     </w:p>
@@ -1361,6 +1331,45 @@
       </w:r>
     </w:p>
     <w:p>
+      <w:pPr>
+        <w:pStyle w:val="ListParagraph"/>
+        <w:numPr>
+          <w:ilvl w:val="1"/>
+          <w:numId w:val="10"/>
+        </w:numPr>
+      </w:pPr>
+      <w:r>
+        <w:t>This occurs if the client is unable to send the request</w:t>
+      </w:r>
+    </w:p>
+    <w:p>
+      <w:pPr>
+        <w:pStyle w:val="ListParagraph"/>
+        <w:numPr>
+          <w:ilvl w:val="0"/>
+          <w:numId w:val="10"/>
+        </w:numPr>
+      </w:pPr>
+      <w:r>
+        <w:t>ERROR: Request timed-out after 2 seconds. The server is likely offline</w:t>
+      </w:r>
+    </w:p>
+    <w:p>
+      <w:pPr>
+        <w:pStyle w:val="ListParagraph"/>
+        <w:numPr>
+          <w:ilvl w:val="1"/>
+          <w:numId w:val="10"/>
+        </w:numPr>
+      </w:pPr>
+      <w:r>
+        <w:t xml:space="preserve">This occurs if the requests is sent, but no complete response is </w:t>
+      </w:r>
+      <w:r>
+        <w:t>received</w:t>
+      </w:r>
+    </w:p>
+    <w:p>
       <w:r>
         <w:t xml:space="preserve">Uncaught client errors are printed to the console/GUI. Uncaught server </w:t>
       </w:r>
@@ -1369,6 +1378,14 @@
       </w:r>
       <w:r>
         <w:t>are printed to the console.</w:t>
+      </w:r>
+    </w:p>
+    <w:p>
+      <w:r>
+        <w:t>If the connection to the client is lost when the server is trying to send a response, the server will gracefully terminate the operation</w:t>
+      </w:r>
+      <w:r>
+        <w:t>.</w:t>
       </w:r>
     </w:p>
     <w:p>
@@ -1595,7 +1612,7 @@
         <w:rFonts w:ascii="Symbol" w:hAnsi="Symbol" w:hint="default"/>
       </w:rPr>
     </w:lvl>
-    <w:lvl w:ilvl="1" w:tplc="10090003" w:tentative="1">
+    <w:lvl w:ilvl="1" w:tplc="10090003">
       <w:start w:val="1"/>
       <w:numFmt w:val="bullet"/>
       <w:lvlText w:val="o"/>
@@ -3538,6 +3555,29 @@
       <w:contextualSpacing/>
     </w:pPr>
   </w:style>
+  <w:style w:type="character" w:styleId="Hyperlink">
+    <w:name w:val="Hyperlink"/>
+    <w:basedOn w:val="DefaultParagraphFont"/>
+    <w:uiPriority w:val="99"/>
+    <w:unhideWhenUsed/>
+    <w:rsid w:val="0024219F"/>
+    <w:rPr>
+      <w:color w:val="0563C1" w:themeColor="hyperlink"/>
+      <w:u w:val="single"/>
+    </w:rPr>
+  </w:style>
+  <w:style w:type="character" w:styleId="UnresolvedMention">
+    <w:name w:val="Unresolved Mention"/>
+    <w:basedOn w:val="DefaultParagraphFont"/>
+    <w:uiPriority w:val="99"/>
+    <w:semiHidden/>
+    <w:unhideWhenUsed/>
+    <w:rsid w:val="0024219F"/>
+    <w:rPr>
+      <w:color w:val="808080"/>
+      <w:shd w:val="clear" w:color="auto" w:fill="E6E6E6"/>
+    </w:rPr>
+  </w:style>
 </w:styles>
 </file>
 

</xml_diff>

<commit_message>
small updates to RFC
</commit_message>
<xml_diff>
--- a/client_server/RFC.docx
+++ b/client_server/RFC.docx
@@ -3,77 +3,158 @@
 <w:document xmlns:wpc="http://schemas.microsoft.com/office/word/2010/wordprocessingCanvas" xmlns:cx="http://schemas.microsoft.com/office/drawing/2014/chartex" xmlns:cx1="http://schemas.microsoft.com/office/drawing/2015/9/8/chartex" xmlns:cx2="http://schemas.microsoft.com/office/drawing/2015/10/21/chartex" xmlns:cx3="http://schemas.microsoft.com/office/drawing/2016/5/9/chartex" xmlns:cx4="http://schemas.microsoft.com/office/drawing/2016/5/10/chartex" xmlns:cx5="http://schemas.microsoft.com/office/drawing/2016/5/11/chartex" xmlns:cx6="http://schemas.microsoft.com/office/drawing/2016/5/12/chartex" xmlns:cx7="http://schemas.microsoft.com/office/drawing/2016/5/13/chartex" xmlns:cx8="http://schemas.microsoft.com/office/drawing/2016/5/14/chartex" xmlns:mc="http://schemas.openxmlformats.org/markup-compatibility/2006" xmlns:aink="http://schemas.microsoft.com/office/drawing/2016/ink" xmlns:am3d="http://schemas.microsoft.com/office/drawing/2017/model3d" xmlns:o="urn:schemas-microsoft-com:office:office" xmlns:r="http://schemas.openxmlformats.org/officeDocument/2006/relationships" xmlns:m="http://schemas.openxmlformats.org/officeDocument/2006/math" xmlns:v="urn:schemas-microsoft-com:vml" xmlns:wp14="http://schemas.microsoft.com/office/word/2010/wordprocessingDrawing" xmlns:wp="http://schemas.openxmlformats.org/drawingml/2006/wordprocessingDrawing" xmlns:w10="urn:schemas-microsoft-com:office:word" xmlns:w="http://schemas.openxmlformats.org/wordprocessingml/2006/main" xmlns:w14="http://schemas.microsoft.com/office/word/2010/wordml" xmlns:w15="http://schemas.microsoft.com/office/word/2012/wordml" xmlns:w16cid="http://schemas.microsoft.com/office/word/2016/wordml/cid" xmlns:w16se="http://schemas.microsoft.com/office/word/2015/wordml/symex" xmlns:wpg="http://schemas.microsoft.com/office/word/2010/wordprocessingGroup" xmlns:wpi="http://schemas.microsoft.com/office/word/2010/wordprocessingInk" xmlns:wne="http://schemas.microsoft.com/office/word/2006/wordml" xmlns:wps="http://schemas.microsoft.com/office/word/2010/wordprocessingShape" mc:Ignorable="w14 w15 w16se w16cid wp14">
   <w:body>
     <w:p>
+      <w:pPr>
+        <w:rPr>
+          <w:sz w:val="22"/>
+        </w:rPr>
+      </w:pPr>
       <w:r>
         <w:rPr>
           <w:b/>
+          <w:sz w:val="22"/>
         </w:rPr>
         <w:t>Request for Comments:</w:t>
       </w:r>
       <w:r>
+        <w:rPr>
+          <w:sz w:val="22"/>
+        </w:rPr>
         <w:t xml:space="preserve"> CP372 A1 Protocol</w:t>
       </w:r>
     </w:p>
     <w:p>
+      <w:pPr>
+        <w:rPr>
+          <w:sz w:val="22"/>
+        </w:rPr>
+      </w:pPr>
       <w:r>
         <w:rPr>
           <w:b/>
+          <w:sz w:val="22"/>
         </w:rPr>
         <w:t>Authors:</w:t>
       </w:r>
       <w:r>
+        <w:rPr>
+          <w:sz w:val="22"/>
+        </w:rPr>
         <w:t xml:space="preserve"> Troy </w:t>
       </w:r>
       <w:r>
+        <w:rPr>
+          <w:sz w:val="22"/>
+        </w:rPr>
         <w:t>Nechanicky, nech5860, 150405860 |</w:t>
       </w:r>
       <w:r>
+        <w:rPr>
+          <w:sz w:val="22"/>
+        </w:rPr>
         <w:t xml:space="preserve"> Frank</w:t>
       </w:r>
       <w:r>
+        <w:rPr>
+          <w:sz w:val="22"/>
+        </w:rPr>
         <w:t xml:space="preserve"> Khalil, khal6600, 160226600</w:t>
       </w:r>
     </w:p>
     <w:p>
+      <w:pPr>
+        <w:rPr>
+          <w:sz w:val="22"/>
+        </w:rPr>
+      </w:pPr>
       <w:r>
         <w:rPr>
           <w:b/>
+          <w:sz w:val="22"/>
         </w:rPr>
         <w:t>Date:</w:t>
       </w:r>
       <w:r>
+        <w:rPr>
+          <w:sz w:val="22"/>
+        </w:rPr>
         <w:t xml:space="preserve"> January 26, 2018</w:t>
       </w:r>
     </w:p>
-    <w:p/>
-    <w:p>
+    <w:p>
+      <w:pPr>
+        <w:rPr>
+          <w:sz w:val="22"/>
+        </w:rPr>
+      </w:pPr>
+    </w:p>
+    <w:p>
+      <w:pPr>
+        <w:rPr>
+          <w:sz w:val="22"/>
+        </w:rPr>
+      </w:pPr>
       <w:r>
         <w:rPr>
           <w:b/>
+          <w:sz w:val="22"/>
         </w:rPr>
         <w:t>Description:</w:t>
       </w:r>
       <w:r>
+        <w:rPr>
+          <w:sz w:val="22"/>
+        </w:rPr>
         <w:t xml:space="preserve"> </w:t>
       </w:r>
     </w:p>
     <w:p>
-      <w:r>
+      <w:pPr>
+        <w:rPr>
+          <w:sz w:val="22"/>
+        </w:rPr>
+      </w:pPr>
+      <w:r>
+        <w:rPr>
+          <w:sz w:val="22"/>
+        </w:rPr>
         <w:t>This is a protocol for a multi-client single-server application that supports storing book records.</w:t>
       </w:r>
     </w:p>
     <w:p>
-      <w:r>
+      <w:pPr>
+        <w:rPr>
+          <w:sz w:val="22"/>
+        </w:rPr>
+      </w:pPr>
+      <w:r>
+        <w:rPr>
+          <w:sz w:val="22"/>
+        </w:rPr>
         <w:t>Record components: ISBN</w:t>
       </w:r>
       <w:r>
+        <w:rPr>
+          <w:sz w:val="22"/>
+        </w:rPr>
         <w:t>-13</w:t>
       </w:r>
       <w:r>
+        <w:rPr>
+          <w:sz w:val="22"/>
+        </w:rPr>
         <w:t>, title, author, publisher, year</w:t>
       </w:r>
     </w:p>
     <w:p>
-      <w:r>
+      <w:pPr>
+        <w:rPr>
+          <w:sz w:val="22"/>
+        </w:rPr>
+      </w:pPr>
+      <w:r>
+        <w:rPr>
+          <w:sz w:val="22"/>
+        </w:rPr>
         <w:t>Clients:</w:t>
       </w:r>
     </w:p>
@@ -84,8 +165,14 @@
           <w:ilvl w:val="0"/>
           <w:numId w:val="1"/>
         </w:numPr>
-      </w:pPr>
-      <w:r>
+        <w:rPr>
+          <w:sz w:val="22"/>
+        </w:rPr>
+      </w:pPr>
+      <w:r>
+        <w:rPr>
+          <w:sz w:val="22"/>
+        </w:rPr>
         <w:t>Request a connection with the server</w:t>
       </w:r>
     </w:p>
@@ -96,17 +183,32 @@
           <w:ilvl w:val="0"/>
           <w:numId w:val="5"/>
         </w:numPr>
-      </w:pPr>
-      <w:r>
+        <w:rPr>
+          <w:sz w:val="22"/>
+        </w:rPr>
+      </w:pPr>
+      <w:r>
+        <w:rPr>
+          <w:sz w:val="22"/>
+        </w:rPr>
         <w:t>SUBMIT</w:t>
       </w:r>
       <w:r>
+        <w:rPr>
+          <w:sz w:val="22"/>
+        </w:rPr>
         <w:t>, UPDATE, GET, and REMOVE</w:t>
       </w:r>
       <w:r>
+        <w:rPr>
+          <w:sz w:val="22"/>
+        </w:rPr>
         <w:t xml:space="preserve"> </w:t>
       </w:r>
       <w:r>
+        <w:rPr>
+          <w:sz w:val="22"/>
+        </w:rPr>
         <w:t>records</w:t>
       </w:r>
     </w:p>
@@ -117,43 +219,87 @@
           <w:ilvl w:val="1"/>
           <w:numId w:val="5"/>
         </w:numPr>
-      </w:pPr>
-      <w:r>
+        <w:rPr>
+          <w:sz w:val="22"/>
+        </w:rPr>
+      </w:pPr>
+      <w:r>
+        <w:rPr>
+          <w:sz w:val="22"/>
+        </w:rPr>
         <w:t>ISBN is required for SUBMIT and UPDATE req</w:t>
       </w:r>
       <w:r>
+        <w:rPr>
+          <w:sz w:val="22"/>
+        </w:rPr>
         <w:t>uest</w:t>
       </w:r>
       <w:r>
+        <w:rPr>
+          <w:sz w:val="22"/>
+        </w:rPr>
         <w:t>s</w:t>
       </w:r>
       <w:r>
+        <w:rPr>
+          <w:sz w:val="22"/>
+        </w:rPr>
         <w:t>. If an ISBN is included in any request, t</w:t>
       </w:r>
       <w:r>
+        <w:rPr>
+          <w:sz w:val="22"/>
+        </w:rPr>
         <w:t xml:space="preserve">he </w:t>
       </w:r>
       <w:r>
+        <w:rPr>
+          <w:sz w:val="22"/>
+        </w:rPr>
         <w:t xml:space="preserve">client </w:t>
       </w:r>
       <w:r>
+        <w:rPr>
+          <w:sz w:val="22"/>
+        </w:rPr>
         <w:t xml:space="preserve">ensures </w:t>
       </w:r>
       <w:r>
+        <w:rPr>
+          <w:sz w:val="22"/>
+        </w:rPr>
         <w:t xml:space="preserve">that </w:t>
       </w:r>
       <w:r>
+        <w:rPr>
+          <w:sz w:val="22"/>
+        </w:rPr>
         <w:t>it</w:t>
       </w:r>
       <w:r>
+        <w:rPr>
+          <w:sz w:val="22"/>
+        </w:rPr>
         <w:t xml:space="preserve"> </w:t>
       </w:r>
       <w:r>
+        <w:rPr>
+          <w:sz w:val="22"/>
+        </w:rPr>
         <w:t>is valid</w:t>
       </w:r>
     </w:p>
     <w:p>
-      <w:r>
+      <w:pPr>
+        <w:rPr>
+          <w:sz w:val="22"/>
+        </w:rPr>
+      </w:pPr>
+      <w:r>
+        <w:rPr>
+          <w:sz w:val="22"/>
+        </w:rPr>
         <w:t>Server:</w:t>
       </w:r>
     </w:p>
@@ -164,20 +310,38 @@
           <w:ilvl w:val="0"/>
           <w:numId w:val="5"/>
         </w:numPr>
-      </w:pPr>
-      <w:r>
+        <w:rPr>
+          <w:sz w:val="22"/>
+        </w:rPr>
+      </w:pPr>
+      <w:r>
+        <w:rPr>
+          <w:sz w:val="22"/>
+        </w:rPr>
         <w:t>Accept</w:t>
       </w:r>
       <w:r>
+        <w:rPr>
+          <w:sz w:val="22"/>
+        </w:rPr>
         <w:t>s</w:t>
       </w:r>
       <w:r>
+        <w:rPr>
+          <w:sz w:val="22"/>
+        </w:rPr>
         <w:t xml:space="preserve"> requested connections and support</w:t>
       </w:r>
       <w:r>
+        <w:rPr>
+          <w:sz w:val="22"/>
+        </w:rPr>
         <w:t>s</w:t>
       </w:r>
       <w:r>
+        <w:rPr>
+          <w:sz w:val="22"/>
+        </w:rPr>
         <w:t xml:space="preserve"> multiple simultaneous connections</w:t>
       </w:r>
     </w:p>
@@ -188,20 +352,38 @@
           <w:ilvl w:val="0"/>
           <w:numId w:val="5"/>
         </w:numPr>
-      </w:pPr>
-      <w:r>
+        <w:rPr>
+          <w:sz w:val="22"/>
+        </w:rPr>
+      </w:pPr>
+      <w:r>
+        <w:rPr>
+          <w:sz w:val="22"/>
+        </w:rPr>
         <w:t>Maintain</w:t>
       </w:r>
       <w:r>
+        <w:rPr>
+          <w:sz w:val="22"/>
+        </w:rPr>
         <w:t>s</w:t>
       </w:r>
       <w:r>
+        <w:rPr>
+          <w:sz w:val="22"/>
+        </w:rPr>
         <w:t xml:space="preserve"> </w:t>
       </w:r>
       <w:r>
+        <w:rPr>
+          <w:sz w:val="22"/>
+        </w:rPr>
         <w:t>a list of records submitted by clients. It is not persistent. All clie</w:t>
       </w:r>
       <w:r>
+        <w:rPr>
+          <w:sz w:val="22"/>
+        </w:rPr>
         <w:t>nts interact with the same list</w:t>
       </w:r>
     </w:p>
@@ -212,20 +394,38 @@
           <w:ilvl w:val="0"/>
           <w:numId w:val="5"/>
         </w:numPr>
-      </w:pPr>
-      <w:r>
+        <w:rPr>
+          <w:sz w:val="22"/>
+        </w:rPr>
+      </w:pPr>
+      <w:r>
+        <w:rPr>
+          <w:sz w:val="22"/>
+        </w:rPr>
         <w:t>Process</w:t>
       </w:r>
       <w:r>
+        <w:rPr>
+          <w:sz w:val="22"/>
+        </w:rPr>
         <w:t>es</w:t>
       </w:r>
       <w:r>
+        <w:rPr>
+          <w:sz w:val="22"/>
+        </w:rPr>
         <w:t xml:space="preserve"> messages received from </w:t>
       </w:r>
       <w:r>
+        <w:rPr>
+          <w:sz w:val="22"/>
+        </w:rPr>
         <w:t xml:space="preserve">a </w:t>
       </w:r>
       <w:r>
+        <w:rPr>
+          <w:sz w:val="22"/>
+        </w:rPr>
         <w:t>client:</w:t>
       </w:r>
     </w:p>
@@ -236,20 +436,38 @@
           <w:ilvl w:val="0"/>
           <w:numId w:val="15"/>
         </w:numPr>
-      </w:pPr>
-      <w:r>
+        <w:rPr>
+          <w:sz w:val="22"/>
+        </w:rPr>
+      </w:pPr>
+      <w:r>
+        <w:rPr>
+          <w:sz w:val="22"/>
+        </w:rPr>
         <w:t>SUBMIT:</w:t>
       </w:r>
       <w:r>
+        <w:rPr>
+          <w:sz w:val="22"/>
+        </w:rPr>
         <w:t xml:space="preserve"> </w:t>
       </w:r>
       <w:r>
+        <w:rPr>
+          <w:sz w:val="22"/>
+        </w:rPr>
         <w:t xml:space="preserve">add the given record to the </w:t>
       </w:r>
       <w:r>
+        <w:rPr>
+          <w:sz w:val="22"/>
+        </w:rPr>
         <w:t>list (if the ISBN is unique</w:t>
       </w:r>
       <w:r>
+        <w:rPr>
+          <w:sz w:val="22"/>
+        </w:rPr>
         <w:t>)</w:t>
       </w:r>
     </w:p>
@@ -260,17 +478,32 @@
           <w:ilvl w:val="0"/>
           <w:numId w:val="15"/>
         </w:numPr>
-      </w:pPr>
-      <w:r>
+        <w:rPr>
+          <w:sz w:val="22"/>
+        </w:rPr>
+      </w:pPr>
+      <w:r>
+        <w:rPr>
+          <w:sz w:val="22"/>
+        </w:rPr>
         <w:t>UPDATE:</w:t>
       </w:r>
       <w:r>
+        <w:rPr>
+          <w:sz w:val="22"/>
+        </w:rPr>
         <w:t xml:space="preserve"> </w:t>
       </w:r>
       <w:r>
+        <w:rPr>
+          <w:sz w:val="22"/>
+        </w:rPr>
         <w:t>update a relevant record</w:t>
       </w:r>
       <w:r>
+        <w:rPr>
+          <w:sz w:val="22"/>
+        </w:rPr>
         <w:t xml:space="preserve"> in the bibliography list</w:t>
       </w:r>
     </w:p>
@@ -281,39 +514,89 @@
           <w:ilvl w:val="0"/>
           <w:numId w:val="15"/>
         </w:numPr>
-      </w:pPr>
-      <w:r>
+        <w:rPr>
+          <w:sz w:val="22"/>
+        </w:rPr>
+      </w:pPr>
+      <w:r>
+        <w:rPr>
+          <w:sz w:val="22"/>
+        </w:rPr>
         <w:t>GET:</w:t>
       </w:r>
       <w:r>
+        <w:rPr>
+          <w:sz w:val="22"/>
+        </w:rPr>
         <w:t xml:space="preserve"> send to </w:t>
       </w:r>
       <w:r>
+        <w:rPr>
+          <w:sz w:val="22"/>
+        </w:rPr>
         <w:t xml:space="preserve">the </w:t>
       </w:r>
       <w:r>
+        <w:rPr>
+          <w:sz w:val="22"/>
+        </w:rPr>
         <w:t>client a list</w:t>
       </w:r>
       <w:r>
+        <w:rPr>
+          <w:sz w:val="22"/>
+        </w:rPr>
         <w:t xml:space="preserve"> of record</w:t>
       </w:r>
       <w:r>
+        <w:rPr>
+          <w:sz w:val="22"/>
+        </w:rPr>
         <w:t>s</w:t>
       </w:r>
       <w:r>
+        <w:rPr>
+          <w:sz w:val="22"/>
+        </w:rPr>
         <w:t xml:space="preserve"> matching</w:t>
       </w:r>
       <w:r>
+        <w:rPr>
+          <w:sz w:val="22"/>
+        </w:rPr>
         <w:t xml:space="preserve"> the</w:t>
       </w:r>
       <w:r>
+        <w:rPr>
+          <w:sz w:val="22"/>
+        </w:rPr>
         <w:t xml:space="preserve"> </w:t>
       </w:r>
       <w:r>
+        <w:rPr>
+          <w:sz w:val="22"/>
+        </w:rPr>
         <w:t>request</w:t>
       </w:r>
       <w:r>
-        <w:t>. Client may request list in BibTeX format</w:t>
+        <w:rPr>
+          <w:sz w:val="22"/>
+        </w:rPr>
+        <w:t xml:space="preserve">. Client may request list in </w:t>
+      </w:r>
+      <w:proofErr w:type="spellStart"/>
+      <w:r>
+        <w:rPr>
+          <w:sz w:val="22"/>
+        </w:rPr>
+        <w:t>BibTeX</w:t>
+      </w:r>
+      <w:proofErr w:type="spellEnd"/>
+      <w:r>
+        <w:rPr>
+          <w:sz w:val="22"/>
+        </w:rPr>
+        <w:t xml:space="preserve"> format</w:t>
       </w:r>
     </w:p>
     <w:p>
@@ -323,17 +606,32 @@
           <w:ilvl w:val="0"/>
           <w:numId w:val="15"/>
         </w:numPr>
-      </w:pPr>
-      <w:r>
+        <w:rPr>
+          <w:sz w:val="22"/>
+        </w:rPr>
+      </w:pPr>
+      <w:r>
+        <w:rPr>
+          <w:sz w:val="22"/>
+        </w:rPr>
         <w:t>REMOVE:</w:t>
       </w:r>
       <w:r>
+        <w:rPr>
+          <w:sz w:val="22"/>
+        </w:rPr>
         <w:t xml:space="preserve"> remove the</w:t>
       </w:r>
       <w:r>
+        <w:rPr>
+          <w:sz w:val="22"/>
+        </w:rPr>
         <w:t xml:space="preserve"> specified record from the</w:t>
       </w:r>
       <w:r>
+        <w:rPr>
+          <w:sz w:val="22"/>
+        </w:rPr>
         <w:t xml:space="preserve"> list</w:t>
       </w:r>
     </w:p>
@@ -341,112 +639,217 @@
       <w:pPr>
         <w:rPr>
           <w:b/>
+          <w:sz w:val="22"/>
         </w:rPr>
       </w:pPr>
       <w:r>
         <w:rPr>
           <w:b/>
+          <w:sz w:val="22"/>
         </w:rPr>
         <w:t xml:space="preserve">Client </w:t>
       </w:r>
       <w:r>
         <w:rPr>
           <w:b/>
+          <w:sz w:val="22"/>
         </w:rPr>
         <w:t>Protocol Format:</w:t>
       </w:r>
     </w:p>
     <w:p>
-      <w:r>
+      <w:pPr>
+        <w:rPr>
+          <w:sz w:val="22"/>
+        </w:rPr>
+      </w:pPr>
+      <w:r>
+        <w:rPr>
+          <w:sz w:val="22"/>
+        </w:rPr>
         <w:t>All requests are terminated with an empty line.</w:t>
       </w:r>
       <w:r>
-        <w:t xml:space="preserve"> All elements a request are terminated with a newline character (‘\n’), so ‘\’ (like “\\n”) must be used as an escape character in order to send ‘\n’ as content.</w:t>
-      </w:r>
-      <w:bookmarkStart w:id="0" w:name="_GoBack"/>
-      <w:bookmarkEnd w:id="0"/>
-      <w:r>
+        <w:rPr>
+          <w:sz w:val="22"/>
+        </w:rPr>
+        <w:t xml:space="preserve"> All elements a request </w:t>
+      </w:r>
+      <w:proofErr w:type="gramStart"/>
+      <w:r>
+        <w:rPr>
+          <w:sz w:val="22"/>
+        </w:rPr>
+        <w:t>are</w:t>
+      </w:r>
+      <w:proofErr w:type="gramEnd"/>
+      <w:r>
+        <w:rPr>
+          <w:sz w:val="22"/>
+        </w:rPr>
+        <w:t xml:space="preserve"> terminated with a newline character (‘\n’), so ‘\’ (like “\\n”) must be used as an escape character in order to send ‘\n’ as content. </w:t>
+      </w:r>
+    </w:p>
+    <w:p>
+      <w:pPr>
+        <w:rPr>
+          <w:sz w:val="22"/>
+        </w:rPr>
+      </w:pPr>
+      <w:r>
+        <w:rPr>
+          <w:sz w:val="22"/>
+        </w:rPr>
+        <w:t xml:space="preserve">Request </w:t>
+      </w:r>
+      <w:r>
+        <w:rPr>
+          <w:sz w:val="22"/>
+        </w:rPr>
+        <w:t>c</w:t>
+      </w:r>
+      <w:r>
+        <w:rPr>
+          <w:sz w:val="22"/>
+        </w:rPr>
+        <w:t>onnection:</w:t>
+      </w:r>
+    </w:p>
+    <w:p>
+      <w:pPr>
+        <w:ind w:firstLine="720"/>
+        <w:rPr>
+          <w:sz w:val="22"/>
+        </w:rPr>
+      </w:pPr>
+      <w:r>
+        <w:rPr>
+          <w:sz w:val="22"/>
+        </w:rPr>
+        <w:t>CONNECT</w:t>
+      </w:r>
+    </w:p>
+    <w:p>
+      <w:pPr>
+        <w:rPr>
+          <w:sz w:val="22"/>
+        </w:rPr>
+      </w:pPr>
+      <w:r>
+        <w:rPr>
+          <w:i/>
+          <w:sz w:val="22"/>
+        </w:rPr>
+        <w:lastRenderedPageBreak/>
+        <w:t>Note:</w:t>
+      </w:r>
+      <w:r>
+        <w:rPr>
+          <w:sz w:val="22"/>
+        </w:rPr>
         <w:t xml:space="preserve"> </w:t>
       </w:r>
-    </w:p>
-    <w:p>
-      <w:r>
-        <w:lastRenderedPageBreak/>
-        <w:t xml:space="preserve">Request </w:t>
-      </w:r>
-      <w:r>
-        <w:t>c</w:t>
-      </w:r>
-      <w:r>
-        <w:t>onnection:</w:t>
-      </w:r>
-    </w:p>
-    <w:p>
-      <w:pPr>
-        <w:ind w:firstLine="720"/>
-      </w:pPr>
-      <w:r>
-        <w:t>CONNECT</w:t>
-      </w:r>
-    </w:p>
-    <w:p>
-      <w:r>
-        <w:rPr>
-          <w:i/>
-        </w:rPr>
-        <w:t>Note:</w:t>
-      </w:r>
-      <w:r>
-        <w:t xml:space="preserve"> </w:t>
-      </w:r>
-      <w:r>
+      <w:r>
+        <w:rPr>
+          <w:sz w:val="22"/>
+        </w:rPr>
         <w:t>T</w:t>
       </w:r>
       <w:r>
+        <w:rPr>
+          <w:sz w:val="22"/>
+        </w:rPr>
         <w:t>he</w:t>
       </w:r>
       <w:r>
+        <w:rPr>
+          <w:sz w:val="22"/>
+        </w:rPr>
         <w:t xml:space="preserve"> client expects to see a</w:t>
       </w:r>
       <w:r>
+        <w:rPr>
+          <w:sz w:val="22"/>
+        </w:rPr>
         <w:t xml:space="preserve"> request like CONNECT &lt;</w:t>
       </w:r>
       <w:r>
+        <w:rPr>
+          <w:sz w:val="22"/>
+        </w:rPr>
         <w:t xml:space="preserve">IP address&gt; &lt;port number&gt;, </w:t>
       </w:r>
       <w:r>
+        <w:rPr>
+          <w:sz w:val="22"/>
+        </w:rPr>
         <w:t>t</w:t>
       </w:r>
       <w:r>
+        <w:rPr>
+          <w:sz w:val="22"/>
+        </w:rPr>
         <w:t xml:space="preserve">hen </w:t>
       </w:r>
       <w:r>
+        <w:rPr>
+          <w:sz w:val="22"/>
+        </w:rPr>
         <w:t xml:space="preserve">it </w:t>
       </w:r>
       <w:r>
+        <w:rPr>
+          <w:sz w:val="22"/>
+        </w:rPr>
         <w:t>attempt</w:t>
       </w:r>
       <w:r>
+        <w:rPr>
+          <w:sz w:val="22"/>
+        </w:rPr>
         <w:t>s</w:t>
       </w:r>
       <w:r>
+        <w:rPr>
+          <w:sz w:val="22"/>
+        </w:rPr>
         <w:t xml:space="preserve"> to send CONNECT</w:t>
       </w:r>
       <w:r>
+        <w:rPr>
+          <w:sz w:val="22"/>
+        </w:rPr>
         <w:t xml:space="preserve"> to</w:t>
       </w:r>
       <w:r>
+        <w:rPr>
+          <w:sz w:val="22"/>
+        </w:rPr>
         <w:t xml:space="preserve"> &lt;port number&gt; </w:t>
       </w:r>
       <w:r>
+        <w:rPr>
+          <w:sz w:val="22"/>
+        </w:rPr>
         <w:t>at</w:t>
       </w:r>
       <w:r>
+        <w:rPr>
+          <w:sz w:val="22"/>
+        </w:rPr>
         <w:t xml:space="preserve"> &lt;IP address&gt;.</w:t>
       </w:r>
     </w:p>
     <w:p>
-      <w:r>
+      <w:pPr>
+        <w:rPr>
+          <w:sz w:val="22"/>
+        </w:rPr>
+      </w:pPr>
+      <w:r>
+        <w:rPr>
+          <w:sz w:val="22"/>
+        </w:rPr>
         <w:t>Bibliographic information is expected in the following format (order does not matter):</w:t>
       </w:r>
     </w:p>
@@ -454,8 +857,14 @@
       <w:pPr>
         <w:spacing w:after="0" w:line="240" w:lineRule="auto"/>
         <w:ind w:left="720"/>
-      </w:pPr>
-      <w:r>
+        <w:rPr>
+          <w:sz w:val="22"/>
+        </w:rPr>
+      </w:pPr>
+      <w:r>
+        <w:rPr>
+          <w:sz w:val="22"/>
+        </w:rPr>
         <w:t>ISBN &lt;ISBN&gt;</w:t>
       </w:r>
     </w:p>
@@ -463,8 +872,14 @@
       <w:pPr>
         <w:spacing w:after="0" w:line="240" w:lineRule="auto"/>
         <w:ind w:left="720"/>
-      </w:pPr>
-      <w:r>
+        <w:rPr>
+          <w:sz w:val="22"/>
+        </w:rPr>
+      </w:pPr>
+      <w:r>
+        <w:rPr>
+          <w:sz w:val="22"/>
+        </w:rPr>
         <w:t>TITLE &lt;title&gt;</w:t>
       </w:r>
     </w:p>
@@ -472,8 +887,14 @@
       <w:pPr>
         <w:spacing w:after="0" w:line="240" w:lineRule="auto"/>
         <w:ind w:left="720"/>
-      </w:pPr>
-      <w:r>
+        <w:rPr>
+          <w:sz w:val="22"/>
+        </w:rPr>
+      </w:pPr>
+      <w:r>
+        <w:rPr>
+          <w:sz w:val="22"/>
+        </w:rPr>
         <w:t>AUTHOR &lt;author&gt;</w:t>
       </w:r>
     </w:p>
@@ -481,8 +902,14 @@
       <w:pPr>
         <w:spacing w:after="0" w:line="240" w:lineRule="auto"/>
         <w:ind w:left="720"/>
-      </w:pPr>
-      <w:r>
+        <w:rPr>
+          <w:sz w:val="22"/>
+        </w:rPr>
+      </w:pPr>
+      <w:r>
+        <w:rPr>
+          <w:sz w:val="22"/>
+        </w:rPr>
         <w:t>PUBLISHER &lt;publisher&gt;</w:t>
       </w:r>
     </w:p>
@@ -490,22 +917,40 @@
       <w:pPr>
         <w:spacing w:after="0" w:line="240" w:lineRule="auto"/>
         <w:ind w:left="720"/>
-      </w:pPr>
-      <w:r>
+        <w:rPr>
+          <w:sz w:val="22"/>
+        </w:rPr>
+      </w:pPr>
+      <w:r>
+        <w:rPr>
+          <w:sz w:val="22"/>
+        </w:rPr>
         <w:t>YEAR &lt;year&gt;</w:t>
       </w:r>
     </w:p>
     <w:p>
       <w:pPr>
         <w:spacing w:before="240"/>
-      </w:pPr>
-      <w:r>
+        <w:rPr>
+          <w:sz w:val="22"/>
+        </w:rPr>
+      </w:pPr>
+      <w:r>
+        <w:rPr>
+          <w:sz w:val="22"/>
+        </w:rPr>
         <w:t>SUBMIT</w:t>
       </w:r>
       <w:r>
+        <w:rPr>
+          <w:sz w:val="22"/>
+        </w:rPr>
         <w:t>/UPDATE</w:t>
       </w:r>
       <w:r>
+        <w:rPr>
+          <w:sz w:val="22"/>
+        </w:rPr>
         <w:t>:</w:t>
       </w:r>
     </w:p>
@@ -513,8 +958,14 @@
       <w:pPr>
         <w:spacing w:after="0" w:line="240" w:lineRule="auto"/>
         <w:ind w:left="720"/>
-      </w:pPr>
-      <w:r>
+        <w:rPr>
+          <w:sz w:val="22"/>
+        </w:rPr>
+      </w:pPr>
+      <w:r>
+        <w:rPr>
+          <w:sz w:val="22"/>
+        </w:rPr>
         <w:t>&lt;request type&gt;</w:t>
       </w:r>
     </w:p>
@@ -522,22 +973,35 @@
       <w:pPr>
         <w:spacing w:after="0" w:line="240" w:lineRule="auto"/>
         <w:ind w:left="720"/>
-      </w:pPr>
-      <w:r>
+        <w:rPr>
+          <w:sz w:val="22"/>
+        </w:rPr>
+      </w:pPr>
+      <w:r>
+        <w:rPr>
+          <w:sz w:val="22"/>
+        </w:rPr>
         <w:t>&lt;bibliographic information&gt;</w:t>
       </w:r>
     </w:p>
     <w:p>
       <w:pPr>
         <w:spacing w:before="240" w:after="0" w:line="240" w:lineRule="auto"/>
+        <w:rPr>
+          <w:sz w:val="22"/>
+        </w:rPr>
       </w:pPr>
       <w:r>
         <w:rPr>
           <w:i/>
+          <w:sz w:val="22"/>
         </w:rPr>
         <w:t>Note:</w:t>
       </w:r>
       <w:r>
+        <w:rPr>
+          <w:sz w:val="22"/>
+        </w:rPr>
         <w:t xml:space="preserve"> </w:t>
       </w:r>
     </w:p>
@@ -549,14 +1013,26 @@
           <w:numId w:val="9"/>
         </w:numPr>
         <w:spacing w:after="0" w:line="240" w:lineRule="auto"/>
-      </w:pPr>
-      <w:r>
+        <w:rPr>
+          <w:sz w:val="22"/>
+        </w:rPr>
+      </w:pPr>
+      <w:r>
+        <w:rPr>
+          <w:sz w:val="22"/>
+        </w:rPr>
         <w:t>A</w:t>
       </w:r>
       <w:r>
+        <w:rPr>
+          <w:sz w:val="22"/>
+        </w:rPr>
         <w:t xml:space="preserve"> valid ISBN is required for all SUBMIT/UPDATE requests</w:t>
       </w:r>
       <w:r>
+        <w:rPr>
+          <w:sz w:val="22"/>
+        </w:rPr>
         <w:t xml:space="preserve">. </w:t>
       </w:r>
     </w:p>
@@ -568,11 +1044,20 @@
           <w:numId w:val="9"/>
         </w:numPr>
         <w:spacing w:before="240" w:after="0" w:line="240" w:lineRule="auto"/>
-      </w:pPr>
-      <w:r>
+        <w:rPr>
+          <w:sz w:val="22"/>
+        </w:rPr>
+      </w:pPr>
+      <w:r>
+        <w:rPr>
+          <w:sz w:val="22"/>
+        </w:rPr>
         <w:t xml:space="preserve">The ISBN in a SUBMIT </w:t>
       </w:r>
       <w:r>
+        <w:rPr>
+          <w:sz w:val="22"/>
+        </w:rPr>
         <w:t>request must be unique.</w:t>
       </w:r>
     </w:p>
@@ -584,33 +1069,60 @@
           <w:numId w:val="9"/>
         </w:numPr>
         <w:spacing w:before="240" w:after="0" w:line="240" w:lineRule="auto"/>
-      </w:pPr>
-      <w:r>
+        <w:rPr>
+          <w:sz w:val="22"/>
+        </w:rPr>
+      </w:pPr>
+      <w:r>
+        <w:rPr>
+          <w:sz w:val="22"/>
+        </w:rPr>
         <w:t>An</w:t>
       </w:r>
       <w:r>
+        <w:rPr>
+          <w:sz w:val="22"/>
+        </w:rPr>
         <w:t xml:space="preserve"> ISBN cannot be updated through an UPDATE request.</w:t>
       </w:r>
     </w:p>
     <w:p>
       <w:pPr>
         <w:spacing w:before="240"/>
-      </w:pPr>
-      <w:r>
+        <w:rPr>
+          <w:sz w:val="22"/>
+        </w:rPr>
+      </w:pPr>
+      <w:r>
+        <w:rPr>
+          <w:sz w:val="22"/>
+        </w:rPr>
         <w:t>G</w:t>
       </w:r>
       <w:r>
+        <w:rPr>
+          <w:sz w:val="22"/>
+        </w:rPr>
         <w:t>ET:</w:t>
       </w:r>
     </w:p>
     <w:p>
       <w:pPr>
         <w:spacing w:before="240" w:after="0"/>
-      </w:pPr>
-      <w:r>
+        <w:rPr>
+          <w:sz w:val="22"/>
+        </w:rPr>
+      </w:pPr>
+      <w:r>
+        <w:rPr>
+          <w:sz w:val="22"/>
+        </w:rPr>
         <w:tab/>
       </w:r>
       <w:r>
+        <w:rPr>
+          <w:sz w:val="22"/>
+        </w:rPr>
         <w:t>GET</w:t>
       </w:r>
     </w:p>
@@ -618,8 +1130,14 @@
       <w:pPr>
         <w:spacing w:after="0" w:line="240" w:lineRule="auto"/>
         <w:ind w:left="720"/>
-      </w:pPr>
-      <w:r>
+        <w:rPr>
+          <w:sz w:val="22"/>
+        </w:rPr>
+      </w:pPr>
+      <w:r>
+        <w:rPr>
+          <w:sz w:val="22"/>
+        </w:rPr>
         <w:t>ALL</w:t>
       </w:r>
     </w:p>
@@ -627,8 +1145,14 @@
       <w:pPr>
         <w:spacing w:after="0" w:line="240" w:lineRule="auto"/>
         <w:ind w:left="720"/>
-      </w:pPr>
-      <w:r>
+        <w:rPr>
+          <w:sz w:val="22"/>
+        </w:rPr>
+      </w:pPr>
+      <w:r>
+        <w:rPr>
+          <w:sz w:val="22"/>
+        </w:rPr>
         <w:t>BIBTEX</w:t>
       </w:r>
     </w:p>
@@ -636,85 +1160,155 @@
       <w:pPr>
         <w:spacing w:after="0" w:line="240" w:lineRule="auto"/>
         <w:ind w:left="720"/>
-      </w:pPr>
-      <w:r>
+        <w:rPr>
+          <w:sz w:val="22"/>
+        </w:rPr>
+      </w:pPr>
+      <w:r>
+        <w:rPr>
+          <w:sz w:val="22"/>
+        </w:rPr>
         <w:t>&lt;bibliographic information&gt;</w:t>
       </w:r>
     </w:p>
     <w:p>
       <w:pPr>
         <w:spacing w:before="240" w:after="0" w:line="240" w:lineRule="auto"/>
+        <w:rPr>
+          <w:sz w:val="22"/>
+        </w:rPr>
       </w:pPr>
       <w:r>
         <w:rPr>
           <w:i/>
+          <w:sz w:val="22"/>
         </w:rPr>
         <w:t>ALL:</w:t>
       </w:r>
       <w:r>
+        <w:rPr>
+          <w:sz w:val="22"/>
+        </w:rPr>
         <w:t xml:space="preserve"> request</w:t>
       </w:r>
       <w:r>
+        <w:rPr>
+          <w:sz w:val="22"/>
+        </w:rPr>
         <w:t xml:space="preserve"> effects all records</w:t>
       </w:r>
     </w:p>
     <w:p>
       <w:pPr>
         <w:spacing w:before="240" w:after="0" w:line="240" w:lineRule="auto"/>
+        <w:rPr>
+          <w:sz w:val="22"/>
+        </w:rPr>
       </w:pPr>
       <w:r>
         <w:rPr>
           <w:i/>
+          <w:sz w:val="22"/>
         </w:rPr>
         <w:t>BIBTEX:</w:t>
       </w:r>
       <w:r>
+        <w:rPr>
+          <w:sz w:val="22"/>
+        </w:rPr>
         <w:t xml:space="preserve"> </w:t>
       </w:r>
       <w:r>
-        <w:t>asks server to return records in the BibTeX format</w:t>
+        <w:rPr>
+          <w:sz w:val="22"/>
+        </w:rPr>
+        <w:t xml:space="preserve">asks server to return records in the </w:t>
+      </w:r>
+      <w:proofErr w:type="spellStart"/>
+      <w:r>
+        <w:rPr>
+          <w:sz w:val="22"/>
+        </w:rPr>
+        <w:t>BibTeX</w:t>
+      </w:r>
+      <w:proofErr w:type="spellEnd"/>
+      <w:r>
+        <w:rPr>
+          <w:sz w:val="22"/>
+        </w:rPr>
+        <w:t xml:space="preserve"> format</w:t>
       </w:r>
     </w:p>
     <w:p>
       <w:pPr>
         <w:spacing w:before="240" w:after="0" w:line="240" w:lineRule="auto"/>
+        <w:rPr>
+          <w:sz w:val="22"/>
+        </w:rPr>
       </w:pPr>
       <w:r>
         <w:rPr>
           <w:i/>
+          <w:sz w:val="22"/>
         </w:rPr>
         <w:t>Note:</w:t>
       </w:r>
       <w:r>
+        <w:rPr>
+          <w:sz w:val="22"/>
+        </w:rPr>
         <w:t xml:space="preserve"> </w:t>
       </w:r>
       <w:r>
+        <w:rPr>
+          <w:sz w:val="22"/>
+        </w:rPr>
         <w:t>I</w:t>
       </w:r>
       <w:r>
+        <w:rPr>
+          <w:sz w:val="22"/>
+        </w:rPr>
         <w:t>f ALL is not used, then at least one of ISBN, TITLE, AUTHOR, PUBLISHER, and YEAR must be</w:t>
       </w:r>
       <w:r>
+        <w:rPr>
+          <w:sz w:val="22"/>
+        </w:rPr>
         <w:t xml:space="preserve"> specified</w:t>
       </w:r>
       <w:r>
+        <w:rPr>
+          <w:sz w:val="22"/>
+        </w:rPr>
         <w:t>.</w:t>
       </w:r>
     </w:p>
     <w:p>
       <w:pPr>
         <w:spacing w:before="240" w:after="0" w:line="240" w:lineRule="auto"/>
-      </w:pPr>
-      <w:r>
+        <w:rPr>
+          <w:sz w:val="22"/>
+        </w:rPr>
+      </w:pPr>
+      <w:r>
+        <w:rPr>
+          <w:sz w:val="22"/>
+        </w:rPr>
         <w:t>REMOVE:</w:t>
       </w:r>
     </w:p>
     <w:p>
       <w:pPr>
         <w:spacing w:before="240" w:after="0" w:line="240" w:lineRule="auto"/>
-      </w:pPr>
-      <w:r>
-        <w:lastRenderedPageBreak/>
+        <w:rPr>
+          <w:sz w:val="22"/>
+        </w:rPr>
+      </w:pPr>
+      <w:r>
+        <w:rPr>
+          <w:sz w:val="22"/>
+        </w:rPr>
         <w:tab/>
         <w:t>REMOVE</w:t>
       </w:r>
@@ -722,8 +1316,14 @@
     <w:p>
       <w:pPr>
         <w:spacing w:after="0" w:line="240" w:lineRule="auto"/>
-      </w:pPr>
-      <w:r>
+        <w:rPr>
+          <w:sz w:val="22"/>
+        </w:rPr>
+      </w:pPr>
+      <w:r>
+        <w:rPr>
+          <w:sz w:val="22"/>
+        </w:rPr>
         <w:tab/>
         <w:t>ALL</w:t>
       </w:r>
@@ -731,8 +1331,14 @@
     <w:p>
       <w:pPr>
         <w:spacing w:after="0" w:line="240" w:lineRule="auto"/>
-      </w:pPr>
-      <w:r>
+        <w:rPr>
+          <w:sz w:val="22"/>
+        </w:rPr>
+      </w:pPr>
+      <w:r>
+        <w:rPr>
+          <w:sz w:val="22"/>
+        </w:rPr>
         <w:tab/>
         <w:t>&lt;bibliographic information&gt;</w:t>
       </w:r>
@@ -740,75 +1346,135 @@
     <w:p>
       <w:pPr>
         <w:spacing w:before="240" w:after="0" w:line="240" w:lineRule="auto"/>
+        <w:rPr>
+          <w:sz w:val="22"/>
+        </w:rPr>
       </w:pPr>
       <w:r>
         <w:rPr>
           <w:i/>
-        </w:rPr>
+          <w:sz w:val="22"/>
+        </w:rPr>
+        <w:lastRenderedPageBreak/>
         <w:t>Note:</w:t>
       </w:r>
       <w:r>
+        <w:rPr>
+          <w:sz w:val="22"/>
+        </w:rPr>
         <w:t xml:space="preserve"> </w:t>
       </w:r>
       <w:r>
+        <w:rPr>
+          <w:sz w:val="22"/>
+        </w:rPr>
         <w:t>I</w:t>
       </w:r>
       <w:r>
+        <w:rPr>
+          <w:sz w:val="22"/>
+        </w:rPr>
         <w:t xml:space="preserve">f ALL is not used, then at least one </w:t>
       </w:r>
       <w:r>
+        <w:rPr>
+          <w:sz w:val="22"/>
+        </w:rPr>
         <w:t>o</w:t>
       </w:r>
       <w:r>
+        <w:rPr>
+          <w:sz w:val="22"/>
+        </w:rPr>
         <w:t>f ISBN, TITLE, AUTHOR, PUBLISHER, and YEAR must be specified</w:t>
       </w:r>
       <w:r>
+        <w:rPr>
+          <w:sz w:val="22"/>
+        </w:rPr>
         <w:t>.</w:t>
       </w:r>
     </w:p>
     <w:p>
       <w:pPr>
         <w:spacing w:before="240" w:after="0" w:line="240" w:lineRule="auto"/>
-      </w:pPr>
-      <w:r>
+        <w:rPr>
+          <w:sz w:val="22"/>
+        </w:rPr>
+      </w:pPr>
+      <w:r>
+        <w:rPr>
+          <w:sz w:val="22"/>
+        </w:rPr>
         <w:t>The server request</w:t>
       </w:r>
       <w:r>
+        <w:rPr>
+          <w:sz w:val="22"/>
+        </w:rPr>
         <w:t>s</w:t>
       </w:r>
       <w:r>
+        <w:rPr>
+          <w:sz w:val="22"/>
+        </w:rPr>
         <w:t xml:space="preserve"> confirmation before records are removed. A response of “Y” confirm</w:t>
       </w:r>
       <w:r>
+        <w:rPr>
+          <w:sz w:val="22"/>
+        </w:rPr>
         <w:t>s</w:t>
       </w:r>
       <w:r>
+        <w:rPr>
+          <w:sz w:val="22"/>
+        </w:rPr>
         <w:t>, while a response of “N” cancel</w:t>
       </w:r>
       <w:r>
+        <w:rPr>
+          <w:sz w:val="22"/>
+        </w:rPr>
         <w:t>s</w:t>
       </w:r>
       <w:r>
+        <w:rPr>
+          <w:sz w:val="22"/>
+        </w:rPr>
         <w:t xml:space="preserve"> the remove.</w:t>
       </w:r>
     </w:p>
     <w:p>
       <w:pPr>
         <w:spacing w:before="240" w:after="0" w:line="240" w:lineRule="auto"/>
+        <w:rPr>
+          <w:sz w:val="22"/>
+        </w:rPr>
       </w:pPr>
       <w:r>
         <w:rPr>
           <w:i/>
+          <w:sz w:val="22"/>
         </w:rPr>
         <w:t>Note:</w:t>
       </w:r>
       <w:r>
+        <w:rPr>
+          <w:sz w:val="22"/>
+        </w:rPr>
         <w:t xml:space="preserve"> A CLOSE request cause</w:t>
       </w:r>
       <w:r>
+        <w:rPr>
+          <w:sz w:val="22"/>
+        </w:rPr>
         <w:t>s</w:t>
       </w:r>
       <w:r>
+        <w:rPr>
+          <w:sz w:val="22"/>
+        </w:rPr>
         <w:t xml:space="preserve"> the client to close its connection to the server.</w:t>
       </w:r>
     </w:p>
@@ -817,11 +1483,13 @@
         <w:spacing w:before="240" w:after="0" w:line="240" w:lineRule="auto"/>
         <w:rPr>
           <w:b/>
+          <w:sz w:val="22"/>
         </w:rPr>
       </w:pPr>
       <w:r>
         <w:rPr>
           <w:b/>
+          <w:sz w:val="22"/>
         </w:rPr>
         <w:t>Server Protocol Format:</w:t>
       </w:r>
@@ -829,24 +1497,42 @@
     <w:p>
       <w:pPr>
         <w:spacing w:before="240"/>
-      </w:pPr>
-      <w:r>
+        <w:rPr>
+          <w:sz w:val="22"/>
+        </w:rPr>
+      </w:pPr>
+      <w:r>
+        <w:rPr>
+          <w:sz w:val="22"/>
+        </w:rPr>
         <w:t>All requests are terminated with an empty line.</w:t>
       </w:r>
     </w:p>
     <w:p>
       <w:pPr>
         <w:spacing w:before="240" w:after="0" w:line="240" w:lineRule="auto"/>
-      </w:pPr>
-      <w:r>
+        <w:rPr>
+          <w:sz w:val="22"/>
+        </w:rPr>
+      </w:pPr>
+      <w:r>
+        <w:rPr>
+          <w:sz w:val="22"/>
+        </w:rPr>
         <w:t>Acknowledge/Accept request:</w:t>
       </w:r>
     </w:p>
     <w:p>
       <w:pPr>
         <w:spacing w:before="240" w:after="0" w:line="240" w:lineRule="auto"/>
-      </w:pPr>
-      <w:r>
+        <w:rPr>
+          <w:sz w:val="22"/>
+        </w:rPr>
+      </w:pPr>
+      <w:r>
+        <w:rPr>
+          <w:sz w:val="22"/>
+        </w:rPr>
         <w:tab/>
         <w:t>SUCCESS: Connection accepted</w:t>
       </w:r>
@@ -854,19 +1540,34 @@
     <w:p>
       <w:pPr>
         <w:spacing w:before="240" w:after="0" w:line="240" w:lineRule="auto"/>
-      </w:pPr>
-      <w:r>
+        <w:rPr>
+          <w:sz w:val="22"/>
+        </w:rPr>
+      </w:pPr>
+      <w:r>
+        <w:rPr>
+          <w:sz w:val="22"/>
+        </w:rPr>
         <w:t>SUBMIT</w:t>
       </w:r>
       <w:r>
+        <w:rPr>
+          <w:sz w:val="22"/>
+        </w:rPr>
         <w:t>:</w:t>
       </w:r>
     </w:p>
     <w:p>
       <w:pPr>
         <w:spacing w:before="240" w:after="0" w:line="240" w:lineRule="auto"/>
-      </w:pPr>
-      <w:r>
+        <w:rPr>
+          <w:sz w:val="22"/>
+        </w:rPr>
+      </w:pPr>
+      <w:r>
+        <w:rPr>
+          <w:sz w:val="22"/>
+        </w:rPr>
         <w:t>1 of:</w:t>
       </w:r>
     </w:p>
@@ -874,32 +1575,59 @@
       <w:pPr>
         <w:spacing w:before="240" w:after="0" w:line="240" w:lineRule="auto"/>
         <w:ind w:left="720"/>
-      </w:pPr>
-      <w:r>
+        <w:rPr>
+          <w:sz w:val="22"/>
+        </w:rPr>
+      </w:pPr>
+      <w:r>
+        <w:rPr>
+          <w:sz w:val="22"/>
+        </w:rPr>
         <w:t xml:space="preserve">SUCCESS: </w:t>
       </w:r>
       <w:r>
+        <w:rPr>
+          <w:sz w:val="22"/>
+        </w:rPr>
         <w:t>Record</w:t>
       </w:r>
       <w:r>
+        <w:rPr>
+          <w:sz w:val="22"/>
+        </w:rPr>
         <w:t xml:space="preserve"> added</w:t>
       </w:r>
       <w:r>
+        <w:rPr>
+          <w:sz w:val="22"/>
+        </w:rPr>
         <w:br/>
         <w:t xml:space="preserve">ERROR: </w:t>
       </w:r>
       <w:r>
+        <w:rPr>
+          <w:sz w:val="22"/>
+        </w:rPr>
         <w:t>Duplicate ISBN</w:t>
       </w:r>
     </w:p>
     <w:p>
       <w:pPr>
         <w:spacing w:before="240" w:after="0" w:line="240" w:lineRule="auto"/>
-      </w:pPr>
-      <w:r>
+        <w:rPr>
+          <w:sz w:val="22"/>
+        </w:rPr>
+      </w:pPr>
+      <w:r>
+        <w:rPr>
+          <w:sz w:val="22"/>
+        </w:rPr>
         <w:t>UPDATE</w:t>
       </w:r>
       <w:r>
+        <w:rPr>
+          <w:sz w:val="22"/>
+        </w:rPr>
         <w:t>:</w:t>
       </w:r>
     </w:p>
@@ -907,28 +1635,52 @@
       <w:pPr>
         <w:spacing w:before="240" w:after="0" w:line="240" w:lineRule="auto"/>
         <w:ind w:firstLine="720"/>
-      </w:pPr>
-      <w:r>
+        <w:rPr>
+          <w:sz w:val="22"/>
+        </w:rPr>
+      </w:pPr>
+      <w:r>
+        <w:rPr>
+          <w:sz w:val="22"/>
+        </w:rPr>
         <w:t>SUCCESS: Record(s) updated</w:t>
       </w:r>
     </w:p>
     <w:p>
       <w:pPr>
         <w:spacing w:before="240" w:after="0" w:line="240" w:lineRule="auto"/>
-      </w:pPr>
-      <w:r>
+        <w:rPr>
+          <w:sz w:val="22"/>
+        </w:rPr>
+      </w:pPr>
+      <w:r>
+        <w:rPr>
+          <w:sz w:val="22"/>
+        </w:rPr>
         <w:t>GET</w:t>
       </w:r>
       <w:r>
+        <w:rPr>
+          <w:sz w:val="22"/>
+        </w:rPr>
         <w:t xml:space="preserve"> </w:t>
       </w:r>
       <w:r>
+        <w:rPr>
+          <w:sz w:val="22"/>
+        </w:rPr>
         <w:t>–</w:t>
       </w:r>
       <w:r>
+        <w:rPr>
+          <w:sz w:val="22"/>
+        </w:rPr>
         <w:t xml:space="preserve"> default</w:t>
       </w:r>
       <w:r>
+        <w:rPr>
+          <w:sz w:val="22"/>
+        </w:rPr>
         <w:t>:</w:t>
       </w:r>
     </w:p>
@@ -936,8 +1688,14 @@
       <w:pPr>
         <w:spacing w:before="240" w:after="0" w:line="240" w:lineRule="auto"/>
         <w:ind w:left="720"/>
-      </w:pPr>
-      <w:r>
+        <w:rPr>
+          <w:sz w:val="22"/>
+        </w:rPr>
+      </w:pPr>
+      <w:r>
+        <w:rPr>
+          <w:sz w:val="22"/>
+        </w:rPr>
         <w:t>SUCCESS: &lt;x&gt; records retrieved</w:t>
       </w:r>
     </w:p>
@@ -945,60 +1703,54 @@
       <w:pPr>
         <w:spacing w:after="0" w:line="240" w:lineRule="auto"/>
         <w:ind w:left="720"/>
-      </w:pPr>
-      <w:r>
-        <w:t>ISBN</w:t>
-      </w:r>
-      <w:r>
-        <w:t xml:space="preserve"> &lt;ISBN&gt;</w:t>
-      </w:r>
-      <w:r>
-        <w:br/>
-        <w:t>TITLE</w:t>
-      </w:r>
-      <w:r>
-        <w:t xml:space="preserve"> &lt;title&gt;</w:t>
-      </w:r>
-      <w:r>
-        <w:br/>
-        <w:t>AUTHOR</w:t>
-      </w:r>
-      <w:r>
-        <w:t xml:space="preserve"> &lt;author&gt;</w:t>
-      </w:r>
-      <w:r>
-        <w:br/>
-        <w:t>YEAR</w:t>
-      </w:r>
-      <w:r>
-        <w:t xml:space="preserve"> &lt;year&gt;</w:t>
-      </w:r>
-      <w:r>
-        <w:br/>
-        <w:t>PUBLISHER</w:t>
-      </w:r>
-      <w:r>
-        <w:t xml:space="preserve"> &lt;publisher&gt;</w:t>
-      </w:r>
+        <w:rPr>
+          <w:sz w:val="22"/>
+        </w:rPr>
+      </w:pPr>
+      <w:r>
+        <w:rPr>
+          <w:sz w:val="22"/>
+        </w:rPr>
+        <w:t>&lt;bibliographic information&gt;</w:t>
+      </w:r>
+      <w:bookmarkStart w:id="0" w:name="_GoBack"/>
+      <w:bookmarkEnd w:id="0"/>
     </w:p>
     <w:p>
       <w:pPr>
         <w:spacing w:before="240" w:after="0" w:line="240" w:lineRule="auto"/>
-      </w:pPr>
-      <w:r>
-        <w:lastRenderedPageBreak/>
+        <w:rPr>
+          <w:sz w:val="22"/>
+        </w:rPr>
+      </w:pPr>
+      <w:r>
+        <w:rPr>
+          <w:sz w:val="22"/>
+        </w:rPr>
         <w:t xml:space="preserve">GET </w:t>
       </w:r>
       <w:r>
+        <w:rPr>
+          <w:sz w:val="22"/>
+        </w:rPr>
         <w:t>–</w:t>
       </w:r>
       <w:r>
+        <w:rPr>
+          <w:sz w:val="22"/>
+        </w:rPr>
         <w:t xml:space="preserve"> </w:t>
       </w:r>
       <w:r>
+        <w:rPr>
+          <w:sz w:val="22"/>
+        </w:rPr>
         <w:t>BIBTEX</w:t>
       </w:r>
       <w:r>
+        <w:rPr>
+          <w:sz w:val="22"/>
+        </w:rPr>
         <w:t>:</w:t>
       </w:r>
     </w:p>
@@ -1006,8 +1758,14 @@
       <w:pPr>
         <w:spacing w:before="240" w:after="0" w:line="240" w:lineRule="auto"/>
         <w:ind w:left="720"/>
-      </w:pPr>
-      <w:r>
+        <w:rPr>
+          <w:sz w:val="22"/>
+        </w:rPr>
+      </w:pPr>
+      <w:r>
+        <w:rPr>
+          <w:sz w:val="22"/>
+        </w:rPr>
         <w:t>SUCCESS: &lt;x&gt; records retrieved</w:t>
       </w:r>
     </w:p>
@@ -1015,26 +1773,74 @@
       <w:pPr>
         <w:spacing w:after="0" w:line="240" w:lineRule="auto"/>
         <w:ind w:left="720"/>
-      </w:pPr>
-      <w:r>
-        <w:t>@book{</w:t>
-      </w:r>
+        <w:rPr>
+          <w:sz w:val="22"/>
+        </w:rPr>
+      </w:pPr>
+      <w:r>
+        <w:rPr>
+          <w:sz w:val="22"/>
+        </w:rPr>
+        <w:t>@</w:t>
+      </w:r>
+      <w:proofErr w:type="gramStart"/>
+      <w:r>
+        <w:rPr>
+          <w:sz w:val="22"/>
+        </w:rPr>
+        <w:t>book{</w:t>
+      </w:r>
+      <w:proofErr w:type="gramEnd"/>
     </w:p>
     <w:p>
       <w:pPr>
         <w:spacing w:after="0" w:line="240" w:lineRule="auto"/>
         <w:ind w:left="720"/>
-      </w:pPr>
-      <w:r>
-        <w:t>isbn={&lt;isbn&gt;}</w:t>
+        <w:rPr>
+          <w:sz w:val="22"/>
+        </w:rPr>
+      </w:pPr>
+      <w:proofErr w:type="spellStart"/>
+      <w:r>
+        <w:rPr>
+          <w:sz w:val="22"/>
+        </w:rPr>
+        <w:t>isbn</w:t>
+      </w:r>
+      <w:proofErr w:type="spellEnd"/>
+      <w:r>
+        <w:rPr>
+          <w:sz w:val="22"/>
+        </w:rPr>
+        <w:t>={&lt;</w:t>
+      </w:r>
+      <w:proofErr w:type="spellStart"/>
+      <w:r>
+        <w:rPr>
+          <w:sz w:val="22"/>
+        </w:rPr>
+        <w:t>isbn</w:t>
+      </w:r>
+      <w:proofErr w:type="spellEnd"/>
+      <w:r>
+        <w:rPr>
+          <w:sz w:val="22"/>
+        </w:rPr>
+        <w:t>&gt;}</w:t>
       </w:r>
     </w:p>
     <w:p>
       <w:pPr>
         <w:spacing w:after="0" w:line="240" w:lineRule="auto"/>
         <w:ind w:left="720"/>
-      </w:pPr>
-      <w:r>
+        <w:rPr>
+          <w:sz w:val="22"/>
+        </w:rPr>
+      </w:pPr>
+      <w:r>
+        <w:rPr>
+          <w:sz w:val="22"/>
+        </w:rPr>
         <w:t>title = {&lt;title&gt;},</w:t>
       </w:r>
     </w:p>
@@ -1042,8 +1848,14 @@
       <w:pPr>
         <w:spacing w:after="0" w:line="240" w:lineRule="auto"/>
         <w:ind w:left="720"/>
-      </w:pPr>
-      <w:r>
+        <w:rPr>
+          <w:sz w:val="22"/>
+        </w:rPr>
+      </w:pPr>
+      <w:r>
+        <w:rPr>
+          <w:sz w:val="22"/>
+        </w:rPr>
         <w:t>author = {&lt;author&gt;},</w:t>
       </w:r>
     </w:p>
@@ -1051,8 +1863,14 @@
       <w:pPr>
         <w:spacing w:after="0" w:line="240" w:lineRule="auto"/>
         <w:ind w:left="720"/>
-      </w:pPr>
-      <w:r>
+        <w:rPr>
+          <w:sz w:val="22"/>
+        </w:rPr>
+      </w:pPr>
+      <w:r>
+        <w:rPr>
+          <w:sz w:val="22"/>
+        </w:rPr>
         <w:t>year = {&lt;year&gt;}</w:t>
       </w:r>
     </w:p>
@@ -1060,8 +1878,14 @@
       <w:pPr>
         <w:spacing w:after="0" w:line="240" w:lineRule="auto"/>
         <w:ind w:left="720"/>
-      </w:pPr>
-      <w:r>
+        <w:rPr>
+          <w:sz w:val="22"/>
+        </w:rPr>
+      </w:pPr>
+      <w:r>
+        <w:rPr>
+          <w:sz w:val="22"/>
+        </w:rPr>
         <w:t>publisher = {&lt;publisher&gt;},</w:t>
       </w:r>
     </w:p>
@@ -1069,8 +1893,14 @@
       <w:pPr>
         <w:spacing w:after="0" w:line="240" w:lineRule="auto"/>
         <w:ind w:left="720"/>
-      </w:pPr>
-      <w:r>
+        <w:rPr>
+          <w:sz w:val="22"/>
+        </w:rPr>
+      </w:pPr>
+      <w:r>
+        <w:rPr>
+          <w:sz w:val="22"/>
+        </w:rPr>
         <w:t>}</w:t>
       </w:r>
     </w:p>
@@ -1078,48 +1908,85 @@
       <w:pPr>
         <w:spacing w:after="0" w:line="240" w:lineRule="auto"/>
         <w:ind w:left="720"/>
+        <w:rPr>
+          <w:sz w:val="22"/>
+        </w:rPr>
       </w:pPr>
     </w:p>
     <w:p>
       <w:pPr>
         <w:spacing w:after="0" w:line="240" w:lineRule="auto"/>
+        <w:rPr>
+          <w:sz w:val="22"/>
+        </w:rPr>
       </w:pPr>
       <w:r>
         <w:rPr>
           <w:i/>
+          <w:sz w:val="22"/>
         </w:rPr>
         <w:t>Note:</w:t>
       </w:r>
       <w:r>
+        <w:rPr>
+          <w:sz w:val="22"/>
+        </w:rPr>
         <w:t xml:space="preserve"> </w:t>
       </w:r>
       <w:r>
+        <w:rPr>
+          <w:sz w:val="22"/>
+        </w:rPr>
         <w:t xml:space="preserve">Additional records appear immediately </w:t>
       </w:r>
       <w:r>
+        <w:rPr>
+          <w:sz w:val="22"/>
+        </w:rPr>
         <w:t xml:space="preserve">under </w:t>
       </w:r>
       <w:r>
+        <w:rPr>
+          <w:sz w:val="22"/>
+        </w:rPr>
         <w:t xml:space="preserve">the </w:t>
       </w:r>
       <w:r>
+        <w:rPr>
+          <w:sz w:val="22"/>
+        </w:rPr>
         <w:t>firs</w:t>
       </w:r>
       <w:r>
+        <w:rPr>
+          <w:sz w:val="22"/>
+        </w:rPr>
         <w:t>t record in the requested format</w:t>
       </w:r>
       <w:r>
+        <w:rPr>
+          <w:sz w:val="22"/>
+        </w:rPr>
         <w:t>.</w:t>
       </w:r>
     </w:p>
     <w:p>
       <w:pPr>
         <w:spacing w:before="240" w:after="0" w:line="240" w:lineRule="auto"/>
-      </w:pPr>
-      <w:r>
+        <w:rPr>
+          <w:sz w:val="22"/>
+        </w:rPr>
+      </w:pPr>
+      <w:r>
+        <w:rPr>
+          <w:sz w:val="22"/>
+        </w:rPr>
         <w:t>REMOVE</w:t>
       </w:r>
       <w:r>
+        <w:rPr>
+          <w:sz w:val="22"/>
+        </w:rPr>
         <w:t>:</w:t>
       </w:r>
     </w:p>
@@ -1127,22 +1994,40 @@
       <w:pPr>
         <w:spacing w:before="240" w:after="0" w:line="240" w:lineRule="auto"/>
         <w:ind w:firstLine="720"/>
-      </w:pPr>
-      <w:r>
+        <w:rPr>
+          <w:sz w:val="22"/>
+        </w:rPr>
+      </w:pPr>
+      <w:r>
+        <w:rPr>
+          <w:sz w:val="22"/>
+        </w:rPr>
         <w:t>Please confirm the removal of &lt;x&gt; records (Y/N)</w:t>
       </w:r>
     </w:p>
     <w:p>
       <w:pPr>
         <w:spacing w:before="240" w:after="0" w:line="240" w:lineRule="auto"/>
-      </w:pPr>
-      <w:r>
+        <w:rPr>
+          <w:sz w:val="22"/>
+        </w:rPr>
+      </w:pPr>
+      <w:r>
+        <w:rPr>
+          <w:sz w:val="22"/>
+        </w:rPr>
         <w:t xml:space="preserve">Then </w:t>
       </w:r>
       <w:r>
+        <w:rPr>
+          <w:sz w:val="22"/>
+        </w:rPr>
         <w:t>1</w:t>
       </w:r>
       <w:r>
+        <w:rPr>
+          <w:sz w:val="22"/>
+        </w:rPr>
         <w:t xml:space="preserve"> of:</w:t>
       </w:r>
     </w:p>
@@ -1150,8 +2035,14 @@
       <w:pPr>
         <w:spacing w:before="240" w:after="0" w:line="240" w:lineRule="auto"/>
         <w:ind w:left="720"/>
-      </w:pPr>
-      <w:r>
+        <w:rPr>
+          <w:sz w:val="22"/>
+        </w:rPr>
+      </w:pPr>
+      <w:r>
+        <w:rPr>
+          <w:sz w:val="22"/>
+        </w:rPr>
         <w:t>SUCCESS: Records removed</w:t>
       </w:r>
     </w:p>
@@ -1159,8 +2050,14 @@
       <w:pPr>
         <w:spacing w:after="0" w:line="240" w:lineRule="auto"/>
         <w:ind w:left="720"/>
-      </w:pPr>
-      <w:r>
+        <w:rPr>
+          <w:sz w:val="22"/>
+        </w:rPr>
+      </w:pPr>
+      <w:r>
+        <w:rPr>
+          <w:sz w:val="22"/>
+        </w:rPr>
         <w:t>SUCCESS: Remove cancelled</w:t>
       </w:r>
     </w:p>
@@ -1168,13 +2065,22 @@
       <w:pPr>
         <w:spacing w:after="0" w:line="240" w:lineRule="auto"/>
         <w:ind w:left="720"/>
+        <w:rPr>
+          <w:sz w:val="22"/>
+        </w:rPr>
       </w:pPr>
     </w:p>
     <w:p>
       <w:pPr>
         <w:spacing w:after="0" w:line="240" w:lineRule="auto"/>
-      </w:pPr>
-      <w:r>
+        <w:rPr>
+          <w:sz w:val="22"/>
+        </w:rPr>
+      </w:pPr>
+      <w:r>
+        <w:rPr>
+          <w:sz w:val="22"/>
+        </w:rPr>
         <w:t>Errors messages for all requests:</w:t>
       </w:r>
     </w:p>
@@ -1182,36 +2088,74 @@
       <w:pPr>
         <w:spacing w:before="240" w:after="0" w:line="240" w:lineRule="auto"/>
         <w:ind w:left="720"/>
-      </w:pPr>
-      <w:r>
+        <w:rPr>
+          <w:sz w:val="22"/>
+        </w:rPr>
+      </w:pPr>
+      <w:r>
+        <w:rPr>
+          <w:sz w:val="22"/>
+        </w:rPr>
         <w:t>ERROR: Invalid request &lt;request&gt;</w:t>
       </w:r>
       <w:r>
+        <w:rPr>
+          <w:sz w:val="22"/>
+        </w:rPr>
         <w:br/>
         <w:t xml:space="preserve">ERROR: </w:t>
       </w:r>
       <w:r>
+        <w:rPr>
+          <w:sz w:val="22"/>
+        </w:rPr>
         <w:t>Invalid f</w:t>
       </w:r>
       <w:r>
+        <w:rPr>
+          <w:sz w:val="22"/>
+        </w:rPr>
         <w:t>ield &lt;field&gt;</w:t>
       </w:r>
       <w:r>
+        <w:rPr>
+          <w:sz w:val="22"/>
+        </w:rPr>
         <w:br/>
       </w:r>
       <w:r>
+        <w:rPr>
+          <w:sz w:val="22"/>
+        </w:rPr>
         <w:t>ERROR: Invalid ISBN</w:t>
       </w:r>
       <w:r>
+        <w:rPr>
+          <w:sz w:val="22"/>
+        </w:rPr>
         <w:br/>
-        <w:t>ERROR: Request timed-out after 2 seconds. No empty line signaling end of request recieved</w:t>
-      </w:r>
+        <w:t xml:space="preserve">ERROR: Request timed-out after 2 seconds. No empty line signaling end of request </w:t>
+      </w:r>
+      <w:proofErr w:type="spellStart"/>
+      <w:r>
+        <w:rPr>
+          <w:sz w:val="22"/>
+        </w:rPr>
+        <w:t>recieved</w:t>
+      </w:r>
+      <w:proofErr w:type="spellEnd"/>
     </w:p>
     <w:p>
       <w:pPr>
         <w:spacing w:before="240" w:after="0" w:line="240" w:lineRule="auto"/>
-      </w:pPr>
-      <w:r>
+        <w:rPr>
+          <w:sz w:val="22"/>
+        </w:rPr>
+      </w:pPr>
+      <w:r>
+        <w:rPr>
+          <w:sz w:val="22"/>
+        </w:rPr>
         <w:t>Error messages for UPDATE, GET, REMOVE:</w:t>
       </w:r>
     </w:p>
@@ -1219,14 +2163,26 @@
       <w:pPr>
         <w:spacing w:before="240" w:after="0" w:line="240" w:lineRule="auto"/>
         <w:ind w:firstLine="720"/>
-      </w:pPr>
-      <w:r>
+        <w:rPr>
+          <w:sz w:val="22"/>
+        </w:rPr>
+      </w:pPr>
+      <w:r>
+        <w:rPr>
+          <w:sz w:val="22"/>
+        </w:rPr>
         <w:t xml:space="preserve">ERROR: </w:t>
       </w:r>
       <w:r>
+        <w:rPr>
+          <w:sz w:val="22"/>
+        </w:rPr>
         <w:t>Matching</w:t>
       </w:r>
       <w:r>
+        <w:rPr>
+          <w:sz w:val="22"/>
+        </w:rPr>
         <w:t xml:space="preserve"> record not found</w:t>
       </w:r>
     </w:p>
@@ -1236,6 +2192,7 @@
         <w:ind w:left="720"/>
         <w:rPr>
           <w:b/>
+          <w:sz w:val="22"/>
         </w:rPr>
       </w:pPr>
     </w:p>
@@ -1243,36 +2200,71 @@
       <w:pPr>
         <w:rPr>
           <w:b/>
+          <w:sz w:val="22"/>
         </w:rPr>
       </w:pPr>
       <w:r>
         <w:rPr>
           <w:b/>
+          <w:sz w:val="22"/>
         </w:rPr>
         <w:t>Synchronization Policies:</w:t>
       </w:r>
     </w:p>
     <w:p>
-      <w:r>
-        <w:lastRenderedPageBreak/>
+      <w:pPr>
+        <w:rPr>
+          <w:sz w:val="22"/>
+        </w:rPr>
+      </w:pPr>
+      <w:r>
+        <w:rPr>
+          <w:sz w:val="22"/>
+        </w:rPr>
         <w:t xml:space="preserve">Only 1 thread at a time </w:t>
       </w:r>
-      <w:r>
+      <w:proofErr w:type="gramStart"/>
+      <w:r>
+        <w:rPr>
+          <w:sz w:val="22"/>
+        </w:rPr>
         <w:t>is</w:t>
       </w:r>
       <w:r>
-        <w:t xml:space="preserve"> allowed to execute in the sections of code that modify records (i.e. creating, updating, or removing a record)</w:t>
-      </w:r>
-      <w:r>
+        <w:rPr>
+          <w:sz w:val="22"/>
+        </w:rPr>
+        <w:t xml:space="preserve"> allowed to</w:t>
+      </w:r>
+      <w:proofErr w:type="gramEnd"/>
+      <w:r>
+        <w:rPr>
+          <w:sz w:val="22"/>
+        </w:rPr>
+        <w:t xml:space="preserve"> execute in the sections of code that modify records (i.e. creating, updating, or removing a record)</w:t>
+      </w:r>
+      <w:r>
+        <w:rPr>
+          <w:sz w:val="22"/>
+        </w:rPr>
         <w:t xml:space="preserve">. If such an operation </w:t>
       </w:r>
       <w:r>
+        <w:rPr>
+          <w:sz w:val="22"/>
+        </w:rPr>
         <w:t xml:space="preserve">is occurring, threads trying to retrieve information for a GET request </w:t>
       </w:r>
       <w:r>
+        <w:rPr>
+          <w:sz w:val="22"/>
+        </w:rPr>
         <w:t>are</w:t>
       </w:r>
       <w:r>
+        <w:rPr>
+          <w:sz w:val="22"/>
+        </w:rPr>
         <w:t xml:space="preserve"> blocked.</w:t>
       </w:r>
     </w:p>
@@ -1280,17 +2272,27 @@
       <w:pPr>
         <w:rPr>
           <w:b/>
+          <w:sz w:val="22"/>
         </w:rPr>
       </w:pPr>
       <w:r>
         <w:rPr>
           <w:b/>
+          <w:sz w:val="22"/>
         </w:rPr>
         <w:t>Error Handling:</w:t>
       </w:r>
     </w:p>
     <w:p>
-      <w:r>
+      <w:pPr>
+        <w:rPr>
+          <w:sz w:val="22"/>
+        </w:rPr>
+      </w:pPr>
+      <w:r>
+        <w:rPr>
+          <w:sz w:val="22"/>
+        </w:rPr>
         <w:t>Errors that the client generates:</w:t>
       </w:r>
     </w:p>
@@ -1301,8 +2303,14 @@
           <w:ilvl w:val="0"/>
           <w:numId w:val="10"/>
         </w:numPr>
-      </w:pPr>
-      <w:r>
+        <w:rPr>
+          <w:sz w:val="22"/>
+        </w:rPr>
+      </w:pPr>
+      <w:r>
+        <w:rPr>
+          <w:sz w:val="22"/>
+        </w:rPr>
         <w:t>ERROR: Unable to connect to IP address &lt;IP address&gt; at port &lt;port&gt;</w:t>
       </w:r>
     </w:p>
@@ -1313,8 +2321,14 @@
           <w:ilvl w:val="0"/>
           <w:numId w:val="10"/>
         </w:numPr>
-      </w:pPr>
-      <w:r>
+        <w:rPr>
+          <w:sz w:val="22"/>
+        </w:rPr>
+      </w:pPr>
+      <w:r>
+        <w:rPr>
+          <w:sz w:val="22"/>
+        </w:rPr>
         <w:t>ERROR: Invalid ISBN</w:t>
       </w:r>
     </w:p>
@@ -1325,8 +2339,14 @@
           <w:ilvl w:val="0"/>
           <w:numId w:val="10"/>
         </w:numPr>
-      </w:pPr>
-      <w:r>
+        <w:rPr>
+          <w:sz w:val="22"/>
+        </w:rPr>
+      </w:pPr>
+      <w:r>
+        <w:rPr>
+          <w:sz w:val="22"/>
+        </w:rPr>
         <w:t>ERROR: Connection to server lost</w:t>
       </w:r>
     </w:p>
@@ -1337,8 +2357,14 @@
           <w:ilvl w:val="1"/>
           <w:numId w:val="10"/>
         </w:numPr>
-      </w:pPr>
-      <w:r>
+        <w:rPr>
+          <w:sz w:val="22"/>
+        </w:rPr>
+      </w:pPr>
+      <w:r>
+        <w:rPr>
+          <w:sz w:val="22"/>
+        </w:rPr>
         <w:t>This occurs if the client is unable to send the request</w:t>
       </w:r>
     </w:p>
@@ -1349,8 +2375,14 @@
           <w:ilvl w:val="0"/>
           <w:numId w:val="10"/>
         </w:numPr>
-      </w:pPr>
-      <w:r>
+        <w:rPr>
+          <w:sz w:val="22"/>
+        </w:rPr>
+      </w:pPr>
+      <w:r>
+        <w:rPr>
+          <w:sz w:val="22"/>
+        </w:rPr>
         <w:t>ERROR: Request timed-out after 2 seconds. The server is likely offline</w:t>
       </w:r>
     </w:p>
@@ -1361,30 +2393,79 @@
           <w:ilvl w:val="1"/>
           <w:numId w:val="10"/>
         </w:numPr>
-      </w:pPr>
-      <w:r>
-        <w:t xml:space="preserve">This occurs if the requests is sent, but no complete response is </w:t>
-      </w:r>
-      <w:r>
+        <w:rPr>
+          <w:sz w:val="22"/>
+        </w:rPr>
+      </w:pPr>
+      <w:r>
+        <w:rPr>
+          <w:sz w:val="22"/>
+        </w:rPr>
+        <w:t xml:space="preserve">This occurs if the requests </w:t>
+      </w:r>
+      <w:proofErr w:type="gramStart"/>
+      <w:r>
+        <w:rPr>
+          <w:sz w:val="22"/>
+        </w:rPr>
+        <w:t>is</w:t>
+      </w:r>
+      <w:proofErr w:type="gramEnd"/>
+      <w:r>
+        <w:rPr>
+          <w:sz w:val="22"/>
+        </w:rPr>
+        <w:t xml:space="preserve"> sent, but no complete response is </w:t>
+      </w:r>
+      <w:r>
+        <w:rPr>
+          <w:sz w:val="22"/>
+        </w:rPr>
         <w:t>received</w:t>
       </w:r>
     </w:p>
     <w:p>
-      <w:r>
+      <w:pPr>
+        <w:rPr>
+          <w:sz w:val="22"/>
+        </w:rPr>
+      </w:pPr>
+      <w:r>
+        <w:rPr>
+          <w:sz w:val="22"/>
+        </w:rPr>
+        <w:lastRenderedPageBreak/>
         <w:t xml:space="preserve">Uncaught client errors are printed to the console/GUI. Uncaught server </w:t>
       </w:r>
       <w:r>
+        <w:rPr>
+          <w:sz w:val="22"/>
+        </w:rPr>
         <w:t xml:space="preserve">errors </w:t>
       </w:r>
       <w:r>
+        <w:rPr>
+          <w:sz w:val="22"/>
+        </w:rPr>
         <w:t>are printed to the console.</w:t>
       </w:r>
     </w:p>
     <w:p>
-      <w:r>
+      <w:pPr>
+        <w:rPr>
+          <w:sz w:val="22"/>
+        </w:rPr>
+      </w:pPr>
+      <w:r>
+        <w:rPr>
+          <w:sz w:val="22"/>
+        </w:rPr>
         <w:t>If the connection to the client is lost when the server is trying to send a response, the server will gracefully terminate the operation</w:t>
       </w:r>
       <w:r>
+        <w:rPr>
+          <w:sz w:val="22"/>
+        </w:rPr>
         <w:t>.</w:t>
       </w:r>
     </w:p>
@@ -1392,20 +2473,33 @@
       <w:pPr>
         <w:rPr>
           <w:b/>
+          <w:sz w:val="22"/>
         </w:rPr>
       </w:pPr>
       <w:r>
         <w:rPr>
           <w:b/>
+          <w:sz w:val="22"/>
         </w:rPr>
         <w:t>Server-side Data Structures:</w:t>
       </w:r>
     </w:p>
     <w:p>
-      <w:r>
+      <w:pPr>
+        <w:rPr>
+          <w:sz w:val="22"/>
+        </w:rPr>
+      </w:pPr>
+      <w:r>
+        <w:rPr>
+          <w:sz w:val="22"/>
+        </w:rPr>
         <w:t>Bibliography:</w:t>
       </w:r>
       <w:r>
+        <w:rPr>
+          <w:sz w:val="22"/>
+        </w:rPr>
         <w:t xml:space="preserve"> </w:t>
       </w:r>
     </w:p>
@@ -1416,17 +2510,32 @@
           <w:ilvl w:val="0"/>
           <w:numId w:val="13"/>
         </w:numPr>
-      </w:pPr>
-      <w:r>
+        <w:rPr>
+          <w:sz w:val="22"/>
+        </w:rPr>
+      </w:pPr>
+      <w:r>
+        <w:rPr>
+          <w:sz w:val="22"/>
+        </w:rPr>
         <w:t>List of</w:t>
       </w:r>
       <w:r>
+        <w:rPr>
+          <w:sz w:val="22"/>
+        </w:rPr>
         <w:t xml:space="preserve"> book</w:t>
       </w:r>
       <w:r>
+        <w:rPr>
+          <w:sz w:val="22"/>
+        </w:rPr>
         <w:t xml:space="preserve"> records. Empty when server is </w:t>
       </w:r>
       <w:r>
+        <w:rPr>
+          <w:sz w:val="22"/>
+        </w:rPr>
         <w:t>started</w:t>
       </w:r>
     </w:p>
@@ -1437,13 +2546,27 @@
           <w:ilvl w:val="0"/>
           <w:numId w:val="13"/>
         </w:numPr>
-      </w:pPr>
-      <w:r>
+        <w:rPr>
+          <w:sz w:val="22"/>
+        </w:rPr>
+      </w:pPr>
+      <w:r>
+        <w:rPr>
+          <w:sz w:val="22"/>
+        </w:rPr>
         <w:t>Ensures ISBNs of books are unique</w:t>
       </w:r>
     </w:p>
     <w:p>
-      <w:r>
+      <w:pPr>
+        <w:rPr>
+          <w:sz w:val="22"/>
+        </w:rPr>
+      </w:pPr>
+      <w:r>
+        <w:rPr>
+          <w:sz w:val="22"/>
+        </w:rPr>
         <w:t xml:space="preserve">Book: </w:t>
       </w:r>
     </w:p>
@@ -1454,8 +2577,14 @@
           <w:ilvl w:val="0"/>
           <w:numId w:val="14"/>
         </w:numPr>
-      </w:pPr>
-      <w:r>
+        <w:rPr>
+          <w:sz w:val="22"/>
+        </w:rPr>
+      </w:pPr>
+      <w:r>
+        <w:rPr>
+          <w:sz w:val="22"/>
+        </w:rPr>
         <w:t>An array containing the attributes of a book record</w:t>
       </w:r>
     </w:p>
@@ -1466,8 +2595,14 @@
           <w:ilvl w:val="0"/>
           <w:numId w:val="14"/>
         </w:numPr>
-      </w:pPr>
-      <w:r>
+        <w:rPr>
+          <w:sz w:val="22"/>
+        </w:rPr>
+      </w:pPr>
+      <w:r>
+        <w:rPr>
+          <w:sz w:val="22"/>
+        </w:rPr>
         <w:t>Attributes: ISBN, title, author, publisher, year. ISBN must have a value.</w:t>
       </w:r>
     </w:p>

</xml_diff>

<commit_message>
half-done implementation of server-side. Half-updated RFC
</commit_message>
<xml_diff>
--- a/client_server/RFC.docx
+++ b/client_server/RFC.docx
@@ -21,8 +21,6 @@
         </w:rPr>
         <w:t xml:space="preserve"> CP372 A1 Protocol</w:t>
       </w:r>
-      <w:bookmarkStart w:id="0" w:name="_GoBack"/>
-      <w:bookmarkEnd w:id="0"/>
     </w:p>
     <w:p>
       <w:pPr>
@@ -584,21 +582,7 @@
         <w:rPr>
           <w:sz w:val="22"/>
         </w:rPr>
-        <w:t xml:space="preserve">. Client may request list in </w:t>
-      </w:r>
-      <w:proofErr w:type="spellStart"/>
-      <w:r>
-        <w:rPr>
-          <w:sz w:val="22"/>
-        </w:rPr>
-        <w:t>BibTeX</w:t>
-      </w:r>
-      <w:proofErr w:type="spellEnd"/>
-      <w:r>
-        <w:rPr>
-          <w:sz w:val="22"/>
-        </w:rPr>
-        <w:t xml:space="preserve"> format</w:t>
+        <w:t>. Client may request list in BibTeX format</w:t>
       </w:r>
     </w:p>
     <w:p>
@@ -675,21 +659,7 @@
         <w:rPr>
           <w:sz w:val="22"/>
         </w:rPr>
-        <w:t xml:space="preserve"> All elements a request </w:t>
-      </w:r>
-      <w:proofErr w:type="gramStart"/>
-      <w:r>
-        <w:rPr>
-          <w:sz w:val="22"/>
-        </w:rPr>
-        <w:t>are</w:t>
-      </w:r>
-      <w:proofErr w:type="gramEnd"/>
-      <w:r>
-        <w:rPr>
-          <w:sz w:val="22"/>
-        </w:rPr>
-        <w:t xml:space="preserve"> terminated with a newline character (‘\n’), so ‘\’ (like “\\n”) must be used as an escape character in order to send ‘\n’ as content. </w:t>
+        <w:t xml:space="preserve"> All elements a request are terminated with a newline character (‘\n’), so ‘\’ (like “\\n”) must be used as an escape character in order to send ‘\n’ as content. </w:t>
       </w:r>
     </w:p>
     <w:p>
@@ -1224,21 +1194,7 @@
         <w:rPr>
           <w:sz w:val="22"/>
         </w:rPr>
-        <w:t xml:space="preserve">asks server to return records in the </w:t>
-      </w:r>
-      <w:proofErr w:type="spellStart"/>
-      <w:r>
-        <w:rPr>
-          <w:sz w:val="22"/>
-        </w:rPr>
-        <w:t>BibTeX</w:t>
-      </w:r>
-      <w:proofErr w:type="spellEnd"/>
-      <w:r>
-        <w:rPr>
-          <w:sz w:val="22"/>
-        </w:rPr>
-        <w:t xml:space="preserve"> format</w:t>
+        <w:t>asks server to return records in the BibTeX format</w:t>
       </w:r>
     </w:p>
     <w:p>
@@ -1612,6 +1568,15 @@
         </w:rPr>
         <w:t>Duplicate ISBN</w:t>
       </w:r>
+      <w:r>
+        <w:rPr>
+          <w:sz w:val="22"/>
+        </w:rPr>
+        <w:br/>
+        <w:t>ERROR: ISBN is required</w:t>
+      </w:r>
+      <w:bookmarkStart w:id="0" w:name="_GoBack"/>
+      <w:bookmarkEnd w:id="0"/>
     </w:p>
     <w:p>
       <w:pPr>
@@ -1781,27 +1746,19 @@
         <w:rPr>
           <w:sz w:val="22"/>
         </w:rPr>
-        <w:t>@</w:t>
-      </w:r>
-      <w:proofErr w:type="gramStart"/>
-      <w:r>
-        <w:rPr>
-          <w:sz w:val="22"/>
-        </w:rPr>
-        <w:t>book{</w:t>
-      </w:r>
-      <w:proofErr w:type="gramEnd"/>
-      <w:r>
-        <w:rPr>
-          <w:sz w:val="22"/>
-        </w:rPr>
-        <w:t>first</w:t>
-      </w:r>
-      <w:r>
-        <w:rPr>
-          <w:sz w:val="22"/>
-        </w:rPr>
-        <w:t>-4-char-of-title+year,</w:t>
+        <w:t>@book{</w:t>
+      </w:r>
+      <w:r>
+        <w:rPr>
+          <w:sz w:val="22"/>
+        </w:rPr>
+        <w:t>&lt;key&gt;</w:t>
+      </w:r>
+      <w:r>
+        <w:rPr>
+          <w:sz w:val="22"/>
+        </w:rPr>
+        <w:t>,</w:t>
       </w:r>
     </w:p>
     <w:p>
@@ -1812,33 +1769,11 @@
           <w:sz w:val="22"/>
         </w:rPr>
       </w:pPr>
-      <w:proofErr w:type="spellStart"/>
-      <w:r>
-        <w:rPr>
-          <w:sz w:val="22"/>
-        </w:rPr>
-        <w:t>isbn</w:t>
-      </w:r>
-      <w:proofErr w:type="spellEnd"/>
-      <w:r>
-        <w:rPr>
-          <w:sz w:val="22"/>
-        </w:rPr>
-        <w:t>={&lt;</w:t>
-      </w:r>
-      <w:proofErr w:type="spellStart"/>
-      <w:r>
-        <w:rPr>
-          <w:sz w:val="22"/>
-        </w:rPr>
-        <w:t>isbn</w:t>
-      </w:r>
-      <w:proofErr w:type="spellEnd"/>
-      <w:r>
-        <w:rPr>
-          <w:sz w:val="22"/>
-        </w:rPr>
-        <w:t>&gt;}</w:t>
+      <w:r>
+        <w:rPr>
+          <w:sz w:val="22"/>
+        </w:rPr>
+        <w:t>isbn={&lt;isbn&gt;}</w:t>
       </w:r>
       <w:r>
         <w:rPr>
@@ -1925,6 +1860,7 @@
         <w:rPr>
           <w:sz w:val="22"/>
         </w:rPr>
+        <w:lastRenderedPageBreak/>
         <w:t>}</w:t>
       </w:r>
     </w:p>
@@ -1937,31 +1873,33 @@
       </w:pPr>
       <w:r>
         <w:rPr>
-          <w:i/>
-          <w:sz w:val="22"/>
-        </w:rPr>
-        <w:lastRenderedPageBreak/>
-        <w:t>Note:</w:t>
-      </w:r>
-      <w:r>
-        <w:rPr>
-          <w:sz w:val="22"/>
-        </w:rPr>
-        <w:t xml:space="preserve"> Any unavailable characters in the </w:t>
-      </w:r>
-      <w:proofErr w:type="spellStart"/>
-      <w:r>
-        <w:rPr>
-          <w:sz w:val="22"/>
-        </w:rPr>
-        <w:t>BibTeX</w:t>
-      </w:r>
-      <w:proofErr w:type="spellEnd"/>
-      <w:r>
-        <w:rPr>
-          <w:sz w:val="22"/>
-        </w:rPr>
-        <w:t xml:space="preserve"> key will be replaced with ‘x’</w:t>
+          <w:sz w:val="22"/>
+        </w:rPr>
+        <w:t>&lt;key&gt; = first author’s last name (if the value of the author field follows the standard format of last-name, first-na</w:t>
+      </w:r>
+      <w:r>
+        <w:rPr>
+          <w:sz w:val="22"/>
+        </w:rPr>
+        <w:t>me) and year. i.e. LastNameYear.</w:t>
+      </w:r>
+      <w:r>
+        <w:rPr>
+          <w:sz w:val="22"/>
+        </w:rPr>
+        <w:t xml:space="preserve"> An</w:t>
+      </w:r>
+      <w:r>
+        <w:rPr>
+          <w:sz w:val="22"/>
+        </w:rPr>
+        <w:t>y unavailable characters are</w:t>
+      </w:r>
+      <w:r>
+        <w:rPr>
+          <w:sz w:val="22"/>
+        </w:rPr>
+        <w:t xml:space="preserve"> replaced with ‘x’</w:t>
       </w:r>
       <w:r>
         <w:rPr>
@@ -1972,7 +1910,7 @@
     </w:p>
     <w:p>
       <w:pPr>
-        <w:spacing w:after="0" w:line="240" w:lineRule="auto"/>
+        <w:spacing w:before="240" w:after="0" w:line="240" w:lineRule="auto"/>
         <w:rPr>
           <w:sz w:val="22"/>
         </w:rPr>
@@ -2153,7 +2091,38 @@
         <w:rPr>
           <w:sz w:val="22"/>
         </w:rPr>
-        <w:t>ERROR: Invalid request &lt;request&gt;</w:t>
+        <w:t>ERROR: Invalid request</w:t>
+      </w:r>
+      <w:r>
+        <w:rPr>
+          <w:sz w:val="22"/>
+        </w:rPr>
+        <w:br/>
+        <w:t xml:space="preserve">ERROR: Invalid </w:t>
+      </w:r>
+      <w:r>
+        <w:rPr>
+          <w:sz w:val="22"/>
+        </w:rPr>
+        <w:t>operation</w:t>
+      </w:r>
+      <w:r>
+        <w:rPr>
+          <w:sz w:val="22"/>
+        </w:rPr>
+        <w:t xml:space="preserve"> &lt;</w:t>
+      </w:r>
+      <w:r>
+        <w:rPr>
+          <w:sz w:val="22"/>
+        </w:rPr>
+        <w:t>operation</w:t>
+      </w:r>
+      <w:r>
+        <w:rPr>
+          <w:sz w:val="22"/>
+        </w:rPr>
+        <w:t>&gt;</w:t>
       </w:r>
       <w:r>
         <w:rPr>
@@ -2179,6 +2148,25 @@
           <w:sz w:val="22"/>
         </w:rPr>
         <w:br/>
+        <w:t xml:space="preserve">ERROR: Field </w:t>
+      </w:r>
+      <w:r>
+        <w:rPr>
+          <w:sz w:val="22"/>
+        </w:rPr>
+        <w:t xml:space="preserve">&lt;field&gt; </w:t>
+      </w:r>
+      <w:r>
+        <w:rPr>
+          <w:sz w:val="22"/>
+        </w:rPr>
+        <w:t>missing value</w:t>
+      </w:r>
+      <w:r>
+        <w:rPr>
+          <w:sz w:val="22"/>
+        </w:rPr>
+        <w:br/>
       </w:r>
       <w:r>
         <w:rPr>
@@ -2191,13 +2179,7 @@
           <w:sz w:val="22"/>
         </w:rPr>
         <w:br/>
-        <w:t xml:space="preserve">ERROR: Request timed-out after 2 seconds. No empty line signaling end of request </w:t>
-      </w:r>
-      <w:r>
-        <w:rPr>
-          <w:sz w:val="22"/>
-        </w:rPr>
-        <w:t>received</w:t>
+        <w:t>ERROR: Request timed-out after 2 seconds</w:t>
       </w:r>
     </w:p>
     <w:p>
@@ -2412,6 +2394,7 @@
         <w:rPr>
           <w:sz w:val="22"/>
         </w:rPr>
+        <w:lastRenderedPageBreak/>
         <w:t>This occurs if the client is unable to send the request</w:t>
       </w:r>
     </w:p>
@@ -2467,7 +2450,6 @@
         <w:rPr>
           <w:sz w:val="22"/>
         </w:rPr>
-        <w:lastRenderedPageBreak/>
         <w:t xml:space="preserve">Uncaught client errors are printed to the console/GUI. Uncaught server </w:t>
       </w:r>
       <w:r>

</xml_diff>

<commit_message>
Mostly finished server-side, small updates to RFC
</commit_message>
<xml_diff>
--- a/client_server/RFC.docx
+++ b/client_server/RFC.docx
@@ -1575,429 +1575,453 @@
         <w:br/>
         <w:t>ERROR: ISBN is required</w:t>
       </w:r>
+    </w:p>
+    <w:p>
+      <w:pPr>
+        <w:spacing w:before="240" w:after="0" w:line="240" w:lineRule="auto"/>
+        <w:rPr>
+          <w:sz w:val="22"/>
+        </w:rPr>
+      </w:pPr>
+      <w:r>
+        <w:rPr>
+          <w:sz w:val="22"/>
+        </w:rPr>
+        <w:t>UPDATE</w:t>
+      </w:r>
+      <w:r>
+        <w:rPr>
+          <w:sz w:val="22"/>
+        </w:rPr>
+        <w:t>:</w:t>
+      </w:r>
+    </w:p>
+    <w:p>
+      <w:pPr>
+        <w:spacing w:before="240" w:after="0" w:line="240" w:lineRule="auto"/>
+        <w:ind w:firstLine="720"/>
+        <w:rPr>
+          <w:sz w:val="22"/>
+        </w:rPr>
+      </w:pPr>
+      <w:r>
+        <w:rPr>
+          <w:sz w:val="22"/>
+        </w:rPr>
+        <w:t>SUCCESS: Record(s) updated</w:t>
+      </w:r>
+    </w:p>
+    <w:p>
+      <w:pPr>
+        <w:spacing w:before="240" w:after="0" w:line="240" w:lineRule="auto"/>
+        <w:rPr>
+          <w:sz w:val="22"/>
+        </w:rPr>
+      </w:pPr>
+      <w:r>
+        <w:rPr>
+          <w:sz w:val="22"/>
+        </w:rPr>
+        <w:t>GET</w:t>
+      </w:r>
+      <w:r>
+        <w:rPr>
+          <w:sz w:val="22"/>
+        </w:rPr>
+        <w:t xml:space="preserve"> </w:t>
+      </w:r>
+      <w:r>
+        <w:rPr>
+          <w:sz w:val="22"/>
+        </w:rPr>
+        <w:t>–</w:t>
+      </w:r>
+      <w:r>
+        <w:rPr>
+          <w:sz w:val="22"/>
+        </w:rPr>
+        <w:t xml:space="preserve"> default</w:t>
+      </w:r>
+      <w:r>
+        <w:rPr>
+          <w:sz w:val="22"/>
+        </w:rPr>
+        <w:t>:</w:t>
+      </w:r>
+    </w:p>
+    <w:p>
+      <w:pPr>
+        <w:spacing w:before="240" w:after="0" w:line="240" w:lineRule="auto"/>
+        <w:ind w:left="720"/>
+        <w:rPr>
+          <w:sz w:val="22"/>
+        </w:rPr>
+      </w:pPr>
+      <w:r>
+        <w:rPr>
+          <w:sz w:val="22"/>
+        </w:rPr>
+        <w:t>SUCCESS: &lt;x&gt; records retrieved</w:t>
+      </w:r>
+    </w:p>
+    <w:p>
+      <w:pPr>
+        <w:spacing w:after="0" w:line="240" w:lineRule="auto"/>
+        <w:ind w:left="720"/>
+        <w:rPr>
+          <w:sz w:val="22"/>
+        </w:rPr>
+      </w:pPr>
+      <w:r>
+        <w:rPr>
+          <w:sz w:val="22"/>
+        </w:rPr>
+        <w:t>&lt;bibliographic information&gt;</w:t>
+      </w:r>
+    </w:p>
+    <w:p>
+      <w:pPr>
+        <w:spacing w:before="240" w:after="0" w:line="240" w:lineRule="auto"/>
+        <w:rPr>
+          <w:sz w:val="22"/>
+        </w:rPr>
+      </w:pPr>
+      <w:r>
+        <w:rPr>
+          <w:sz w:val="22"/>
+        </w:rPr>
+        <w:t xml:space="preserve">GET </w:t>
+      </w:r>
+      <w:r>
+        <w:rPr>
+          <w:sz w:val="22"/>
+        </w:rPr>
+        <w:t>–</w:t>
+      </w:r>
+      <w:r>
+        <w:rPr>
+          <w:sz w:val="22"/>
+        </w:rPr>
+        <w:t xml:space="preserve"> </w:t>
+      </w:r>
+      <w:r>
+        <w:rPr>
+          <w:sz w:val="22"/>
+        </w:rPr>
+        <w:t>BIBTEX</w:t>
+      </w:r>
+      <w:r>
+        <w:rPr>
+          <w:sz w:val="22"/>
+        </w:rPr>
+        <w:t>:</w:t>
+      </w:r>
+    </w:p>
+    <w:p>
+      <w:pPr>
+        <w:spacing w:before="240" w:after="0" w:line="240" w:lineRule="auto"/>
+        <w:ind w:left="720"/>
+        <w:rPr>
+          <w:sz w:val="22"/>
+        </w:rPr>
+      </w:pPr>
+      <w:r>
+        <w:rPr>
+          <w:sz w:val="22"/>
+        </w:rPr>
+        <w:t>SUCCESS: &lt;x&gt; records retrieved</w:t>
+      </w:r>
+    </w:p>
+    <w:p>
+      <w:pPr>
+        <w:spacing w:after="0" w:line="240" w:lineRule="auto"/>
+        <w:ind w:left="720"/>
+        <w:rPr>
+          <w:sz w:val="22"/>
+        </w:rPr>
+      </w:pPr>
+      <w:r>
+        <w:rPr>
+          <w:sz w:val="22"/>
+        </w:rPr>
+        <w:t>@book{</w:t>
+      </w:r>
+      <w:r>
+        <w:rPr>
+          <w:sz w:val="22"/>
+        </w:rPr>
+        <w:t>&lt;key&gt;</w:t>
+      </w:r>
+      <w:r>
+        <w:rPr>
+          <w:sz w:val="22"/>
+        </w:rPr>
+        <w:t>,</w:t>
+      </w:r>
+    </w:p>
+    <w:p>
+      <w:pPr>
+        <w:spacing w:after="0" w:line="240" w:lineRule="auto"/>
+        <w:ind w:left="720"/>
+        <w:rPr>
+          <w:sz w:val="22"/>
+        </w:rPr>
+      </w:pPr>
+      <w:r>
+        <w:rPr>
+          <w:sz w:val="22"/>
+        </w:rPr>
+        <w:t>isbn={&lt;isbn&gt;}</w:t>
+      </w:r>
+      <w:r>
+        <w:rPr>
+          <w:sz w:val="22"/>
+        </w:rPr>
+        <w:t>,</w:t>
+      </w:r>
+    </w:p>
+    <w:p>
+      <w:pPr>
+        <w:spacing w:after="0" w:line="240" w:lineRule="auto"/>
+        <w:ind w:left="720"/>
+        <w:rPr>
+          <w:sz w:val="22"/>
+        </w:rPr>
+      </w:pPr>
+      <w:r>
+        <w:rPr>
+          <w:sz w:val="22"/>
+        </w:rPr>
+        <w:t>title = {&lt;title&gt;},</w:t>
+      </w:r>
+    </w:p>
+    <w:p>
+      <w:pPr>
+        <w:spacing w:after="0" w:line="240" w:lineRule="auto"/>
+        <w:ind w:left="720"/>
+        <w:rPr>
+          <w:sz w:val="22"/>
+        </w:rPr>
+      </w:pPr>
+      <w:r>
+        <w:rPr>
+          <w:sz w:val="22"/>
+        </w:rPr>
+        <w:t>author = {&lt;author&gt;},</w:t>
+      </w:r>
+    </w:p>
+    <w:p>
+      <w:pPr>
+        <w:spacing w:after="0" w:line="240" w:lineRule="auto"/>
+        <w:ind w:left="720"/>
+        <w:rPr>
+          <w:sz w:val="22"/>
+        </w:rPr>
+      </w:pPr>
+      <w:r>
+        <w:rPr>
+          <w:sz w:val="22"/>
+        </w:rPr>
+        <w:t>year = {&lt;year&gt;}</w:t>
+      </w:r>
+      <w:r>
+        <w:rPr>
+          <w:sz w:val="22"/>
+        </w:rPr>
+        <w:t>,</w:t>
+      </w:r>
+    </w:p>
+    <w:p>
+      <w:pPr>
+        <w:spacing w:after="0" w:line="240" w:lineRule="auto"/>
+        <w:ind w:left="720"/>
+        <w:rPr>
+          <w:sz w:val="22"/>
+        </w:rPr>
+      </w:pPr>
+      <w:r>
+        <w:rPr>
+          <w:sz w:val="22"/>
+        </w:rPr>
+        <w:t>publisher = {&lt;publisher&gt;}</w:t>
+      </w:r>
+    </w:p>
+    <w:p>
+      <w:pPr>
+        <w:spacing w:after="0" w:line="240" w:lineRule="auto"/>
+        <w:ind w:left="720"/>
+        <w:rPr>
+          <w:sz w:val="22"/>
+        </w:rPr>
+      </w:pPr>
+      <w:r>
+        <w:rPr>
+          <w:sz w:val="22"/>
+        </w:rPr>
+        <w:lastRenderedPageBreak/>
+        <w:t>}</w:t>
+      </w:r>
+    </w:p>
+    <w:p>
+      <w:pPr>
+        <w:spacing w:after="0" w:line="240" w:lineRule="auto"/>
+        <w:rPr>
+          <w:sz w:val="22"/>
+        </w:rPr>
+      </w:pPr>
+      <w:r>
+        <w:rPr>
+          <w:sz w:val="22"/>
+        </w:rPr>
+        <w:t>&lt;key&gt; = first author’s last name (if the value of the author field follows the standard format of last-name, first-na</w:t>
+      </w:r>
+      <w:r>
+        <w:rPr>
+          <w:sz w:val="22"/>
+        </w:rPr>
+        <w:t>me) and year. i.e. LastNameYear.</w:t>
+      </w:r>
+      <w:r>
+        <w:rPr>
+          <w:sz w:val="22"/>
+        </w:rPr>
+        <w:t xml:space="preserve"> An</w:t>
+      </w:r>
+      <w:r>
+        <w:rPr>
+          <w:sz w:val="22"/>
+        </w:rPr>
+        <w:t>y unavailable characters are</w:t>
+      </w:r>
+      <w:r>
+        <w:rPr>
+          <w:sz w:val="22"/>
+        </w:rPr>
+        <w:t xml:space="preserve"> replaced with ‘x’</w:t>
+      </w:r>
+      <w:r>
+        <w:rPr>
+          <w:sz w:val="22"/>
+        </w:rPr>
+        <w:t>.</w:t>
+      </w:r>
+    </w:p>
+    <w:p>
+      <w:pPr>
+        <w:spacing w:before="240" w:after="0" w:line="240" w:lineRule="auto"/>
+        <w:rPr>
+          <w:sz w:val="22"/>
+        </w:rPr>
+      </w:pPr>
+      <w:r>
+        <w:rPr>
+          <w:i/>
+          <w:sz w:val="22"/>
+        </w:rPr>
+        <w:t>Note:</w:t>
+      </w:r>
+      <w:r>
+        <w:rPr>
+          <w:sz w:val="22"/>
+        </w:rPr>
+        <w:t xml:space="preserve"> </w:t>
+      </w:r>
+      <w:r>
+        <w:rPr>
+          <w:sz w:val="22"/>
+        </w:rPr>
+        <w:t xml:space="preserve">Additional records appear immediately </w:t>
+      </w:r>
+      <w:r>
+        <w:rPr>
+          <w:sz w:val="22"/>
+        </w:rPr>
+        <w:t xml:space="preserve">under </w:t>
+      </w:r>
+      <w:r>
+        <w:rPr>
+          <w:sz w:val="22"/>
+        </w:rPr>
+        <w:t xml:space="preserve">the </w:t>
+      </w:r>
+      <w:r>
+        <w:rPr>
+          <w:sz w:val="22"/>
+        </w:rPr>
+        <w:t>firs</w:t>
+      </w:r>
+      <w:r>
+        <w:rPr>
+          <w:sz w:val="22"/>
+        </w:rPr>
+        <w:t>t record in the requested format</w:t>
+      </w:r>
+      <w:r>
+        <w:rPr>
+          <w:sz w:val="22"/>
+        </w:rPr>
+        <w:t>.</w:t>
+      </w:r>
+    </w:p>
+    <w:p>
+      <w:pPr>
+        <w:spacing w:before="240" w:after="0" w:line="240" w:lineRule="auto"/>
+        <w:rPr>
+          <w:sz w:val="22"/>
+        </w:rPr>
+      </w:pPr>
+      <w:r>
+        <w:rPr>
+          <w:sz w:val="22"/>
+        </w:rPr>
+        <w:t>REMOVE</w:t>
+      </w:r>
+      <w:r>
+        <w:rPr>
+          <w:sz w:val="22"/>
+        </w:rPr>
+        <w:t>:</w:t>
+      </w:r>
+    </w:p>
+    <w:p>
+      <w:pPr>
+        <w:spacing w:before="240" w:after="0" w:line="240" w:lineRule="auto"/>
+        <w:ind w:firstLine="720"/>
+        <w:rPr>
+          <w:sz w:val="22"/>
+        </w:rPr>
+      </w:pPr>
+      <w:r>
+        <w:rPr>
+          <w:sz w:val="22"/>
+        </w:rPr>
+        <w:t>Please confirm the removal of &lt;x&gt; record</w:t>
+      </w:r>
+      <w:r>
+        <w:rPr>
+          <w:sz w:val="22"/>
+        </w:rPr>
+        <w:t>(</w:t>
+      </w:r>
+      <w:r>
+        <w:rPr>
+          <w:sz w:val="22"/>
+        </w:rPr>
+        <w:t>s</w:t>
+      </w:r>
+      <w:r>
+        <w:rPr>
+          <w:sz w:val="22"/>
+        </w:rPr>
+        <w:t>)</w:t>
+      </w:r>
       <w:bookmarkStart w:id="0" w:name="_GoBack"/>
       <w:bookmarkEnd w:id="0"/>
-    </w:p>
-    <w:p>
-      <w:pPr>
-        <w:spacing w:before="240" w:after="0" w:line="240" w:lineRule="auto"/>
-        <w:rPr>
-          <w:sz w:val="22"/>
-        </w:rPr>
-      </w:pPr>
-      <w:r>
-        <w:rPr>
-          <w:sz w:val="22"/>
-        </w:rPr>
-        <w:t>UPDATE</w:t>
-      </w:r>
-      <w:r>
-        <w:rPr>
-          <w:sz w:val="22"/>
-        </w:rPr>
-        <w:t>:</w:t>
-      </w:r>
-    </w:p>
-    <w:p>
-      <w:pPr>
-        <w:spacing w:before="240" w:after="0" w:line="240" w:lineRule="auto"/>
-        <w:ind w:firstLine="720"/>
-        <w:rPr>
-          <w:sz w:val="22"/>
-        </w:rPr>
-      </w:pPr>
-      <w:r>
-        <w:rPr>
-          <w:sz w:val="22"/>
-        </w:rPr>
-        <w:t>SUCCESS: Record(s) updated</w:t>
-      </w:r>
-    </w:p>
-    <w:p>
-      <w:pPr>
-        <w:spacing w:before="240" w:after="0" w:line="240" w:lineRule="auto"/>
-        <w:rPr>
-          <w:sz w:val="22"/>
-        </w:rPr>
-      </w:pPr>
-      <w:r>
-        <w:rPr>
-          <w:sz w:val="22"/>
-        </w:rPr>
-        <w:t>GET</w:t>
-      </w:r>
-      <w:r>
-        <w:rPr>
-          <w:sz w:val="22"/>
-        </w:rPr>
-        <w:t xml:space="preserve"> </w:t>
-      </w:r>
-      <w:r>
-        <w:rPr>
-          <w:sz w:val="22"/>
-        </w:rPr>
-        <w:t>–</w:t>
-      </w:r>
-      <w:r>
-        <w:rPr>
-          <w:sz w:val="22"/>
-        </w:rPr>
-        <w:t xml:space="preserve"> default</w:t>
-      </w:r>
-      <w:r>
-        <w:rPr>
-          <w:sz w:val="22"/>
-        </w:rPr>
-        <w:t>:</w:t>
-      </w:r>
-    </w:p>
-    <w:p>
-      <w:pPr>
-        <w:spacing w:before="240" w:after="0" w:line="240" w:lineRule="auto"/>
-        <w:ind w:left="720"/>
-        <w:rPr>
-          <w:sz w:val="22"/>
-        </w:rPr>
-      </w:pPr>
-      <w:r>
-        <w:rPr>
-          <w:sz w:val="22"/>
-        </w:rPr>
-        <w:t>SUCCESS: &lt;x&gt; records retrieved</w:t>
-      </w:r>
-    </w:p>
-    <w:p>
-      <w:pPr>
-        <w:spacing w:after="0" w:line="240" w:lineRule="auto"/>
-        <w:ind w:left="720"/>
-        <w:rPr>
-          <w:sz w:val="22"/>
-        </w:rPr>
-      </w:pPr>
-      <w:r>
-        <w:rPr>
-          <w:sz w:val="22"/>
-        </w:rPr>
-        <w:t>&lt;bibliographic information&gt;</w:t>
-      </w:r>
-    </w:p>
-    <w:p>
-      <w:pPr>
-        <w:spacing w:before="240" w:after="0" w:line="240" w:lineRule="auto"/>
-        <w:rPr>
-          <w:sz w:val="22"/>
-        </w:rPr>
-      </w:pPr>
-      <w:r>
-        <w:rPr>
-          <w:sz w:val="22"/>
-        </w:rPr>
-        <w:t xml:space="preserve">GET </w:t>
-      </w:r>
-      <w:r>
-        <w:rPr>
-          <w:sz w:val="22"/>
-        </w:rPr>
-        <w:t>–</w:t>
-      </w:r>
-      <w:r>
-        <w:rPr>
-          <w:sz w:val="22"/>
-        </w:rPr>
-        <w:t xml:space="preserve"> </w:t>
-      </w:r>
-      <w:r>
-        <w:rPr>
-          <w:sz w:val="22"/>
-        </w:rPr>
-        <w:t>BIBTEX</w:t>
-      </w:r>
-      <w:r>
-        <w:rPr>
-          <w:sz w:val="22"/>
-        </w:rPr>
-        <w:t>:</w:t>
-      </w:r>
-    </w:p>
-    <w:p>
-      <w:pPr>
-        <w:spacing w:before="240" w:after="0" w:line="240" w:lineRule="auto"/>
-        <w:ind w:left="720"/>
-        <w:rPr>
-          <w:sz w:val="22"/>
-        </w:rPr>
-      </w:pPr>
-      <w:r>
-        <w:rPr>
-          <w:sz w:val="22"/>
-        </w:rPr>
-        <w:t>SUCCESS: &lt;x&gt; records retrieved</w:t>
-      </w:r>
-    </w:p>
-    <w:p>
-      <w:pPr>
-        <w:spacing w:after="0" w:line="240" w:lineRule="auto"/>
-        <w:ind w:left="720"/>
-        <w:rPr>
-          <w:sz w:val="22"/>
-        </w:rPr>
-      </w:pPr>
-      <w:r>
-        <w:rPr>
-          <w:sz w:val="22"/>
-        </w:rPr>
-        <w:t>@book{</w:t>
-      </w:r>
-      <w:r>
-        <w:rPr>
-          <w:sz w:val="22"/>
-        </w:rPr>
-        <w:t>&lt;key&gt;</w:t>
-      </w:r>
-      <w:r>
-        <w:rPr>
-          <w:sz w:val="22"/>
-        </w:rPr>
-        <w:t>,</w:t>
-      </w:r>
-    </w:p>
-    <w:p>
-      <w:pPr>
-        <w:spacing w:after="0" w:line="240" w:lineRule="auto"/>
-        <w:ind w:left="720"/>
-        <w:rPr>
-          <w:sz w:val="22"/>
-        </w:rPr>
-      </w:pPr>
-      <w:r>
-        <w:rPr>
-          <w:sz w:val="22"/>
-        </w:rPr>
-        <w:t>isbn={&lt;isbn&gt;}</w:t>
-      </w:r>
-      <w:r>
-        <w:rPr>
-          <w:sz w:val="22"/>
-        </w:rPr>
-        <w:t>,</w:t>
-      </w:r>
-    </w:p>
-    <w:p>
-      <w:pPr>
-        <w:spacing w:after="0" w:line="240" w:lineRule="auto"/>
-        <w:ind w:left="720"/>
-        <w:rPr>
-          <w:sz w:val="22"/>
-        </w:rPr>
-      </w:pPr>
-      <w:r>
-        <w:rPr>
-          <w:sz w:val="22"/>
-        </w:rPr>
-        <w:t>title = {&lt;title&gt;},</w:t>
-      </w:r>
-    </w:p>
-    <w:p>
-      <w:pPr>
-        <w:spacing w:after="0" w:line="240" w:lineRule="auto"/>
-        <w:ind w:left="720"/>
-        <w:rPr>
-          <w:sz w:val="22"/>
-        </w:rPr>
-      </w:pPr>
-      <w:r>
-        <w:rPr>
-          <w:sz w:val="22"/>
-        </w:rPr>
-        <w:t>author = {&lt;author&gt;},</w:t>
-      </w:r>
-    </w:p>
-    <w:p>
-      <w:pPr>
-        <w:spacing w:after="0" w:line="240" w:lineRule="auto"/>
-        <w:ind w:left="720"/>
-        <w:rPr>
-          <w:sz w:val="22"/>
-        </w:rPr>
-      </w:pPr>
-      <w:r>
-        <w:rPr>
-          <w:sz w:val="22"/>
-        </w:rPr>
-        <w:t>year = {&lt;year&gt;}</w:t>
-      </w:r>
-      <w:r>
-        <w:rPr>
-          <w:sz w:val="22"/>
-        </w:rPr>
-        <w:t>,</w:t>
-      </w:r>
-    </w:p>
-    <w:p>
-      <w:pPr>
-        <w:spacing w:after="0" w:line="240" w:lineRule="auto"/>
-        <w:ind w:left="720"/>
-        <w:rPr>
-          <w:sz w:val="22"/>
-        </w:rPr>
-      </w:pPr>
-      <w:r>
-        <w:rPr>
-          <w:sz w:val="22"/>
-        </w:rPr>
-        <w:t>publisher = {&lt;publisher&gt;}</w:t>
-      </w:r>
-    </w:p>
-    <w:p>
-      <w:pPr>
-        <w:spacing w:after="0" w:line="240" w:lineRule="auto"/>
-        <w:ind w:left="720"/>
-        <w:rPr>
-          <w:sz w:val="22"/>
-        </w:rPr>
-      </w:pPr>
-      <w:r>
-        <w:rPr>
-          <w:sz w:val="22"/>
-        </w:rPr>
-        <w:lastRenderedPageBreak/>
-        <w:t>}</w:t>
-      </w:r>
-    </w:p>
-    <w:p>
-      <w:pPr>
-        <w:spacing w:after="0" w:line="240" w:lineRule="auto"/>
-        <w:rPr>
-          <w:sz w:val="22"/>
-        </w:rPr>
-      </w:pPr>
-      <w:r>
-        <w:rPr>
-          <w:sz w:val="22"/>
-        </w:rPr>
-        <w:t>&lt;key&gt; = first author’s last name (if the value of the author field follows the standard format of last-name, first-na</w:t>
-      </w:r>
-      <w:r>
-        <w:rPr>
-          <w:sz w:val="22"/>
-        </w:rPr>
-        <w:t>me) and year. i.e. LastNameYear.</w:t>
-      </w:r>
-      <w:r>
-        <w:rPr>
-          <w:sz w:val="22"/>
-        </w:rPr>
-        <w:t xml:space="preserve"> An</w:t>
-      </w:r>
-      <w:r>
-        <w:rPr>
-          <w:sz w:val="22"/>
-        </w:rPr>
-        <w:t>y unavailable characters are</w:t>
-      </w:r>
-      <w:r>
-        <w:rPr>
-          <w:sz w:val="22"/>
-        </w:rPr>
-        <w:t xml:space="preserve"> replaced with ‘x’</w:t>
-      </w:r>
-      <w:r>
-        <w:rPr>
-          <w:sz w:val="22"/>
-        </w:rPr>
-        <w:t>.</w:t>
-      </w:r>
-    </w:p>
-    <w:p>
-      <w:pPr>
-        <w:spacing w:before="240" w:after="0" w:line="240" w:lineRule="auto"/>
-        <w:rPr>
-          <w:sz w:val="22"/>
-        </w:rPr>
-      </w:pPr>
-      <w:r>
-        <w:rPr>
-          <w:i/>
-          <w:sz w:val="22"/>
-        </w:rPr>
-        <w:t>Note:</w:t>
-      </w:r>
-      <w:r>
-        <w:rPr>
-          <w:sz w:val="22"/>
-        </w:rPr>
-        <w:t xml:space="preserve"> </w:t>
-      </w:r>
-      <w:r>
-        <w:rPr>
-          <w:sz w:val="22"/>
-        </w:rPr>
-        <w:t xml:space="preserve">Additional records appear immediately </w:t>
-      </w:r>
-      <w:r>
-        <w:rPr>
-          <w:sz w:val="22"/>
-        </w:rPr>
-        <w:t xml:space="preserve">under </w:t>
-      </w:r>
-      <w:r>
-        <w:rPr>
-          <w:sz w:val="22"/>
-        </w:rPr>
-        <w:t xml:space="preserve">the </w:t>
-      </w:r>
-      <w:r>
-        <w:rPr>
-          <w:sz w:val="22"/>
-        </w:rPr>
-        <w:t>firs</w:t>
-      </w:r>
-      <w:r>
-        <w:rPr>
-          <w:sz w:val="22"/>
-        </w:rPr>
-        <w:t>t record in the requested format</w:t>
-      </w:r>
-      <w:r>
-        <w:rPr>
-          <w:sz w:val="22"/>
-        </w:rPr>
-        <w:t>.</w:t>
-      </w:r>
-    </w:p>
-    <w:p>
-      <w:pPr>
-        <w:spacing w:before="240" w:after="0" w:line="240" w:lineRule="auto"/>
-        <w:rPr>
-          <w:sz w:val="22"/>
-        </w:rPr>
-      </w:pPr>
-      <w:r>
-        <w:rPr>
-          <w:sz w:val="22"/>
-        </w:rPr>
-        <w:t>REMOVE</w:t>
-      </w:r>
-      <w:r>
-        <w:rPr>
-          <w:sz w:val="22"/>
-        </w:rPr>
-        <w:t>:</w:t>
-      </w:r>
-    </w:p>
-    <w:p>
-      <w:pPr>
-        <w:spacing w:before="240" w:after="0" w:line="240" w:lineRule="auto"/>
-        <w:ind w:firstLine="720"/>
-        <w:rPr>
-          <w:sz w:val="22"/>
-        </w:rPr>
-      </w:pPr>
-      <w:r>
-        <w:rPr>
-          <w:sz w:val="22"/>
-        </w:rPr>
-        <w:t>Please confirm the removal of &lt;x&gt; records (Y/N)</w:t>
+      <w:r>
+        <w:rPr>
+          <w:sz w:val="22"/>
+        </w:rPr>
+        <w:t xml:space="preserve"> (Y/N)</w:t>
       </w:r>
     </w:p>
     <w:p>
@@ -2707,7 +2731,7 @@
       <w:rPr>
         <w:noProof/>
       </w:rPr>
-      <w:t>3</w:t>
+      <w:t>4</w:t>
     </w:r>
     <w:r>
       <w:rPr>

</xml_diff>